<commit_message>
se cambio el cambio del titulo
</commit_message>
<xml_diff>
--- a/EXAMEN_DE_GRADO_VERONICA_LOPEZ_-_15-05-2024[1].docx
+++ b/EXAMEN_DE_GRADO_VERONICA_LOPEZ_-_15-05-2024[1].docx
@@ -1,6 +1,6 @@
 
 <file path=word/document.xml><?xml version="1.0" encoding="utf-8"?>
-<w:document xmlns:wpc="http://schemas.microsoft.com/office/word/2010/wordprocessingCanvas" xmlns:cx="http://schemas.microsoft.com/office/drawing/2014/chartex" xmlns:mc="http://schemas.openxmlformats.org/markup-compatibility/2006" xmlns:o="urn:schemas-microsoft-com:office:office" xmlns:r="http://schemas.openxmlformats.org/officeDocument/2006/relationships" xmlns:m="http://schemas.openxmlformats.org/officeDocument/2006/math" xmlns:v="urn:schemas-microsoft-com:vml" xmlns:wp14="http://schemas.microsoft.com/office/word/2010/wordprocessingDrawing" xmlns:wp="http://schemas.openxmlformats.org/drawingml/2006/wordprocessingDrawing" xmlns:w10="urn:schemas-microsoft-com:office:word" xmlns:w="http://schemas.openxmlformats.org/wordprocessingml/2006/main" xmlns:w14="http://schemas.microsoft.com/office/word/2010/wordml" xmlns:w15="http://schemas.microsoft.com/office/word/2012/wordml" xmlns:w16se="http://schemas.microsoft.com/office/word/2015/wordml/symex" xmlns:wpg="http://schemas.microsoft.com/office/word/2010/wordprocessingGroup" xmlns:wpi="http://schemas.microsoft.com/office/word/2010/wordprocessingInk" xmlns:wne="http://schemas.microsoft.com/office/word/2006/wordml" xmlns:wps="http://schemas.microsoft.com/office/word/2010/wordprocessingShape" mc:Ignorable="w14 w15 w16se wp14">
+<w:document xmlns:wpc="http://schemas.microsoft.com/office/word/2010/wordprocessingCanvas" xmlns:cx="http://schemas.microsoft.com/office/drawing/2014/chartex" xmlns:cx1="http://schemas.microsoft.com/office/drawing/2015/9/8/chartex" xmlns:cx2="http://schemas.microsoft.com/office/drawing/2015/10/21/chartex" xmlns:cx3="http://schemas.microsoft.com/office/drawing/2016/5/9/chartex" xmlns:cx4="http://schemas.microsoft.com/office/drawing/2016/5/10/chartex" xmlns:cx5="http://schemas.microsoft.com/office/drawing/2016/5/11/chartex" xmlns:cx6="http://schemas.microsoft.com/office/drawing/2016/5/12/chartex" xmlns:cx7="http://schemas.microsoft.com/office/drawing/2016/5/13/chartex" xmlns:cx8="http://schemas.microsoft.com/office/drawing/2016/5/14/chartex" xmlns:mc="http://schemas.openxmlformats.org/markup-compatibility/2006" xmlns:aink="http://schemas.microsoft.com/office/drawing/2016/ink" xmlns:am3d="http://schemas.microsoft.com/office/drawing/2017/model3d" xmlns:o="urn:schemas-microsoft-com:office:office" xmlns:r="http://schemas.openxmlformats.org/officeDocument/2006/relationships" xmlns:m="http://schemas.openxmlformats.org/officeDocument/2006/math" xmlns:v="urn:schemas-microsoft-com:vml" xmlns:wp14="http://schemas.microsoft.com/office/word/2010/wordprocessingDrawing" xmlns:wp="http://schemas.openxmlformats.org/drawingml/2006/wordprocessingDrawing" xmlns:w10="urn:schemas-microsoft-com:office:word" xmlns:w="http://schemas.openxmlformats.org/wordprocessingml/2006/main" xmlns:w14="http://schemas.microsoft.com/office/word/2010/wordml" xmlns:w15="http://schemas.microsoft.com/office/word/2012/wordml" xmlns:w16cex="http://schemas.microsoft.com/office/word/2018/wordml/cex" xmlns:w16cid="http://schemas.microsoft.com/office/word/2016/wordml/cid" xmlns:w16="http://schemas.microsoft.com/office/word/2018/wordml" xmlns:w16sdtdh="http://schemas.microsoft.com/office/word/2020/wordml/sdtdatahash" xmlns:w16se="http://schemas.microsoft.com/office/word/2015/wordml/symex" xmlns:wpg="http://schemas.microsoft.com/office/word/2010/wordprocessingGroup" xmlns:wpi="http://schemas.microsoft.com/office/word/2010/wordprocessingInk" xmlns:wne="http://schemas.microsoft.com/office/word/2006/wordml" xmlns:wps="http://schemas.microsoft.com/office/word/2010/wordprocessingShape" mc:Ignorable="w14 w15 w16se w16cid w16 w16cex w16sdtdh wp14">
   <w:body>
     <w:p>
       <w:pPr>
@@ -410,10 +410,7 @@
         <w:t>2024</w:t>
       </w:r>
     </w:p>
-    <w:p>
-      <w:bookmarkStart w:id="1" w:name="_GoBack"/>
-      <w:bookmarkEnd w:id="1"/>
-    </w:p>
+    <w:p/>
     <w:p/>
     <w:p>
       <w:pPr>
@@ -8138,7 +8135,7 @@
           <w:lang w:val="es-BO"/>
         </w:rPr>
       </w:pPr>
-      <w:bookmarkStart w:id="2" w:name="_Toc166778398"/>
+      <w:bookmarkStart w:id="1" w:name="_Toc166778398"/>
       <w:r>
         <w:rPr>
           <w:lang w:val="es-BO"/>
@@ -8146,7 +8143,7 @@
         <w:lastRenderedPageBreak/>
         <w:t>RESUMEN EJECUTIVO</w:t>
       </w:r>
-      <w:bookmarkEnd w:id="2"/>
+      <w:bookmarkEnd w:id="1"/>
       <w:r>
         <w:rPr>
           <w:lang w:val="es-BO"/>
@@ -8293,7 +8290,35 @@
         <w:rPr>
           <w:rFonts w:cs="Times New Roman"/>
         </w:rPr>
-        <w:t>Definición del proyecto: Se inicia con la introducción y antecedentes, seguido por la definición del problema u oportunidad. Se establecen objetivos generales y específicos, así como delimitaciones espaciales, temporales y sustantivas. Se describe la metodología utilizada, siendo Scrum, y se detallan historias de usuario, el Product Backlog y los sprints.</w:t>
+        <w:t xml:space="preserve">Definición del proyecto: Se inicia con la introducción y antecedentes, seguido por la definición del problema u oportunidad. Se establecen objetivos generales y específicos, así como delimitaciones espaciales, temporales y sustantivas. Se describe la metodología utilizada, siendo Scrum, y se detallan historias de usuario, el </w:t>
+      </w:r>
+      <w:proofErr w:type="spellStart"/>
+      <w:r>
+        <w:rPr>
+          <w:rFonts w:cs="Times New Roman"/>
+        </w:rPr>
+        <w:t>Product</w:t>
+      </w:r>
+      <w:proofErr w:type="spellEnd"/>
+      <w:r>
+        <w:rPr>
+          <w:rFonts w:cs="Times New Roman"/>
+        </w:rPr>
+        <w:t xml:space="preserve"> Backlog y los </w:t>
+      </w:r>
+      <w:proofErr w:type="spellStart"/>
+      <w:r>
+        <w:rPr>
+          <w:rFonts w:cs="Times New Roman"/>
+        </w:rPr>
+        <w:t>sprints</w:t>
+      </w:r>
+      <w:proofErr w:type="spellEnd"/>
+      <w:r>
+        <w:rPr>
+          <w:rFonts w:cs="Times New Roman"/>
+        </w:rPr>
+        <w:t>.</w:t>
       </w:r>
     </w:p>
     <w:p>
@@ -8339,7 +8364,7 @@
           <w:lang w:val="en-US"/>
         </w:rPr>
       </w:pPr>
-      <w:bookmarkStart w:id="3" w:name="_Toc166778399"/>
+      <w:bookmarkStart w:id="2" w:name="_Toc166778399"/>
       <w:r>
         <w:rPr>
           <w:lang w:val="en-US"/>
@@ -8347,7 +8372,7 @@
         <w:lastRenderedPageBreak/>
         <w:t>ABSTRACT</w:t>
       </w:r>
-      <w:bookmarkEnd w:id="3"/>
+      <w:bookmarkEnd w:id="2"/>
     </w:p>
     <w:p>
       <w:pPr>
@@ -8361,21 +8386,37 @@
           <w:rFonts w:cs="Times New Roman"/>
           <w:lang w:val="en"/>
         </w:rPr>
-        <w:t>The project consists of developing a medical record management system for the “Fundación Bartimeo” Clinic at Km. 9 El Carmen, La Guardia, Bolivia, Santa Cruz de la Sierra. The main objective is to improve efficiency in record management, patient control and diagnoses. The system will allow the scheduling of medical appointments, data management and schedules efficiently through a centralized platform.</w:t>
-      </w:r>
-    </w:p>
-    <w:p>
-      <w:pPr>
+        <w:t xml:space="preserve">The project consists of developing a medical record management system for the “Fundación </w:t>
+      </w:r>
+      <w:proofErr w:type="spellStart"/>
+      <w:r>
         <w:rPr>
           <w:rFonts w:cs="Times New Roman"/>
           <w:lang w:val="en"/>
         </w:rPr>
-      </w:pPr>
+        <w:t>Bartimeo</w:t>
+      </w:r>
+      <w:proofErr w:type="spellEnd"/>
       <w:r>
         <w:rPr>
           <w:rFonts w:cs="Times New Roman"/>
           <w:lang w:val="en"/>
         </w:rPr>
+        <w:t>” Clinic at Km. 9 El Carmen, La Guardia, Bolivia, Santa Cruz de la Sierra. The main objective is to improve efficiency in record management, patient control and diagnoses. The system will allow the scheduling of medical appointments, data management and schedules efficiently through a centralized platform.</w:t>
+      </w:r>
+    </w:p>
+    <w:p>
+      <w:pPr>
+        <w:rPr>
+          <w:rFonts w:cs="Times New Roman"/>
+          <w:lang w:val="en"/>
+        </w:rPr>
+      </w:pPr>
+      <w:r>
+        <w:rPr>
+          <w:rFonts w:cs="Times New Roman"/>
+          <w:lang w:val="en"/>
+        </w:rPr>
         <w:t>The project is divided into four fundamental stages:</w:t>
       </w:r>
     </w:p>
@@ -8391,7 +8432,39 @@
           <w:rFonts w:cs="Times New Roman"/>
           <w:lang w:val="en"/>
         </w:rPr>
-        <w:t>Context analysis: The relevance and current situation of medical consultations in Santa Cruz is examined, focusing especially on the city of La Guardia The need to implement a management system is identified to improve the operational and administrative processes of the clinic "Bartimeo Foundation ".</w:t>
+        <w:t xml:space="preserve">Context analysis: The relevance and current situation of medical consultations in Santa Cruz is examined, focusing especially on the city of La Guardia </w:t>
+      </w:r>
+      <w:proofErr w:type="gramStart"/>
+      <w:r>
+        <w:rPr>
+          <w:rFonts w:cs="Times New Roman"/>
+          <w:lang w:val="en"/>
+        </w:rPr>
+        <w:t>The</w:t>
+      </w:r>
+      <w:proofErr w:type="gramEnd"/>
+      <w:r>
+        <w:rPr>
+          <w:rFonts w:cs="Times New Roman"/>
+          <w:lang w:val="en"/>
+        </w:rPr>
+        <w:t xml:space="preserve"> need to implement a management system is identified to improve the operational and administrative processes of the clinic "</w:t>
+      </w:r>
+      <w:proofErr w:type="spellStart"/>
+      <w:r>
+        <w:rPr>
+          <w:rFonts w:cs="Times New Roman"/>
+          <w:lang w:val="en"/>
+        </w:rPr>
+        <w:t>Bartimeo</w:t>
+      </w:r>
+      <w:proofErr w:type="spellEnd"/>
+      <w:r>
+        <w:rPr>
+          <w:rFonts w:cs="Times New Roman"/>
+          <w:lang w:val="en"/>
+        </w:rPr>
+        <w:t xml:space="preserve"> Foundation ".</w:t>
       </w:r>
     </w:p>
     <w:p>
@@ -8438,7 +8511,23 @@
           <w:rFonts w:cs="Times New Roman"/>
           <w:lang w:val="en"/>
         </w:rPr>
-        <w:t>Conclusions and recommendations: The conclusions obtained during the development of the project are presented, highlighting the optimization of the registration and control processes of the health center. Recommendations are offered to improve the use of the system, guaranteeing its security, confidentiality and availability, in order to further improve the work processes at the "Fundación Bartimeo" health center.</w:t>
+        <w:t xml:space="preserve">Conclusions and recommendations: The conclusions obtained during the development of the project are presented, highlighting the optimization of the registration and control processes of the health center. Recommendations are offered to improve the use of the system, guaranteeing its security, confidentiality and availability, in order to further improve the work processes at the "Fundación </w:t>
+      </w:r>
+      <w:proofErr w:type="spellStart"/>
+      <w:r>
+        <w:rPr>
+          <w:rFonts w:cs="Times New Roman"/>
+          <w:lang w:val="en"/>
+        </w:rPr>
+        <w:t>Bartimeo</w:t>
+      </w:r>
+      <w:proofErr w:type="spellEnd"/>
+      <w:r>
+        <w:rPr>
+          <w:rFonts w:cs="Times New Roman"/>
+          <w:lang w:val="en"/>
+        </w:rPr>
+        <w:t>" health center.</w:t>
       </w:r>
     </w:p>
     <w:p>
@@ -8536,7 +8625,7 @@
         <w:pStyle w:val="Ttulo1"/>
         <w:ind w:firstLine="708"/>
       </w:pPr>
-      <w:bookmarkStart w:id="4" w:name="_Toc166778400"/>
+      <w:bookmarkStart w:id="3" w:name="_Toc166778400"/>
       <w:r>
         <w:t>CAPITULO 1</w:t>
       </w:r>
@@ -8549,7 +8638,7 @@
       <w:r>
         <w:t>INTRODUCCIÓN</w:t>
       </w:r>
-      <w:bookmarkEnd w:id="4"/>
+      <w:bookmarkEnd w:id="3"/>
     </w:p>
     <w:p>
       <w:pPr>
@@ -8751,7 +8840,7 @@
       <w:pPr>
         <w:pStyle w:val="Ttulo1"/>
       </w:pPr>
-      <w:bookmarkStart w:id="5" w:name="_Toc166778401"/>
+      <w:bookmarkStart w:id="4" w:name="_Toc166778401"/>
       <w:r>
         <w:lastRenderedPageBreak/>
         <w:t xml:space="preserve">1.1 </w:t>
@@ -8759,7 +8848,7 @@
       <w:r>
         <w:t>Introducción</w:t>
       </w:r>
-      <w:bookmarkEnd w:id="5"/>
+      <w:bookmarkEnd w:id="4"/>
       <w:r>
         <w:t xml:space="preserve"> </w:t>
       </w:r>
@@ -8996,16 +9085,16 @@
           <w:sz w:val="28"/>
         </w:rPr>
       </w:pPr>
-      <w:bookmarkStart w:id="6" w:name="_Toc57216948"/>
-      <w:bookmarkStart w:id="7" w:name="_Toc166778402"/>
+      <w:bookmarkStart w:id="5" w:name="_Toc57216948"/>
+      <w:bookmarkStart w:id="6" w:name="_Toc166778402"/>
       <w:r>
         <w:rPr>
           <w:rFonts w:cs="Arial"/>
         </w:rPr>
         <w:t>CAPITULO 2</w:t>
       </w:r>
+      <w:bookmarkEnd w:id="5"/>
       <w:bookmarkEnd w:id="6"/>
-      <w:bookmarkEnd w:id="7"/>
     </w:p>
     <w:p>
       <w:pPr>
@@ -9015,14 +9104,14 @@
           <w:sz w:val="28"/>
         </w:rPr>
       </w:pPr>
-      <w:bookmarkStart w:id="8" w:name="_Toc166778403"/>
+      <w:bookmarkStart w:id="7" w:name="_Toc166778403"/>
       <w:r>
         <w:rPr>
           <w:rFonts w:cs="Times New Roman"/>
         </w:rPr>
         <w:t>DESARROLLO DE CONCEPTOS</w:t>
       </w:r>
-      <w:bookmarkEnd w:id="8"/>
+      <w:bookmarkEnd w:id="7"/>
     </w:p>
     <w:p/>
     <w:p>
@@ -9252,8 +9341,8 @@
       <w:pPr>
         <w:pStyle w:val="Ttulo1"/>
       </w:pPr>
-      <w:bookmarkStart w:id="9" w:name="_Toc166354245"/>
-      <w:bookmarkStart w:id="10" w:name="_Toc166778404"/>
+      <w:bookmarkStart w:id="8" w:name="_Toc166354245"/>
+      <w:bookmarkStart w:id="9" w:name="_Toc166778404"/>
       <w:r>
         <w:lastRenderedPageBreak/>
         <w:t>2.</w:t>
@@ -9264,8 +9353,8 @@
       <w:r>
         <w:t>. Arquitectura de Software.</w:t>
       </w:r>
+      <w:bookmarkEnd w:id="8"/>
       <w:bookmarkEnd w:id="9"/>
-      <w:bookmarkEnd w:id="10"/>
     </w:p>
     <w:p>
       <w:r>
@@ -9614,12 +9703,12 @@
       <w:pPr>
         <w:pStyle w:val="Ttulo1"/>
       </w:pPr>
-      <w:bookmarkStart w:id="11" w:name="_Toc166778405"/>
+      <w:bookmarkStart w:id="10" w:name="_Toc166778405"/>
       <w:r>
         <w:lastRenderedPageBreak/>
         <w:t>2.2 Diseño Arquitectónico</w:t>
       </w:r>
-      <w:bookmarkEnd w:id="11"/>
+      <w:bookmarkEnd w:id="10"/>
     </w:p>
     <w:p>
       <w:pPr>
@@ -9643,14 +9732,14 @@
           <w:rFonts w:eastAsia="Times New Roman"/>
         </w:rPr>
       </w:pPr>
-      <w:bookmarkStart w:id="12" w:name="_Toc166778406"/>
+      <w:bookmarkStart w:id="11" w:name="_Toc166778406"/>
       <w:r>
         <w:rPr>
           <w:rFonts w:eastAsia="Times New Roman"/>
         </w:rPr>
         <w:t>2.2.1 Conceptos Clave En El Diseño Arquitectónico</w:t>
       </w:r>
-      <w:bookmarkEnd w:id="12"/>
+      <w:bookmarkEnd w:id="11"/>
     </w:p>
     <w:p>
       <w:pPr>
@@ -9856,14 +9945,14 @@
           <w:rFonts w:eastAsiaTheme="minorHAnsi"/>
         </w:rPr>
       </w:pPr>
-      <w:bookmarkStart w:id="13" w:name="_Toc166778407"/>
+      <w:bookmarkStart w:id="12" w:name="_Toc166778407"/>
       <w:r>
         <w:rPr>
           <w:rFonts w:eastAsia="Times New Roman"/>
         </w:rPr>
         <w:t>2.2.2 Patrones De Diseño Arquitectónico</w:t>
       </w:r>
-      <w:bookmarkEnd w:id="13"/>
+      <w:bookmarkEnd w:id="12"/>
     </w:p>
     <w:p>
       <w:r>
@@ -9972,7 +10061,15 @@
         </w:drawing>
       </w:r>
       <w:r>
-        <w:t>Modelo-Vista-ViewModel (MVVM): Facilita la separación entre la lógica de la interfaz de usuario y la lógica de negocio, especialmente en aplicaciones con interfaces ricas.</w:t>
+        <w:t>Modelo-Vista-</w:t>
+      </w:r>
+      <w:proofErr w:type="spellStart"/>
+      <w:r>
+        <w:t>ViewModel</w:t>
+      </w:r>
+      <w:proofErr w:type="spellEnd"/>
+      <w:r>
+        <w:t xml:space="preserve"> (MVVM): Facilita la separación entre la lógica de la interfaz de usuario y la lógica de negocio, especialmente en aplicaciones con interfaces ricas.</w:t>
       </w:r>
     </w:p>
     <w:p/>
@@ -9985,7 +10082,7 @@
       <w:pPr>
         <w:pStyle w:val="Graficas"/>
       </w:pPr>
-      <w:bookmarkStart w:id="14" w:name="_Toc166829844"/>
+      <w:bookmarkStart w:id="13" w:name="_Toc166829844"/>
       <w:r>
         <w:t xml:space="preserve">Figura </w:t>
       </w:r>
@@ -9995,49 +10092,49 @@
       <w:r>
         <w:t xml:space="preserve"> - Representación visual de 3 patrones de diseño</w:t>
       </w:r>
+      <w:bookmarkEnd w:id="13"/>
+    </w:p>
+    <w:p>
+      <w:pPr>
+        <w:pStyle w:val="Graficas"/>
+        <w:rPr>
+          <w:b w:val="0"/>
+        </w:rPr>
+      </w:pPr>
+      <w:bookmarkStart w:id="14" w:name="_Toc166829845"/>
+      <w:r>
+        <w:rPr>
+          <w:b w:val="0"/>
+        </w:rPr>
+        <w:t>Fuente (Elaboración propia)</w:t>
+      </w:r>
       <w:bookmarkEnd w:id="14"/>
     </w:p>
     <w:p>
       <w:pPr>
-        <w:pStyle w:val="Graficas"/>
-        <w:rPr>
-          <w:b w:val="0"/>
-        </w:rPr>
-      </w:pPr>
-      <w:bookmarkStart w:id="15" w:name="_Toc166829845"/>
-      <w:r>
-        <w:rPr>
-          <w:b w:val="0"/>
-        </w:rPr>
-        <w:t>Fuente (Elaboración propia)</w:t>
+        <w:pStyle w:val="Ttulo1"/>
+      </w:pPr>
+      <w:bookmarkStart w:id="15" w:name="_Toc166778408"/>
+      <w:r>
+        <w:t>2.3 Organización de la Información</w:t>
       </w:r>
       <w:bookmarkEnd w:id="15"/>
     </w:p>
     <w:p>
       <w:pPr>
-        <w:pStyle w:val="Ttulo1"/>
-      </w:pPr>
-      <w:bookmarkStart w:id="16" w:name="_Toc166778408"/>
-      <w:r>
-        <w:t>2.3 Organización de la Información</w:t>
+        <w:pStyle w:val="Ttulo2"/>
+        <w:rPr>
+          <w:rFonts w:eastAsia="Times New Roman"/>
+        </w:rPr>
+      </w:pPr>
+      <w:bookmarkStart w:id="16" w:name="_Toc166778409"/>
+      <w:r>
+        <w:rPr>
+          <w:rFonts w:eastAsia="Times New Roman"/>
+        </w:rPr>
+        <w:t>2.3.1 Gestión De Datos En La Arquitectura</w:t>
       </w:r>
       <w:bookmarkEnd w:id="16"/>
-    </w:p>
-    <w:p>
-      <w:pPr>
-        <w:pStyle w:val="Ttulo2"/>
-        <w:rPr>
-          <w:rFonts w:eastAsia="Times New Roman"/>
-        </w:rPr>
-      </w:pPr>
-      <w:bookmarkStart w:id="17" w:name="_Toc166778409"/>
-      <w:r>
-        <w:rPr>
-          <w:rFonts w:eastAsia="Times New Roman"/>
-        </w:rPr>
-        <w:t>2.3.1 Gestión De Datos En La Arquitectura</w:t>
-      </w:r>
-      <w:bookmarkEnd w:id="17"/>
     </w:p>
     <w:p>
       <w:pPr>
@@ -10124,14 +10221,14 @@
           <w:rFonts w:eastAsia="Times New Roman"/>
         </w:rPr>
       </w:pPr>
-      <w:bookmarkStart w:id="18" w:name="_Toc166778410"/>
+      <w:bookmarkStart w:id="17" w:name="_Toc166778410"/>
       <w:r>
         <w:rPr>
           <w:rFonts w:eastAsia="Times New Roman"/>
         </w:rPr>
         <w:t>2.3.2 Modelado De Datos Y Bases De Datos</w:t>
       </w:r>
-      <w:bookmarkEnd w:id="18"/>
+      <w:bookmarkEnd w:id="17"/>
     </w:p>
     <w:p>
       <w:r>
@@ -10223,8 +10320,8 @@
       <w:pPr>
         <w:pStyle w:val="Ttulo2"/>
       </w:pPr>
-      <w:bookmarkStart w:id="19" w:name="_Toc166354246"/>
-      <w:bookmarkStart w:id="20" w:name="_Toc166778411"/>
+      <w:bookmarkStart w:id="18" w:name="_Toc166354246"/>
+      <w:bookmarkStart w:id="19" w:name="_Toc166778411"/>
       <w:r>
         <w:t>2.</w:t>
       </w:r>
@@ -10237,8 +10334,8 @@
       <w:r>
         <w:t>Modos de organizar la información</w:t>
       </w:r>
+      <w:bookmarkEnd w:id="18"/>
       <w:bookmarkEnd w:id="19"/>
-      <w:bookmarkEnd w:id="20"/>
       <w:r>
         <w:t xml:space="preserve"> </w:t>
       </w:r>
@@ -10335,7 +10432,25 @@
           <w:b/>
           <w:bCs/>
         </w:rPr>
-        <w:t>Arquitectura sin Servidor (Serverless):</w:t>
+        <w:t>Arquitectura sin Servidor (</w:t>
+      </w:r>
+      <w:proofErr w:type="spellStart"/>
+      <w:r>
+        <w:rPr>
+          <w:rFonts w:cs="Times New Roman"/>
+          <w:b/>
+          <w:bCs/>
+        </w:rPr>
+        <w:t>Serverless</w:t>
+      </w:r>
+      <w:proofErr w:type="spellEnd"/>
+      <w:r>
+        <w:rPr>
+          <w:rFonts w:cs="Times New Roman"/>
+          <w:b/>
+          <w:bCs/>
+        </w:rPr>
+        <w:t>):</w:t>
       </w:r>
       <w:r>
         <w:rPr>
@@ -10449,35 +10564,35 @@
       <w:pPr>
         <w:pStyle w:val="Ttulo1"/>
       </w:pPr>
-      <w:bookmarkStart w:id="21" w:name="_Toc166778412"/>
+      <w:bookmarkStart w:id="20" w:name="_Toc166778412"/>
       <w:r>
         <w:t>2..4 Estilo Arquitectónico</w:t>
       </w:r>
+      <w:bookmarkEnd w:id="20"/>
+    </w:p>
+    <w:p>
+      <w:pPr>
+        <w:pStyle w:val="Ttulo2"/>
+      </w:pPr>
+      <w:bookmarkStart w:id="21" w:name="_Toc166354247"/>
+      <w:bookmarkStart w:id="22" w:name="_Toc166778413"/>
+      <w:r>
+        <w:t>2.</w:t>
+      </w:r>
+      <w:r>
+        <w:t>4</w:t>
+      </w:r>
+      <w:r>
+        <w:t>.</w:t>
+      </w:r>
+      <w:r>
+        <w:t>1</w:t>
+      </w:r>
+      <w:r>
+        <w:t>. Tipos de arquitecturas de software.</w:t>
+      </w:r>
       <w:bookmarkEnd w:id="21"/>
-    </w:p>
-    <w:p>
-      <w:pPr>
-        <w:pStyle w:val="Ttulo2"/>
-      </w:pPr>
-      <w:bookmarkStart w:id="22" w:name="_Toc166354247"/>
-      <w:bookmarkStart w:id="23" w:name="_Toc166778413"/>
-      <w:r>
-        <w:t>2.</w:t>
-      </w:r>
-      <w:r>
-        <w:t>4</w:t>
-      </w:r>
-      <w:r>
-        <w:t>.</w:t>
-      </w:r>
-      <w:r>
-        <w:t>1</w:t>
-      </w:r>
-      <w:r>
-        <w:t>. Tipos de arquitecturas de software.</w:t>
-      </w:r>
       <w:bookmarkEnd w:id="22"/>
-      <w:bookmarkEnd w:id="23"/>
     </w:p>
     <w:p>
       <w:pPr>
@@ -10528,13 +10643,37 @@
       <w:pPr>
         <w:pStyle w:val="Ttulo2"/>
       </w:pPr>
-      <w:bookmarkStart w:id="24" w:name="_Toc166778414"/>
+      <w:bookmarkStart w:id="23" w:name="_Toc166778414"/>
       <w:r>
         <w:t>2.4.1.1 A</w:t>
       </w:r>
       <w:r>
         <w:t>rquitectura de Cliente-Servidor</w:t>
       </w:r>
+      <w:bookmarkEnd w:id="23"/>
+    </w:p>
+    <w:p>
+      <w:pPr>
+        <w:rPr>
+          <w:rFonts w:cs="Times New Roman"/>
+          <w:bCs/>
+        </w:rPr>
+      </w:pPr>
+      <w:r>
+        <w:rPr>
+          <w:rFonts w:cs="Times New Roman"/>
+        </w:rPr>
+        <w:t>Divide la aplicación en dos partes principales: el cliente, que interactúa con el usuario, y el servidor, que maneja la lógica del negocio y la gestión de datos. Facilita la escalabilidad y la distribución de responsabilidades entre el cliente y el servidor.</w:t>
+      </w:r>
+    </w:p>
+    <w:p>
+      <w:pPr>
+        <w:pStyle w:val="Ttulo2"/>
+      </w:pPr>
+      <w:bookmarkStart w:id="24" w:name="_Toc166778415"/>
+      <w:r>
+        <w:t>2.4.1.2 Arquitectura en Capas</w:t>
+      </w:r>
       <w:bookmarkEnd w:id="24"/>
     </w:p>
     <w:p>
@@ -10548,16 +10687,16 @@
         <w:rPr>
           <w:rFonts w:cs="Times New Roman"/>
         </w:rPr>
-        <w:t>Divide la aplicación en dos partes principales: el cliente, que interactúa con el usuario, y el servidor, que maneja la lógica del negocio y la gestión de datos. Facilita la escalabilidad y la distribución de responsabilidades entre el cliente y el servidor.</w:t>
+        <w:t>Organiza la aplicación en capas jerárquicas, donde cada capa tiene una función específica. Las capas pueden incluir la interfaz de usuario, la lógica de negocio y la capa de datos. Mejora el modularidad y la mantenibilidad del sistema.</w:t>
       </w:r>
     </w:p>
     <w:p>
       <w:pPr>
         <w:pStyle w:val="Ttulo2"/>
       </w:pPr>
-      <w:bookmarkStart w:id="25" w:name="_Toc166778415"/>
-      <w:r>
-        <w:t>2.4.1.2 Arquitectura en Capas</w:t>
+      <w:bookmarkStart w:id="25" w:name="_Toc166778416"/>
+      <w:r>
+        <w:t>2.4.1.3 Arquitectura Orientada a Servicios (SOA).</w:t>
       </w:r>
       <w:bookmarkEnd w:id="25"/>
     </w:p>
@@ -10565,6 +10704,35 @@
       <w:pPr>
         <w:rPr>
           <w:rFonts w:cs="Times New Roman"/>
+        </w:rPr>
+      </w:pPr>
+      <w:r>
+        <w:rPr>
+          <w:rFonts w:cs="Times New Roman"/>
+        </w:rPr>
+        <w:t>Descompone la aplicación en servicios independientes e interoperables que se comunican a través de estándares. Favorece la reutilización de servicios y la flexibilidad en el desarrollo y la evolución del sistema.</w:t>
+      </w:r>
+    </w:p>
+    <w:p>
+      <w:pPr>
+        <w:pStyle w:val="Ttulo2"/>
+      </w:pPr>
+      <w:bookmarkStart w:id="26" w:name="_Toc166778417"/>
+      <w:r>
+        <w:t xml:space="preserve">2.4.1.4 </w:t>
+      </w:r>
+      <w:r>
+        <w:t>Arquite</w:t>
+      </w:r>
+      <w:r>
+        <w:t>ctura Basada en Microservicios</w:t>
+      </w:r>
+      <w:bookmarkEnd w:id="26"/>
+    </w:p>
+    <w:p>
+      <w:pPr>
+        <w:rPr>
+          <w:rFonts w:cs="Times New Roman"/>
           <w:bCs/>
         </w:rPr>
       </w:pPr>
@@ -10572,110 +10740,57 @@
         <w:rPr>
           <w:rFonts w:cs="Times New Roman"/>
         </w:rPr>
-        <w:t>Organiza la aplicación en capas jerárquicas, donde cada capa tiene una función específica. Las capas pueden incluir la interfaz de usuario, la lógica de negocio y la capa de datos. Mejora el modularidad y la mantenibilidad del sistema.</w:t>
+        <w:t>Similar a SOA, pero con un enfoque más granular. Los microservicios son componentes pequeños e independientes que realizan funciones específicas.</w:t>
+      </w:r>
+    </w:p>
+    <w:p>
+      <w:pPr>
+        <w:rPr>
+          <w:rFonts w:cs="Times New Roman"/>
+        </w:rPr>
+      </w:pPr>
+      <w:r>
+        <w:rPr>
+          <w:rFonts w:cs="Times New Roman"/>
+        </w:rPr>
+        <w:t>Facilita la escalabilidad y la implementación continua, pero también introduce desafíos de gestión de la complejidad y la coherencia.</w:t>
       </w:r>
     </w:p>
     <w:p>
       <w:pPr>
         <w:pStyle w:val="Ttulo2"/>
       </w:pPr>
-      <w:bookmarkStart w:id="26" w:name="_Toc166778416"/>
-      <w:r>
-        <w:t>2.4.1.3 Arquitectura Orientada a Servicios (SOA).</w:t>
-      </w:r>
-      <w:bookmarkEnd w:id="26"/>
-    </w:p>
-    <w:p>
-      <w:pPr>
-        <w:rPr>
-          <w:rFonts w:cs="Times New Roman"/>
-        </w:rPr>
-      </w:pPr>
-      <w:r>
-        <w:rPr>
-          <w:rFonts w:cs="Times New Roman"/>
-        </w:rPr>
-        <w:t>Descompone la aplicación en servicios independientes e interoperables que se comunican a través de estándares. Favorece la reutilización de servicios y la flexibilidad en el desarrollo y la evolución del sistema.</w:t>
+      <w:bookmarkStart w:id="27" w:name="_Toc166778418"/>
+      <w:r>
+        <w:t xml:space="preserve">2.4.1.5 </w:t>
+      </w:r>
+      <w:r>
+        <w:t>A</w:t>
+      </w:r>
+      <w:r>
+        <w:t>rquitectura de Redes Neuronales</w:t>
+      </w:r>
+      <w:bookmarkEnd w:id="27"/>
+    </w:p>
+    <w:p>
+      <w:pPr>
+        <w:rPr>
+          <w:rFonts w:cs="Times New Roman"/>
+          <w:bCs/>
+        </w:rPr>
+      </w:pPr>
+      <w:r>
+        <w:rPr>
+          <w:rFonts w:cs="Times New Roman"/>
+        </w:rPr>
+        <w:t>Relacionada con sistemas de inteligencia artificial y aprendizaje profundo. Se compone de capas de nodos interconectados, cada uno con conexiones ponderadas, que procesan información de manera no lineal.</w:t>
       </w:r>
     </w:p>
     <w:p>
       <w:pPr>
         <w:pStyle w:val="Ttulo2"/>
       </w:pPr>
-      <w:bookmarkStart w:id="27" w:name="_Toc166778417"/>
-      <w:r>
-        <w:t xml:space="preserve">2.4.1.4 </w:t>
-      </w:r>
-      <w:r>
-        <w:t>Arquite</w:t>
-      </w:r>
-      <w:r>
-        <w:t>ctura Basada en Microservicios</w:t>
-      </w:r>
-      <w:bookmarkEnd w:id="27"/>
-    </w:p>
-    <w:p>
-      <w:pPr>
-        <w:rPr>
-          <w:rFonts w:cs="Times New Roman"/>
-          <w:bCs/>
-        </w:rPr>
-      </w:pPr>
-      <w:r>
-        <w:rPr>
-          <w:rFonts w:cs="Times New Roman"/>
-        </w:rPr>
-        <w:t>Similar a SOA, pero con un enfoque más granular. Los microservicios son componentes pequeños e independientes que realizan funciones específicas.</w:t>
-      </w:r>
-    </w:p>
-    <w:p>
-      <w:pPr>
-        <w:rPr>
-          <w:rFonts w:cs="Times New Roman"/>
-        </w:rPr>
-      </w:pPr>
-      <w:r>
-        <w:rPr>
-          <w:rFonts w:cs="Times New Roman"/>
-        </w:rPr>
-        <w:t>Facilita la escalabilidad y la implementación continua, pero también introduce desafíos de gestión de la complejidad y la coherencia.</w:t>
-      </w:r>
-    </w:p>
-    <w:p>
-      <w:pPr>
-        <w:pStyle w:val="Ttulo2"/>
-      </w:pPr>
-      <w:bookmarkStart w:id="28" w:name="_Toc166778418"/>
-      <w:r>
-        <w:t xml:space="preserve">2.4.1.5 </w:t>
-      </w:r>
-      <w:r>
-        <w:t>A</w:t>
-      </w:r>
-      <w:r>
-        <w:t>rquitectura de Redes Neuronales</w:t>
-      </w:r>
-      <w:bookmarkEnd w:id="28"/>
-    </w:p>
-    <w:p>
-      <w:pPr>
-        <w:rPr>
-          <w:rFonts w:cs="Times New Roman"/>
-          <w:bCs/>
-        </w:rPr>
-      </w:pPr>
-      <w:r>
-        <w:rPr>
-          <w:rFonts w:cs="Times New Roman"/>
-        </w:rPr>
-        <w:t>Relacionada con sistemas de inteligencia artificial y aprendizaje profundo. Se compone de capas de nodos interconectados, cada uno con conexiones ponderadas, que procesan información de manera no lineal.</w:t>
-      </w:r>
-    </w:p>
-    <w:p>
-      <w:pPr>
-        <w:pStyle w:val="Ttulo2"/>
-      </w:pPr>
-      <w:bookmarkStart w:id="29" w:name="_Toc166778419"/>
+      <w:bookmarkStart w:id="28" w:name="_Toc166778419"/>
       <w:r>
         <w:lastRenderedPageBreak/>
         <w:t xml:space="preserve">2.4.1.6 </w:t>
@@ -10683,19 +10798,35 @@
       <w:r>
         <w:t>Arquitectura Basada en Eventos</w:t>
       </w:r>
-      <w:bookmarkEnd w:id="29"/>
-    </w:p>
-    <w:p>
-      <w:pPr>
-        <w:rPr>
-          <w:rFonts w:cs="Times New Roman"/>
-        </w:rPr>
-      </w:pPr>
-      <w:r>
-        <w:rPr>
-          <w:rFonts w:cs="Times New Roman"/>
-        </w:rPr>
-        <w:t>Los componentes del sistema se comunican a través de eventos y reaccionan a esos eventos. Proporciona desacoplamiento y flexibilidad en la gestión de cambios en el sistema.Estos son solo algunos ejemplos y, en la práctica, se pueden utilizar enfoques híbridos o personalizados según las necesidades específicas del proyecto. La elección de la arquitectura depende de factores como los requisitos del sistema, la escalabilidad, la mantenibilidad y las preferencias del equipo de desarrollo.</w:t>
+      <w:bookmarkEnd w:id="28"/>
+    </w:p>
+    <w:p>
+      <w:pPr>
+        <w:rPr>
+          <w:rFonts w:cs="Times New Roman"/>
+        </w:rPr>
+      </w:pPr>
+      <w:r>
+        <w:rPr>
+          <w:rFonts w:cs="Times New Roman"/>
+        </w:rPr>
+        <w:t xml:space="preserve">Los componentes del sistema se comunican a través de eventos y reaccionan a esos eventos. Proporciona desacoplamiento y flexibilidad en la gestión de cambios en el </w:t>
+      </w:r>
+      <w:proofErr w:type="spellStart"/>
+      <w:proofErr w:type="gramStart"/>
+      <w:r>
+        <w:rPr>
+          <w:rFonts w:cs="Times New Roman"/>
+        </w:rPr>
+        <w:t>sistema.Estos</w:t>
+      </w:r>
+      <w:proofErr w:type="spellEnd"/>
+      <w:proofErr w:type="gramEnd"/>
+      <w:r>
+        <w:rPr>
+          <w:rFonts w:cs="Times New Roman"/>
+        </w:rPr>
+        <w:t xml:space="preserve"> son solo algunos ejemplos y, en la práctica, se pueden utilizar enfoques híbridos o personalizados según las necesidades específicas del proyecto. La elección de la arquitectura depende de factores como los requisitos del sistema, la escalabilidad, la mantenibilidad y las preferencias del equipo de desarrollo.</w:t>
       </w:r>
     </w:p>
     <w:p>
@@ -10817,7 +10948,7 @@
       <w:pPr>
         <w:pStyle w:val="Graficas"/>
       </w:pPr>
-      <w:bookmarkStart w:id="30" w:name="_Toc166829846"/>
+      <w:bookmarkStart w:id="29" w:name="_Toc166829846"/>
       <w:r>
         <w:t xml:space="preserve">Figura </w:t>
       </w:r>
@@ -10830,7 +10961,7 @@
       <w:r>
         <w:t>arquitectura MVC</w:t>
       </w:r>
-      <w:bookmarkEnd w:id="30"/>
+      <w:bookmarkEnd w:id="29"/>
     </w:p>
     <w:p>
       <w:pPr>
@@ -10841,36 +10972,41 @@
           <w:bCs/>
         </w:rPr>
       </w:pPr>
-      <w:bookmarkStart w:id="31" w:name="_Toc166829847"/>
+      <w:bookmarkStart w:id="30" w:name="_Toc166829847"/>
       <w:r>
         <w:rPr>
           <w:b w:val="0"/>
         </w:rPr>
         <w:t>Fuente (Elaboración propia)</w:t>
       </w:r>
+      <w:bookmarkEnd w:id="30"/>
+    </w:p>
+    <w:p>
+      <w:pPr>
+        <w:pStyle w:val="Ttulo1"/>
+      </w:pPr>
+      <w:bookmarkStart w:id="31" w:name="_Toc166354248"/>
+      <w:bookmarkStart w:id="32" w:name="_Toc166778420"/>
+      <w:r>
+        <w:t>2.5 Herramientas de Desarrollo</w:t>
+      </w:r>
       <w:bookmarkEnd w:id="31"/>
-    </w:p>
-    <w:p>
-      <w:pPr>
-        <w:pStyle w:val="Ttulo1"/>
-      </w:pPr>
-      <w:bookmarkStart w:id="32" w:name="_Toc166354248"/>
-      <w:bookmarkStart w:id="33" w:name="_Toc166778420"/>
-      <w:r>
-        <w:t>2.5 Herramientas de Desarrollo</w:t>
-      </w:r>
       <w:bookmarkEnd w:id="32"/>
+    </w:p>
+    <w:p>
+      <w:pPr>
+        <w:pStyle w:val="Ttulo2"/>
+      </w:pPr>
+      <w:bookmarkStart w:id="33" w:name="_Toc166778421"/>
+      <w:r>
+        <w:t xml:space="preserve">2.5.1 Visual Studio </w:t>
+      </w:r>
+      <w:proofErr w:type="spellStart"/>
+      <w:r>
+        <w:t>Code</w:t>
+      </w:r>
       <w:bookmarkEnd w:id="33"/>
-    </w:p>
-    <w:p>
-      <w:pPr>
-        <w:pStyle w:val="Ttulo2"/>
-      </w:pPr>
-      <w:bookmarkStart w:id="34" w:name="_Toc166778421"/>
-      <w:r>
-        <w:t>2.5.1 Visual Studio Code</w:t>
-      </w:r>
-      <w:bookmarkEnd w:id="34"/>
+      <w:proofErr w:type="spellEnd"/>
     </w:p>
     <w:p>
       <w:pPr>
@@ -10882,7 +11018,21 @@
         <w:rPr>
           <w:lang w:val="es-BO"/>
         </w:rPr>
-        <w:t>Visual Studio Code es un editor de código fuente desarrollado por Microsoft que se ha vuelto extremadamente popular entre desarrolladores de software debido a su interfaz de usuario amigable, su amplia gama de extensiones y su capacidad de personalización. Aquí hay una descripción detallada de algunas de sus características principales:</w:t>
+        <w:t xml:space="preserve">Visual Studio </w:t>
+      </w:r>
+      <w:proofErr w:type="spellStart"/>
+      <w:r>
+        <w:rPr>
+          <w:lang w:val="es-BO"/>
+        </w:rPr>
+        <w:t>Code</w:t>
+      </w:r>
+      <w:proofErr w:type="spellEnd"/>
+      <w:r>
+        <w:rPr>
+          <w:lang w:val="es-BO"/>
+        </w:rPr>
+        <w:t xml:space="preserve"> es un editor de código fuente desarrollado por Microsoft que se ha vuelto extremadamente popular entre desarrolladores de software debido a su interfaz de usuario amigable, su amplia gama de extensiones y su capacidad de personalización. Aquí hay una descripción detallada de algunas de sus características principales:</w:t>
       </w:r>
     </w:p>
     <w:p>
@@ -10909,7 +11059,21 @@
         <w:rPr>
           <w:lang w:val="es-BO"/>
         </w:rPr>
-        <w:t xml:space="preserve"> Visual Studio Code presenta una interfaz limpia y moderna que es altamente personalizable. La disposición de las ventanas y paneles se puede ajustar según las preferencias del usuario.</w:t>
+        <w:t xml:space="preserve"> Visual Studio </w:t>
+      </w:r>
+      <w:proofErr w:type="spellStart"/>
+      <w:r>
+        <w:rPr>
+          <w:lang w:val="es-BO"/>
+        </w:rPr>
+        <w:t>Code</w:t>
+      </w:r>
+      <w:proofErr w:type="spellEnd"/>
+      <w:r>
+        <w:rPr>
+          <w:lang w:val="es-BO"/>
+        </w:rPr>
+        <w:t xml:space="preserve"> presenta una interfaz limpia y moderna que es altamente personalizable. La disposición de las ventanas y paneles se puede ajustar según las preferencias del usuario.</w:t>
       </w:r>
     </w:p>
     <w:p>
@@ -10961,7 +11125,21 @@
         <w:rPr>
           <w:lang w:val="es-BO"/>
         </w:rPr>
-        <w:t xml:space="preserve"> Visual Studio Code proporciona herramientas de depuración integradas para varios lenguajes de programación. Los desarrolladores pueden establecer puntos de interrupción, inspeccionar variables y controlar la ejecución del código paso a paso.</w:t>
+        <w:t xml:space="preserve"> Visual Studio </w:t>
+      </w:r>
+      <w:proofErr w:type="spellStart"/>
+      <w:r>
+        <w:rPr>
+          <w:lang w:val="es-BO"/>
+        </w:rPr>
+        <w:t>Code</w:t>
+      </w:r>
+      <w:proofErr w:type="spellEnd"/>
+      <w:r>
+        <w:rPr>
+          <w:lang w:val="es-BO"/>
+        </w:rPr>
+        <w:t xml:space="preserve"> proporciona herramientas de depuración integradas para varios lenguajes de programación. Los desarrolladores pueden establecer puntos de interrupción, inspeccionar variables y controlar la ejecución del código paso a paso.</w:t>
       </w:r>
     </w:p>
     <w:p>
@@ -11099,14 +11277,19 @@
         <w:pStyle w:val="Graficas"/>
         <w:ind w:left="426"/>
       </w:pPr>
-      <w:bookmarkStart w:id="35" w:name="_Toc166829848"/>
+      <w:bookmarkStart w:id="34" w:name="_Toc166829848"/>
       <w:r>
         <w:t xml:space="preserve">Figura </w:t>
       </w:r>
       <w:r>
-        <w:t>3 – Herramienta Visual Studio Code</w:t>
-      </w:r>
-      <w:bookmarkEnd w:id="35"/>
+        <w:t xml:space="preserve">3 – Herramienta Visual Studio </w:t>
+      </w:r>
+      <w:proofErr w:type="spellStart"/>
+      <w:r>
+        <w:t>Code</w:t>
+      </w:r>
+      <w:bookmarkEnd w:id="34"/>
+      <w:proofErr w:type="spellEnd"/>
     </w:p>
     <w:p>
       <w:pPr>
@@ -11148,7 +11331,21 @@
         <w:rPr>
           <w:lang w:val="es-BO"/>
         </w:rPr>
-        <w:t xml:space="preserve"> Una de las características más potentes de Visual Studio Code es su ecosistema de extensiones. Los usuarios pueden instalar extensiones para agregar nuevas características y funcionalidades, como soporte para nuevos lenguajes de programación, temas de color, herramientas de productividad y mucho más.</w:t>
+        <w:t xml:space="preserve"> Una de las características más potentes de Visual Studio </w:t>
+      </w:r>
+      <w:proofErr w:type="spellStart"/>
+      <w:r>
+        <w:rPr>
+          <w:lang w:val="es-BO"/>
+        </w:rPr>
+        <w:t>Code</w:t>
+      </w:r>
+      <w:proofErr w:type="spellEnd"/>
+      <w:r>
+        <w:rPr>
+          <w:lang w:val="es-BO"/>
+        </w:rPr>
+        <w:t xml:space="preserve"> es su ecosistema de extensiones. Los usuarios pueden instalar extensiones para agregar nuevas características y funcionalidades, como soporte para nuevos lenguajes de programación, temas de color, herramientas de productividad y mucho más.</w:t>
       </w:r>
     </w:p>
     <w:p>
@@ -11175,7 +11372,21 @@
         <w:rPr>
           <w:lang w:val="es-BO"/>
         </w:rPr>
-        <w:t xml:space="preserve"> Visual Studio Code se integra con varios servicios en la nube, como Azure de Microsoft, facilitando el desarrollo y la implementación de aplicaciones en la nube.</w:t>
+        <w:t xml:space="preserve"> Visual Studio </w:t>
+      </w:r>
+      <w:proofErr w:type="spellStart"/>
+      <w:r>
+        <w:rPr>
+          <w:lang w:val="es-BO"/>
+        </w:rPr>
+        <w:t>Code</w:t>
+      </w:r>
+      <w:proofErr w:type="spellEnd"/>
+      <w:r>
+        <w:rPr>
+          <w:lang w:val="es-BO"/>
+        </w:rPr>
+        <w:t xml:space="preserve"> se integra con varios servicios en la nube, como Azure de Microsoft, facilitando el desarrollo y la implementación de aplicaciones en la nube.</w:t>
       </w:r>
     </w:p>
     <w:p>
@@ -11214,18 +11425,32 @@
         <w:rPr>
           <w:lang w:val="es-BO"/>
         </w:rPr>
-        <w:t>En resumen, Visual Studio Code es una herramienta poderosa y versátil que proporciona a los desarrolladores un entorno de desarrollo moderno y eficiente para escribir, depurar y colaborar en proyectos de software.</w:t>
+        <w:t xml:space="preserve">En resumen, Visual Studio </w:t>
+      </w:r>
+      <w:proofErr w:type="spellStart"/>
+      <w:r>
+        <w:rPr>
+          <w:lang w:val="es-BO"/>
+        </w:rPr>
+        <w:t>Code</w:t>
+      </w:r>
+      <w:proofErr w:type="spellEnd"/>
+      <w:r>
+        <w:rPr>
+          <w:lang w:val="es-BO"/>
+        </w:rPr>
+        <w:t xml:space="preserve"> es una herramienta poderosa y versátil que proporciona a los desarrolladores un entorno de desarrollo moderno y eficiente para escribir, depurar y colaborar en proyectos de software.</w:t>
       </w:r>
     </w:p>
     <w:p>
       <w:pPr>
         <w:pStyle w:val="Ttulo2"/>
       </w:pPr>
-      <w:bookmarkStart w:id="36" w:name="_Toc166778422"/>
+      <w:bookmarkStart w:id="35" w:name="_Toc166778422"/>
       <w:r>
         <w:t>2.5.2 Lenguaje de programación Laravel</w:t>
       </w:r>
-      <w:bookmarkEnd w:id="36"/>
+      <w:bookmarkEnd w:id="35"/>
     </w:p>
     <w:p>
       <w:pPr>
@@ -11237,7 +11462,21 @@
         <w:rPr>
           <w:lang w:val="es-BO"/>
         </w:rPr>
-        <w:t>es un popular framework de desarrollo de aplicaciones web con PHP. Aquí tienes una descripción detallada:</w:t>
+        <w:t xml:space="preserve">es un popular </w:t>
+      </w:r>
+      <w:proofErr w:type="spellStart"/>
+      <w:r>
+        <w:rPr>
+          <w:lang w:val="es-BO"/>
+        </w:rPr>
+        <w:t>framework</w:t>
+      </w:r>
+      <w:proofErr w:type="spellEnd"/>
+      <w:r>
+        <w:rPr>
+          <w:lang w:val="es-BO"/>
+        </w:rPr>
+        <w:t xml:space="preserve"> de desarrollo de aplicaciones web con PHP. Aquí tienes una descripción detallada:</w:t>
       </w:r>
     </w:p>
     <w:p>
@@ -11263,7 +11502,21 @@
         <w:rPr>
           <w:lang w:val="es-BO"/>
         </w:rPr>
-        <w:t xml:space="preserve"> Laravel es un framework de código abierto basado en PHP que sigue el patrón de arquitectura de software Modelo-Vista-Controlador (MVC). Está diseñado para facilitar y acelerar el desarrollo de aplicaciones web modernas y escalables.</w:t>
+        <w:t xml:space="preserve"> Laravel es un </w:t>
+      </w:r>
+      <w:proofErr w:type="spellStart"/>
+      <w:r>
+        <w:rPr>
+          <w:lang w:val="es-BO"/>
+        </w:rPr>
+        <w:t>framework</w:t>
+      </w:r>
+      <w:proofErr w:type="spellEnd"/>
+      <w:r>
+        <w:rPr>
+          <w:lang w:val="es-BO"/>
+        </w:rPr>
+        <w:t xml:space="preserve"> de código abierto basado en PHP que sigue el patrón de arquitectura de software Modelo-Vista-Controlador (MVC). Está diseñado para facilitar y acelerar el desarrollo de aplicaciones web modernas y escalables.</w:t>
       </w:r>
     </w:p>
     <w:p>
@@ -11289,7 +11542,21 @@
         <w:rPr>
           <w:lang w:val="es-BO"/>
         </w:rPr>
-        <w:t xml:space="preserve"> Una de las características distintivas de Laravel es su sintaxis elegante y expresiva, que permite a los desarrolladores escribir código limpio y legible. Utiliza características como rutas declarativas, migraciones de base de datos y Eloquent ORM para simplificar tareas comunes de desarrollo.</w:t>
+        <w:t xml:space="preserve"> Una de las características distintivas de Laravel es su sintaxis elegante y expresiva, que permite a los desarrolladores escribir código limpio y legible. Utiliza características como rutas declarativas, migraciones de base de datos y </w:t>
+      </w:r>
+      <w:proofErr w:type="spellStart"/>
+      <w:r>
+        <w:rPr>
+          <w:lang w:val="es-BO"/>
+        </w:rPr>
+        <w:t>Eloquent</w:t>
+      </w:r>
+      <w:proofErr w:type="spellEnd"/>
+      <w:r>
+        <w:rPr>
+          <w:lang w:val="es-BO"/>
+        </w:rPr>
+        <w:t xml:space="preserve"> ORM para simplificar tareas comunes de desarrollo.</w:t>
       </w:r>
     </w:p>
     <w:p>
@@ -11330,18 +11597,55 @@
           <w:lang w:val="es-BO"/>
         </w:rPr>
       </w:pPr>
+      <w:proofErr w:type="spellStart"/>
       <w:r>
         <w:rPr>
           <w:b/>
           <w:lang w:val="es-BO"/>
         </w:rPr>
-        <w:t>Eloquent ORM:</w:t>
-      </w:r>
-      <w:r>
-        <w:rPr>
+        <w:t>Eloquent</w:t>
+      </w:r>
+      <w:proofErr w:type="spellEnd"/>
+      <w:r>
+        <w:rPr>
+          <w:b/>
           <w:lang w:val="es-BO"/>
         </w:rPr>
-        <w:t xml:space="preserve"> Laravel incluye Eloquent, un ORM (Mapeador Objeto-Relacional) que simplifica la interacción con la base de datos. Permite a los desarrolladores trabajar con datos de manera intuitiva utilizando objetos PHP en lugar de escribir consultas SQL directamente.</w:t>
+        <w:t xml:space="preserve"> ORM:</w:t>
+      </w:r>
+      <w:r>
+        <w:rPr>
+          <w:lang w:val="es-BO"/>
+        </w:rPr>
+        <w:t xml:space="preserve"> Laravel incluye </w:t>
+      </w:r>
+      <w:proofErr w:type="spellStart"/>
+      <w:r>
+        <w:rPr>
+          <w:lang w:val="es-BO"/>
+        </w:rPr>
+        <w:t>Eloquent</w:t>
+      </w:r>
+      <w:proofErr w:type="spellEnd"/>
+      <w:r>
+        <w:rPr>
+          <w:lang w:val="es-BO"/>
+        </w:rPr>
+        <w:t>, un ORM (</w:t>
+      </w:r>
+      <w:proofErr w:type="spellStart"/>
+      <w:r>
+        <w:rPr>
+          <w:lang w:val="es-BO"/>
+        </w:rPr>
+        <w:t>Mapeador</w:t>
+      </w:r>
+      <w:proofErr w:type="spellEnd"/>
+      <w:r>
+        <w:rPr>
+          <w:lang w:val="es-BO"/>
+        </w:rPr>
+        <w:t xml:space="preserve"> Objeto-Relacional) que simplifica la interacción con la base de datos. Permite a los desarrolladores trabajar con datos de manera intuitiva utilizando objetos PHP en lugar de escribir consultas SQL directamente.</w:t>
       </w:r>
     </w:p>
     <w:p>
@@ -11420,7 +11724,49 @@
         <w:rPr>
           <w:lang w:val="es-BO"/>
         </w:rPr>
-        <w:t xml:space="preserve"> Laravel incluye características de seguridad integradas, como protección contra ataques CSRF (Cross-Site Request Forgery), protección XSS (Cross-Site Scripting) y hashing de contraseñas. También proporciona herramientas para la autenticación de usuarios y la autorización de roles y permisos.</w:t>
+        <w:t xml:space="preserve"> Laravel incluye características de seguridad integradas, como protección contra ataques CSRF (Cross-Site </w:t>
+      </w:r>
+      <w:proofErr w:type="spellStart"/>
+      <w:r>
+        <w:rPr>
+          <w:lang w:val="es-BO"/>
+        </w:rPr>
+        <w:t>Request</w:t>
+      </w:r>
+      <w:proofErr w:type="spellEnd"/>
+      <w:r>
+        <w:rPr>
+          <w:lang w:val="es-BO"/>
+        </w:rPr>
+        <w:t xml:space="preserve"> </w:t>
+      </w:r>
+      <w:proofErr w:type="spellStart"/>
+      <w:r>
+        <w:rPr>
+          <w:lang w:val="es-BO"/>
+        </w:rPr>
+        <w:t>Forgery</w:t>
+      </w:r>
+      <w:proofErr w:type="spellEnd"/>
+      <w:r>
+        <w:rPr>
+          <w:lang w:val="es-BO"/>
+        </w:rPr>
+        <w:t xml:space="preserve">), protección XSS (Cross-Site Scripting) y </w:t>
+      </w:r>
+      <w:proofErr w:type="spellStart"/>
+      <w:r>
+        <w:rPr>
+          <w:lang w:val="es-BO"/>
+        </w:rPr>
+        <w:t>hashing</w:t>
+      </w:r>
+      <w:proofErr w:type="spellEnd"/>
+      <w:r>
+        <w:rPr>
+          <w:lang w:val="es-BO"/>
+        </w:rPr>
+        <w:t xml:space="preserve"> de contraseñas. También proporciona herramientas para la autenticación de usuarios y la autorización de roles y permisos.</w:t>
       </w:r>
     </w:p>
     <w:p>
@@ -11446,7 +11792,35 @@
         <w:rPr>
           <w:lang w:val="es-BO"/>
         </w:rPr>
-        <w:t xml:space="preserve"> Además del framework principal, Laravel cuenta con un ecosistema robusto de paquetes y extensiones que amplían su funcionalidad. Estos paquetes pueden ser instalados fácilmente a través de Composer, el administrador de dependencias de PHP.</w:t>
+        <w:t xml:space="preserve"> Además del </w:t>
+      </w:r>
+      <w:proofErr w:type="spellStart"/>
+      <w:r>
+        <w:rPr>
+          <w:lang w:val="es-BO"/>
+        </w:rPr>
+        <w:t>framework</w:t>
+      </w:r>
+      <w:proofErr w:type="spellEnd"/>
+      <w:r>
+        <w:rPr>
+          <w:lang w:val="es-BO"/>
+        </w:rPr>
+        <w:t xml:space="preserve"> principal, Laravel cuenta con un ecosistema robusto de paquetes y extensiones que amplían su funcionalidad. Estos paquetes pueden ser instalados fácilmente a través de </w:t>
+      </w:r>
+      <w:proofErr w:type="spellStart"/>
+      <w:r>
+        <w:rPr>
+          <w:lang w:val="es-BO"/>
+        </w:rPr>
+        <w:t>Composer</w:t>
+      </w:r>
+      <w:proofErr w:type="spellEnd"/>
+      <w:r>
+        <w:rPr>
+          <w:lang w:val="es-BO"/>
+        </w:rPr>
+        <w:t>, el administrador de dependencias de PHP.</w:t>
       </w:r>
     </w:p>
     <w:p>
@@ -11529,14 +11903,14 @@
         <w:pStyle w:val="Graficas"/>
         <w:ind w:left="426"/>
       </w:pPr>
-      <w:bookmarkStart w:id="37" w:name="_Toc166829849"/>
+      <w:bookmarkStart w:id="36" w:name="_Toc166829849"/>
       <w:r>
         <w:t xml:space="preserve">Figura </w:t>
       </w:r>
       <w:r>
         <w:t>4 – Lenguaje de programación Laravel</w:t>
       </w:r>
-      <w:bookmarkEnd w:id="37"/>
+      <w:bookmarkEnd w:id="36"/>
     </w:p>
     <w:p>
       <w:pPr>
@@ -11554,12 +11928,17 @@
       <w:pPr>
         <w:pStyle w:val="Ttulo2"/>
       </w:pPr>
-      <w:bookmarkStart w:id="38" w:name="_Toc166778423"/>
+      <w:bookmarkStart w:id="37" w:name="_Toc166778423"/>
       <w:r>
         <w:lastRenderedPageBreak/>
-        <w:t>2.5.3 Entorno de desarrollo local Laragon</w:t>
-      </w:r>
-      <w:bookmarkEnd w:id="38"/>
+        <w:t xml:space="preserve">2.5.3 Entorno de desarrollo local </w:t>
+      </w:r>
+      <w:proofErr w:type="spellStart"/>
+      <w:r>
+        <w:t>Laragon</w:t>
+      </w:r>
+      <w:bookmarkEnd w:id="37"/>
+      <w:proofErr w:type="spellEnd"/>
     </w:p>
     <w:p>
       <w:r>
@@ -11633,8 +12012,69 @@
           </wp:anchor>
         </w:drawing>
       </w:r>
-      <w:r>
-        <w:t>Laragon es un ambiente de desarrollo local que simplifica la creación y gestión de entornos de desarrollo web en tu computadora. Ofrece una instalación rápida y sencilla de un completo stack de desarrollo, que incluye servidores web Apache o Nginx, bases de datos MySQL, MariaDB, PHP, Node.js y otros componentes esenciales. Con Laragon, puedes crear múltiples proyectos web y alternar entre diferentes versiones de PHP, Apache, MySQL, y más con facilidad, lo que te permite trabajar en diversos proyectos sin conflictos de versiones. Además, Laragon proporciona una interfaz gráfica de usuario intuitiva para administrar tus proyectos, bases de datos y configuraciones de servidor de forma eficiente. También ofrece características avanzadas como la instalación de extensiones y herramientas adicionales con un solo clic, la configuración de dominios virtuales, la gestión de SSL, y la integración con herramientas de desarrollo como Composer y Git. En resumen, Laragon es una herramienta poderosa y versátil que agiliza el proceso de desarrollo web en tu entorno local.</w:t>
+      <w:proofErr w:type="spellStart"/>
+      <w:r>
+        <w:t>Laragon</w:t>
+      </w:r>
+      <w:proofErr w:type="spellEnd"/>
+      <w:r>
+        <w:t xml:space="preserve"> es un ambiente de desarrollo local que simplifica la creación y gestión de entornos de desarrollo web en tu computadora. Ofrece una instalación rápida y sencilla de un completo </w:t>
+      </w:r>
+      <w:proofErr w:type="spellStart"/>
+      <w:r>
+        <w:t>stack</w:t>
+      </w:r>
+      <w:proofErr w:type="spellEnd"/>
+      <w:r>
+        <w:t xml:space="preserve"> de desarrollo, que incluye servidores web Apache o </w:t>
+      </w:r>
+      <w:proofErr w:type="spellStart"/>
+      <w:r>
+        <w:t>Nginx</w:t>
+      </w:r>
+      <w:proofErr w:type="spellEnd"/>
+      <w:r>
+        <w:t xml:space="preserve">, bases de datos MySQL, </w:t>
+      </w:r>
+      <w:proofErr w:type="spellStart"/>
+      <w:r>
+        <w:t>MariaDB</w:t>
+      </w:r>
+      <w:proofErr w:type="spellEnd"/>
+      <w:r>
+        <w:t xml:space="preserve">, PHP, Node.js y otros componentes esenciales. Con </w:t>
+      </w:r>
+      <w:proofErr w:type="spellStart"/>
+      <w:r>
+        <w:t>Laragon</w:t>
+      </w:r>
+      <w:proofErr w:type="spellEnd"/>
+      <w:r>
+        <w:t xml:space="preserve">, puedes crear múltiples proyectos web y alternar entre diferentes versiones de PHP, Apache, MySQL, y más con facilidad, lo que te permite trabajar en diversos proyectos sin conflictos de versiones. Además, </w:t>
+      </w:r>
+      <w:proofErr w:type="spellStart"/>
+      <w:r>
+        <w:t>Laragon</w:t>
+      </w:r>
+      <w:proofErr w:type="spellEnd"/>
+      <w:r>
+        <w:t xml:space="preserve"> proporciona una interfaz gráfica de usuario intuitiva para administrar tus proyectos, bases de datos y configuraciones de servidor de forma eficiente. También ofrece características avanzadas como la instalación de extensiones y herramientas adicionales con un solo clic, la configuración de dominios virtuales, la gestión de SSL, y la integración con herramientas de desarrollo como </w:t>
+      </w:r>
+      <w:proofErr w:type="spellStart"/>
+      <w:r>
+        <w:t>Composer</w:t>
+      </w:r>
+      <w:proofErr w:type="spellEnd"/>
+      <w:r>
+        <w:t xml:space="preserve"> y Git. En resumen, </w:t>
+      </w:r>
+      <w:proofErr w:type="spellStart"/>
+      <w:r>
+        <w:t>Laragon</w:t>
+      </w:r>
+      <w:proofErr w:type="spellEnd"/>
+      <w:r>
+        <w:t xml:space="preserve"> es una herramienta poderosa y versátil que agiliza el proceso de desarrollo web en tu entorno local.</w:t>
       </w:r>
     </w:p>
     <w:p/>
@@ -11657,14 +12097,19 @@
         <w:pStyle w:val="Graficas"/>
         <w:ind w:left="426"/>
       </w:pPr>
-      <w:bookmarkStart w:id="39" w:name="_Toc166829850"/>
+      <w:bookmarkStart w:id="38" w:name="_Toc166829850"/>
       <w:r>
         <w:t xml:space="preserve">Figura </w:t>
       </w:r>
       <w:r>
-        <w:t>5 – Laragon</w:t>
-      </w:r>
-      <w:bookmarkEnd w:id="39"/>
+        <w:t xml:space="preserve">5 – </w:t>
+      </w:r>
+      <w:proofErr w:type="spellStart"/>
+      <w:r>
+        <w:t>Laragon</w:t>
+      </w:r>
+      <w:bookmarkEnd w:id="38"/>
+      <w:proofErr w:type="spellEnd"/>
     </w:p>
     <w:p>
       <w:pPr>
@@ -11696,7 +12141,6 @@
     <w:p/>
     <w:p/>
     <w:p/>
-    <w:bookmarkStart w:id="40" w:name="_Toc166778424"/>
     <w:p>
       <w:pPr>
         <w:pStyle w:val="Ttulo1"/>
@@ -11709,6 +12153,7 @@
           <w:docGrid w:linePitch="360"/>
         </w:sectPr>
       </w:pPr>
+      <w:bookmarkStart w:id="39" w:name="_Toc166778424"/>
       <w:r>
         <w:rPr>
           <w:noProof/>
@@ -11760,7 +12205,15 @@
                         <w:txbxContent>
                           <w:p>
                             <w:r>
-                              <w:t>En este capítulo se desarrolla la documentación técnica del proyecto siguiendo los lineamientos del Proceso Unificado de Rational y la Notación UML.</w:t>
+                              <w:t xml:space="preserve">En este capítulo se desarrolla la documentación técnica del proyecto siguiendo los lineamientos del Proceso Unificado de </w:t>
+                            </w:r>
+                            <w:proofErr w:type="spellStart"/>
+                            <w:r>
+                              <w:t>Rational</w:t>
+                            </w:r>
+                            <w:proofErr w:type="spellEnd"/>
+                            <w:r>
+                              <w:t xml:space="preserve"> y la Notación UML.</w:t>
                             </w:r>
                           </w:p>
                         </w:txbxContent>
@@ -11811,18 +12264,19 @@
       <w:r>
         <w:t>APLICACIÓN PRÁCTICA</w:t>
       </w:r>
+      <w:bookmarkEnd w:id="39"/>
+    </w:p>
+    <w:p>
+      <w:pPr>
+        <w:pStyle w:val="Ttulo1"/>
+      </w:pPr>
+      <w:bookmarkStart w:id="40" w:name="_Toc166778425"/>
+      <w:bookmarkStart w:id="41" w:name="_Toc58310454"/>
+      <w:r>
+        <w:lastRenderedPageBreak/>
+        <w:t>3.1 Título</w:t>
+      </w:r>
       <w:bookmarkEnd w:id="40"/>
-    </w:p>
-    <w:p>
-      <w:pPr>
-        <w:pStyle w:val="Ttulo1"/>
-      </w:pPr>
-      <w:bookmarkStart w:id="41" w:name="_Toc166778425"/>
-      <w:bookmarkStart w:id="42" w:name="_Toc58310454"/>
-      <w:r>
-        <w:t>3.1 Título</w:t>
-      </w:r>
-      <w:bookmarkEnd w:id="41"/>
     </w:p>
     <w:p>
       <w:pPr>
@@ -11838,18 +12292,50 @@
         <w:rPr>
           <w:rFonts w:cs="Times New Roman"/>
         </w:rPr>
-        <w:t>SISTEMA DE GESTION PARA EL CONTROL DE HISTORIAS CLINICAS EN EL CENTRO DE “FUNDACIÓN BARTIMEO”</w:t>
+        <w:t xml:space="preserve">SISTEMA DE GESTION PARA EL CONTROL DE HISTORIAS CLINICAS EN </w:t>
+      </w:r>
+      <w:r>
+        <w:rPr>
+          <w:rFonts w:cs="Times New Roman"/>
+        </w:rPr>
+        <w:t xml:space="preserve">LLA </w:t>
+      </w:r>
+      <w:proofErr w:type="gramStart"/>
+      <w:r>
+        <w:rPr>
+          <w:rFonts w:cs="Times New Roman"/>
+        </w:rPr>
+        <w:t xml:space="preserve">CLÍNICA </w:t>
+      </w:r>
+      <w:r>
+        <w:rPr>
+          <w:rFonts w:cs="Times New Roman"/>
+        </w:rPr>
+        <w:t xml:space="preserve"> </w:t>
+      </w:r>
+      <w:r>
+        <w:rPr>
+          <w:rFonts w:cs="Times New Roman"/>
+        </w:rPr>
+        <w:t>DE</w:t>
+      </w:r>
+      <w:proofErr w:type="gramEnd"/>
+      <w:r>
+        <w:rPr>
+          <w:rFonts w:cs="Times New Roman"/>
+        </w:rPr>
+        <w:t xml:space="preserve"> “FUNDACIÓN BARTIMEO”</w:t>
       </w:r>
     </w:p>
     <w:p>
       <w:pPr>
         <w:pStyle w:val="Ttulo1"/>
       </w:pPr>
-      <w:bookmarkStart w:id="43" w:name="_Toc166778426"/>
+      <w:bookmarkStart w:id="42" w:name="_Toc166778426"/>
       <w:r>
         <w:t>3.2 Introducción</w:t>
       </w:r>
-      <w:bookmarkEnd w:id="43"/>
+      <w:bookmarkEnd w:id="42"/>
     </w:p>
     <w:p>
       <w:pPr>
@@ -11964,6 +12450,7 @@
           <w:noProof/>
           <w:lang w:val="en-US"/>
         </w:rPr>
+        <w:lastRenderedPageBreak/>
         <w:drawing>
           <wp:anchor distT="0" distB="0" distL="114300" distR="114300" simplePos="0" relativeHeight="252007936" behindDoc="0" locked="0" layoutInCell="1" allowOverlap="1" wp14:anchorId="74A2F495" wp14:editId="50A41FD8">
             <wp:simplePos x="0" y="0"/>
@@ -12128,8 +12615,8 @@
       <w:pPr>
         <w:pStyle w:val="Graficas"/>
       </w:pPr>
-      <w:bookmarkStart w:id="44" w:name="_Toc70112400"/>
-      <w:bookmarkStart w:id="45" w:name="_Toc166829851"/>
+      <w:bookmarkStart w:id="43" w:name="_Toc70112400"/>
+      <w:bookmarkStart w:id="44" w:name="_Toc166829851"/>
       <w:r>
         <w:t>Figura</w:t>
       </w:r>
@@ -12145,38 +12632,38 @@
       <w:r>
         <w:t xml:space="preserve">REGISTROS DE </w:t>
       </w:r>
+      <w:bookmarkEnd w:id="43"/>
+      <w:r>
+        <w:t>PACIENTES.</w:t>
+      </w:r>
       <w:bookmarkEnd w:id="44"/>
       <w:r>
-        <w:t>PACIENTES.</w:t>
+        <w:t xml:space="preserve"> </w:t>
+      </w:r>
+    </w:p>
+    <w:p>
+      <w:pPr>
+        <w:jc w:val="center"/>
+      </w:pPr>
+      <w:r>
+        <w:t xml:space="preserve">Fuente: Centro de Salud </w:t>
+      </w:r>
+      <w:r>
+        <w:t>Fundación Bartimeo</w:t>
+      </w:r>
+    </w:p>
+    <w:p>
+      <w:pPr>
+        <w:pStyle w:val="Ttulo1"/>
+      </w:pPr>
+      <w:bookmarkStart w:id="45" w:name="_Toc166778427"/>
+      <w:r>
+        <w:t>3.3</w:t>
+      </w:r>
+      <w:r>
+        <w:t xml:space="preserve"> Antecedentes.</w:t>
       </w:r>
       <w:bookmarkEnd w:id="45"/>
-      <w:r>
-        <w:t xml:space="preserve"> </w:t>
-      </w:r>
-    </w:p>
-    <w:p>
-      <w:pPr>
-        <w:jc w:val="center"/>
-      </w:pPr>
-      <w:r>
-        <w:t xml:space="preserve">Fuente: Centro de Salud </w:t>
-      </w:r>
-      <w:r>
-        <w:t>Fundación Bartimeo</w:t>
-      </w:r>
-    </w:p>
-    <w:p>
-      <w:pPr>
-        <w:pStyle w:val="Ttulo1"/>
-      </w:pPr>
-      <w:bookmarkStart w:id="46" w:name="_Toc166778427"/>
-      <w:r>
-        <w:t>3.3</w:t>
-      </w:r>
-      <w:r>
-        <w:t xml:space="preserve"> Antecedentes.</w:t>
-      </w:r>
-      <w:bookmarkEnd w:id="46"/>
     </w:p>
     <w:p>
       <w:r>
@@ -12191,6 +12678,7 @@
           <w:noProof/>
           <w:lang w:val="en-US"/>
         </w:rPr>
+        <w:lastRenderedPageBreak/>
         <w:drawing>
           <wp:anchor distT="0" distB="0" distL="114300" distR="114300" simplePos="0" relativeHeight="252009984" behindDoc="0" locked="0" layoutInCell="1" allowOverlap="1" wp14:anchorId="217FDD98" wp14:editId="5C032E1D">
             <wp:simplePos x="0" y="0"/>
@@ -12264,14 +12752,14 @@
       <w:pPr>
         <w:pStyle w:val="Graficas"/>
       </w:pPr>
-      <w:bookmarkStart w:id="47" w:name="_Toc166829852"/>
+      <w:bookmarkStart w:id="46" w:name="_Toc166829852"/>
       <w:r>
         <w:t>Figura 7</w:t>
       </w:r>
       <w:r>
         <w:t>.  REGISTROS DE PACIENTES.</w:t>
       </w:r>
-      <w:bookmarkEnd w:id="47"/>
+      <w:bookmarkEnd w:id="46"/>
     </w:p>
     <w:p>
       <w:pPr>
@@ -12293,6 +12781,7 @@
     </w:p>
     <w:p>
       <w:r>
+        <w:lastRenderedPageBreak/>
         <w:t>Aunque el proceso de documentación se realiza de manera manual, el equipo médico se esfuerza por mantener una precisión y organización impecables en cada registro. Además, se toman medidas para garantizar la confidencialidad de la información del paciente, almacenando los expedientes en un lugar seguro y restringiendo el acceso solo al personal autorizado.</w:t>
       </w:r>
     </w:p>
@@ -12430,14 +12919,14 @@
       <w:pPr>
         <w:pStyle w:val="Graficas"/>
       </w:pPr>
-      <w:bookmarkStart w:id="48" w:name="_Toc166829853"/>
+      <w:bookmarkStart w:id="47" w:name="_Toc166829853"/>
       <w:r>
         <w:t>Figura 8</w:t>
       </w:r>
       <w:r>
         <w:t>. REGISTRO DE PACIENTES</w:t>
       </w:r>
-      <w:bookmarkEnd w:id="48"/>
+      <w:bookmarkEnd w:id="47"/>
     </w:p>
     <w:p>
       <w:pPr>
@@ -12456,7 +12945,7 @@
       <w:pPr>
         <w:pStyle w:val="Ttulo1"/>
       </w:pPr>
-      <w:bookmarkStart w:id="49" w:name="_Toc166778428"/>
+      <w:bookmarkStart w:id="48" w:name="_Toc166778428"/>
       <w:r>
         <w:t>3</w:t>
       </w:r>
@@ -12469,7 +12958,7 @@
       <w:r>
         <w:t>4 Definición del problema u oportunidad</w:t>
       </w:r>
-      <w:bookmarkEnd w:id="49"/>
+      <w:bookmarkEnd w:id="48"/>
     </w:p>
     <w:p>
       <w:pPr>
@@ -12498,6 +12987,7 @@
           <w:color w:val="000000" w:themeColor="text1"/>
           <w:szCs w:val="24"/>
         </w:rPr>
+        <w:lastRenderedPageBreak/>
         <w:t>El proyecto se basa en la implementación de una plataforma centralizada que permitirá la programación de citas médicas, la gestión de datos y horarios de manera eficiente. Con el uso de tecnología avanzada, se busca modernizar los procesos administrativos y operativos del centro de salud, brindando una experiencia más fluida tanto para los pacientes como para el personal médico.</w:t>
       </w:r>
     </w:p>
@@ -12528,22 +13018,23 @@
           <w:color w:val="000000" w:themeColor="text1"/>
           <w:szCs w:val="24"/>
         </w:rPr>
-        <w:t>En primer lugar, cabe destacar el proceso de captura de información, el cual se lleva a cabo de forma manual, lo que propicia la redacción de datos en un lenguaje posiblemente ilegible o poco claro. Esta situación dificulta la comprensión y accesibilidad de la información, y por ende, su potencial utilización efectiva en la toma de decisiones clínicas.</w:t>
-      </w:r>
-    </w:p>
-    <w:p>
-      <w:pPr>
+        <w:t xml:space="preserve">En primer lugar, cabe destacar el proceso de captura de información, el cual se lleva a cabo de forma manual, lo que propicia la redacción de datos en un lenguaje posiblemente ilegible o poco claro. Esta situación dificulta la comprensión y accesibilidad de la información, </w:t>
+      </w:r>
+      <w:proofErr w:type="gramStart"/>
+      <w:r>
         <w:rPr>
           <w:color w:val="000000" w:themeColor="text1"/>
           <w:szCs w:val="24"/>
         </w:rPr>
-      </w:pPr>
+        <w:t>y</w:t>
+      </w:r>
+      <w:proofErr w:type="gramEnd"/>
       <w:r>
         <w:rPr>
           <w:color w:val="000000" w:themeColor="text1"/>
           <w:szCs w:val="24"/>
         </w:rPr>
-        <w:t>Otro desafío sustancial radica en la existencia de múltiples expedientes clínicos vinculados a un solo paciente. Este fenómeno conlleva al crecimiento constante y rápido de documentos en formato físico, ocupando valioso espacio en las instalaciones del centro de salud. Esta acumulación no solo resulta ineficiente en términos de espacio, sino que también puede provocar dificultades en la organización y recuperación de la información, lo que aumenta los riesgos de errores y retrasos en la atención médica.</w:t>
+        <w:t xml:space="preserve"> por ende, su potencial utilización efectiva en la toma de decisiones clínicas.</w:t>
       </w:r>
     </w:p>
     <w:p>
@@ -12558,7 +13049,7 @@
           <w:color w:val="000000" w:themeColor="text1"/>
           <w:szCs w:val="24"/>
         </w:rPr>
-        <w:t>Además, se presenta la problemática adicional de no contar con un registro preciso de los costos de comisiones de cada servicio que brinda la clínica. Esta falta de información detallada puede afectar la gestión financiera y la toma de decisiones, ya que dificulta la evaluación precisa del rendimiento económico de cada servicio y la planificación estratégica para maximizar la rentabilidad y eficiencia del centro de salud.</w:t>
+        <w:t>Otro desafío sustancial radica en la existencia de múltiples expedientes clínicos vinculados a un solo paciente. Este fenómeno conlleva al crecimiento constante y rápido de documentos en formato físico, ocupando valioso espacio en las instalaciones del centro de salud. Esta acumulación no solo resulta ineficiente en términos de espacio, sino que también puede provocar dificultades en la organización y recuperación de la información, lo que aumenta los riesgos de errores y retrasos en la atención médica.</w:t>
       </w:r>
     </w:p>
     <w:p>
@@ -12573,31 +13064,8 @@
           <w:color w:val="000000" w:themeColor="text1"/>
           <w:szCs w:val="24"/>
         </w:rPr>
-        <w:t>Por último, se destaca la lentitud en la recuperación y transferencia de la información específica de un paciente. Los procedimientos manuales actuales resultan en una respuesta demorada en la obtención de los datos necesarios, lo cual puede impactar negativamente en la calidad y eficacia de la atención médica brindada, así como en la experiencia del paciente.</w:t>
-      </w:r>
-    </w:p>
-    <w:p>
-      <w:pPr>
-        <w:pStyle w:val="Ttulo1"/>
-      </w:pPr>
-      <w:bookmarkStart w:id="50" w:name="_Toc166778429"/>
-      <w:r>
-        <w:t>3.5. Objetivos.</w:t>
-      </w:r>
-      <w:bookmarkEnd w:id="50"/>
-      <w:r>
-        <w:t xml:space="preserve">  </w:t>
-      </w:r>
-    </w:p>
-    <w:p>
-      <w:pPr>
-        <w:pStyle w:val="Ttulo3"/>
-      </w:pPr>
-      <w:bookmarkStart w:id="51" w:name="_Toc166778430"/>
-      <w:r>
-        <w:t>3.5.1. Objetivos General.</w:t>
-      </w:r>
-      <w:bookmarkEnd w:id="51"/>
+        <w:t>Además, se presenta la problemática adicional de no contar con un registro preciso de los costos de comisiones de cada servicio que brinda la clínica. Esta falta de información detallada puede afectar la gestión financiera y la toma de decisiones, ya que dificulta la evaluación precisa del rendimiento económico de cada servicio y la planificación estratégica para maximizar la rentabilidad y eficiencia del centro de salud.</w:t>
+      </w:r>
     </w:p>
     <w:p>
       <w:pPr>
@@ -12606,53 +13074,110 @@
           <w:szCs w:val="24"/>
         </w:rPr>
       </w:pPr>
-      <w:bookmarkStart w:id="52" w:name="_Hlk166624004"/>
       <w:r>
         <w:rPr>
           <w:color w:val="000000" w:themeColor="text1"/>
           <w:szCs w:val="24"/>
         </w:rPr>
-        <w:t>Desarrollar un sistema de gestión</w:t>
-      </w:r>
-      <w:r>
+        <w:t>Por último, se destaca la lentitud en la recuperación y transferencia de la información específica de un paciente. Los procedimientos manuales actuales resultan en una respuesta demorada en la obtención de los datos necesarios, lo cual puede impactar negativamente en la calidad y eficacia de la atención médica brindada, así como en la experiencia del paciente.</w:t>
+      </w:r>
+    </w:p>
+    <w:p>
+      <w:pPr>
+        <w:pStyle w:val="Ttulo1"/>
+      </w:pPr>
+      <w:bookmarkStart w:id="49" w:name="_Toc166778429"/>
+      <w:r>
+        <w:lastRenderedPageBreak/>
+        <w:t>3.5. Objetivos.</w:t>
+      </w:r>
+      <w:bookmarkEnd w:id="49"/>
+      <w:r>
+        <w:t xml:space="preserve">  </w:t>
+      </w:r>
+    </w:p>
+    <w:p>
+      <w:pPr>
+        <w:pStyle w:val="Ttulo3"/>
+      </w:pPr>
+      <w:bookmarkStart w:id="50" w:name="_Toc166778430"/>
+      <w:r>
+        <w:t>3.5.1. Objetivos General.</w:t>
+      </w:r>
+      <w:bookmarkEnd w:id="50"/>
+    </w:p>
+    <w:p>
+      <w:pPr>
         <w:rPr>
           <w:color w:val="000000" w:themeColor="text1"/>
           <w:szCs w:val="24"/>
         </w:rPr>
-        <w:t xml:space="preserve"> para el control</w:t>
-      </w:r>
+      </w:pPr>
+      <w:bookmarkStart w:id="51" w:name="_Hlk166624004"/>
       <w:r>
         <w:rPr>
           <w:color w:val="000000" w:themeColor="text1"/>
           <w:szCs w:val="24"/>
         </w:rPr>
-        <w:t xml:space="preserve"> de historias clínicas para </w:t>
+        <w:t>Desarrollar un sistema de gestión</w:t>
       </w:r>
       <w:r>
         <w:rPr>
           <w:color w:val="000000" w:themeColor="text1"/>
           <w:szCs w:val="24"/>
         </w:rPr>
-        <w:t>la clinica</w:t>
+        <w:t xml:space="preserve"> para el control</w:t>
       </w:r>
       <w:r>
         <w:rPr>
           <w:color w:val="000000" w:themeColor="text1"/>
           <w:szCs w:val="24"/>
         </w:rPr>
-        <w:t xml:space="preserve">  “Fundación Bartimeo”</w:t>
+        <w:t xml:space="preserve"> de historias clínicas para </w:t>
+      </w:r>
+      <w:r>
+        <w:rPr>
+          <w:color w:val="000000" w:themeColor="text1"/>
+          <w:szCs w:val="24"/>
+        </w:rPr>
+        <w:t xml:space="preserve">la </w:t>
+      </w:r>
+      <w:proofErr w:type="spellStart"/>
+      <w:proofErr w:type="gramStart"/>
+      <w:r>
+        <w:rPr>
+          <w:color w:val="000000" w:themeColor="text1"/>
+          <w:szCs w:val="24"/>
+        </w:rPr>
+        <w:t>clinica</w:t>
+      </w:r>
+      <w:proofErr w:type="spellEnd"/>
+      <w:r>
+        <w:rPr>
+          <w:color w:val="000000" w:themeColor="text1"/>
+          <w:szCs w:val="24"/>
+        </w:rPr>
+        <w:t xml:space="preserve">  “</w:t>
+      </w:r>
+      <w:proofErr w:type="gramEnd"/>
+      <w:r>
+        <w:rPr>
+          <w:color w:val="000000" w:themeColor="text1"/>
+          <w:szCs w:val="24"/>
+        </w:rPr>
+        <w:t>Fundación Bartimeo”</w:t>
       </w:r>
     </w:p>
     <w:p>
       <w:pPr>
         <w:pStyle w:val="Ttulo2"/>
       </w:pPr>
-      <w:bookmarkStart w:id="53" w:name="_Toc166778431"/>
+      <w:bookmarkStart w:id="52" w:name="_Toc166778431"/>
+      <w:bookmarkEnd w:id="51"/>
+      <w:r>
+        <w:t>3.5.2. Objetivos Específicos.</w:t>
+      </w:r>
       <w:bookmarkEnd w:id="52"/>
-      <w:r>
-        <w:t>3.5.2. Objetivos Específicos.</w:t>
-      </w:r>
-      <w:bookmarkEnd w:id="53"/>
       <w:r>
         <w:t xml:space="preserve">  </w:t>
       </w:r>
@@ -12774,7 +13299,23 @@
           <w:color w:val="000000" w:themeColor="text1"/>
           <w:szCs w:val="24"/>
         </w:rPr>
-        <w:t xml:space="preserve"> la prioridad de cada requisito del Sistema a través del product backlog.</w:t>
+        <w:t xml:space="preserve"> la prioridad de cada requisito del Sistema a través del </w:t>
+      </w:r>
+      <w:proofErr w:type="spellStart"/>
+      <w:r>
+        <w:rPr>
+          <w:color w:val="000000" w:themeColor="text1"/>
+          <w:szCs w:val="24"/>
+        </w:rPr>
+        <w:t>product</w:t>
+      </w:r>
+      <w:proofErr w:type="spellEnd"/>
+      <w:r>
+        <w:rPr>
+          <w:color w:val="000000" w:themeColor="text1"/>
+          <w:szCs w:val="24"/>
+        </w:rPr>
+        <w:t xml:space="preserve"> backlog.</w:t>
       </w:r>
     </w:p>
     <w:p>
@@ -12795,7 +13336,23 @@
           <w:color w:val="000000" w:themeColor="text1"/>
           <w:szCs w:val="24"/>
         </w:rPr>
-        <w:t>Determinar los ciclos de desarrollo (Sprints) necesarios para la creación del sistema.</w:t>
+        <w:t>Determinar los ciclos de desarrollo (</w:t>
+      </w:r>
+      <w:proofErr w:type="spellStart"/>
+      <w:r>
+        <w:rPr>
+          <w:color w:val="000000" w:themeColor="text1"/>
+          <w:szCs w:val="24"/>
+        </w:rPr>
+        <w:t>Sprints</w:t>
+      </w:r>
+      <w:proofErr w:type="spellEnd"/>
+      <w:r>
+        <w:rPr>
+          <w:color w:val="000000" w:themeColor="text1"/>
+          <w:szCs w:val="24"/>
+        </w:rPr>
+        <w:t>) necesarios para la creación del sistema.</w:t>
       </w:r>
     </w:p>
     <w:p>
@@ -12844,24 +13401,24 @@
       <w:pPr>
         <w:pStyle w:val="Ttulo1"/>
       </w:pPr>
-      <w:bookmarkStart w:id="54" w:name="_Toc166778432"/>
+      <w:bookmarkStart w:id="53" w:name="_Toc166778432"/>
       <w:r>
         <w:t>3.6. Delimitación del Tema.</w:t>
       </w:r>
+      <w:bookmarkEnd w:id="53"/>
+      <w:r>
+        <w:t xml:space="preserve"> </w:t>
+      </w:r>
+    </w:p>
+    <w:p>
+      <w:pPr>
+        <w:pStyle w:val="Ttulo2"/>
+      </w:pPr>
+      <w:bookmarkStart w:id="54" w:name="_Toc166778433"/>
+      <w:r>
+        <w:t>3.6.1. Delimitación Espacial.</w:t>
+      </w:r>
       <w:bookmarkEnd w:id="54"/>
-      <w:r>
-        <w:t xml:space="preserve"> </w:t>
-      </w:r>
-    </w:p>
-    <w:p>
-      <w:pPr>
-        <w:pStyle w:val="Ttulo2"/>
-      </w:pPr>
-      <w:bookmarkStart w:id="55" w:name="_Toc166778433"/>
-      <w:r>
-        <w:t>3.6.1. Delimitación Espacial.</w:t>
-      </w:r>
-      <w:bookmarkEnd w:id="55"/>
     </w:p>
     <w:p>
       <w:pPr>
@@ -12890,6 +13447,7 @@
           <w:noProof/>
           <w:lang w:val="en-US"/>
         </w:rPr>
+        <w:lastRenderedPageBreak/>
         <w:drawing>
           <wp:anchor distT="0" distB="0" distL="114300" distR="114300" simplePos="0" relativeHeight="252027392" behindDoc="0" locked="0" layoutInCell="1" allowOverlap="1" wp14:anchorId="627CB3FE" wp14:editId="570870B2">
             <wp:simplePos x="0" y="0"/>
@@ -13031,8 +13589,8 @@
       <w:pPr>
         <w:pStyle w:val="Graficas"/>
       </w:pPr>
-      <w:bookmarkStart w:id="56" w:name="_Toc166354297"/>
-      <w:bookmarkStart w:id="57" w:name="_Toc166829854"/>
+      <w:bookmarkStart w:id="55" w:name="_Toc166354297"/>
+      <w:bookmarkStart w:id="56" w:name="_Toc166829854"/>
       <w:r>
         <w:t>Figura 9</w:t>
       </w:r>
@@ -13051,8 +13609,8 @@
       <w:r>
         <w:t>O</w:t>
       </w:r>
+      <w:bookmarkEnd w:id="55"/>
       <w:bookmarkEnd w:id="56"/>
-      <w:bookmarkEnd w:id="57"/>
     </w:p>
     <w:p>
       <w:pPr>
@@ -13086,12 +13644,22 @@
           <w:sz w:val="22"/>
           <w:lang w:val="es-MX"/>
         </w:rPr>
-        <w:t>Google Maps</w:t>
-      </w:r>
+        <w:t xml:space="preserve">Google </w:t>
+      </w:r>
+      <w:proofErr w:type="spellStart"/>
       <w:r>
         <w:rPr>
           <w:rFonts w:cs="Times New Roman"/>
           <w:sz w:val="22"/>
+          <w:lang w:val="es-MX"/>
+        </w:rPr>
+        <w:t>Maps</w:t>
+      </w:r>
+      <w:proofErr w:type="spellEnd"/>
+      <w:r>
+        <w:rPr>
+          <w:rFonts w:cs="Times New Roman"/>
+          <w:sz w:val="22"/>
         </w:rPr>
         <w:t>.</w:t>
       </w:r>
@@ -13100,15 +13668,15 @@
       <w:pPr>
         <w:pStyle w:val="Ttulo2"/>
       </w:pPr>
-      <w:bookmarkStart w:id="58" w:name="_Toc144064569"/>
-      <w:bookmarkStart w:id="59" w:name="_Toc166354266"/>
-      <w:bookmarkStart w:id="60" w:name="_Toc166778434"/>
+      <w:bookmarkStart w:id="57" w:name="_Toc144064569"/>
+      <w:bookmarkStart w:id="58" w:name="_Toc166354266"/>
+      <w:bookmarkStart w:id="59" w:name="_Toc166778434"/>
       <w:r>
         <w:t>3.6.2. Delimitación Temporal.</w:t>
       </w:r>
+      <w:bookmarkEnd w:id="57"/>
       <w:bookmarkEnd w:id="58"/>
       <w:bookmarkEnd w:id="59"/>
-      <w:bookmarkEnd w:id="60"/>
       <w:r>
         <w:t xml:space="preserve"> </w:t>
       </w:r>
@@ -13149,7 +13717,7 @@
         </w:rPr>
         <w:t>.</w:t>
       </w:r>
-      <w:bookmarkStart w:id="61" w:name="_Hlk143765015"/>
+      <w:bookmarkStart w:id="60" w:name="_Hlk143765015"/>
       <w:r>
         <w:rPr>
           <w:rFonts w:eastAsia="Calibri" w:cs="Times New Roman"/>
@@ -13157,7 +13725,7 @@
         </w:rPr>
         <w:t xml:space="preserve"> Los modelos de análisis y diseño que representan la solución a los problemas identificados en el centro de salud Ofelia Sánchez se elaborarán en el periodo comprendido entre los meses de marzo a junio del año 2024. La programación, las pruebas y la implementación final del sistema en la empresa se llevará a delante durante los meses de marzo a junio del año 202</w:t>
       </w:r>
-      <w:bookmarkEnd w:id="61"/>
+      <w:bookmarkEnd w:id="60"/>
       <w:r>
         <w:rPr>
           <w:rFonts w:eastAsia="Calibri" w:cs="Times New Roman"/>
@@ -13165,7 +13733,7 @@
         </w:rPr>
         <w:t>4.</w:t>
       </w:r>
-      <w:bookmarkStart w:id="62" w:name="_Hlk145685380"/>
+      <w:bookmarkStart w:id="61" w:name="_Hlk145685380"/>
     </w:p>
     <w:p>
       <w:pPr>
@@ -13180,7 +13748,7 @@
         </w:rPr>
         <w:t xml:space="preserve">Mediante el siguiente diagrama de Gantt podemos observar las tareas y actividades planificadas para este Proyecto, junto con las estimaciones de tiempo para cada una. </w:t>
       </w:r>
-      <w:bookmarkEnd w:id="62"/>
+      <w:bookmarkEnd w:id="61"/>
     </w:p>
     <w:p>
       <w:pPr>
@@ -13214,6 +13782,7 @@
           <w:szCs w:val="24"/>
           <w:lang w:val="en-US"/>
         </w:rPr>
+        <w:lastRenderedPageBreak/>
         <w:drawing>
           <wp:anchor distT="0" distB="0" distL="114300" distR="114300" simplePos="0" relativeHeight="252014080" behindDoc="0" locked="0" layoutInCell="1" allowOverlap="1" wp14:anchorId="7F0AB84B" wp14:editId="3E2C2C61">
             <wp:simplePos x="0" y="0"/>
@@ -13277,8 +13846,8 @@
       <w:pPr>
         <w:pStyle w:val="Graficas"/>
       </w:pPr>
-      <w:bookmarkStart w:id="63" w:name="_Toc166354298"/>
-      <w:bookmarkStart w:id="64" w:name="_Toc166829855"/>
+      <w:bookmarkStart w:id="62" w:name="_Toc166354298"/>
+      <w:bookmarkStart w:id="63" w:name="_Toc166829855"/>
       <w:r>
         <w:t xml:space="preserve">Figura </w:t>
       </w:r>
@@ -13296,8 +13865,8 @@
       <w:r>
         <w:t>.</w:t>
       </w:r>
+      <w:bookmarkEnd w:id="62"/>
       <w:bookmarkEnd w:id="63"/>
-      <w:bookmarkEnd w:id="64"/>
     </w:p>
     <w:p>
       <w:pPr>
@@ -13318,20 +13887,20 @@
         </w:rPr>
         <w:t>Fuente: Elaboración propia.</w:t>
       </w:r>
-      <w:bookmarkStart w:id="65" w:name="_Toc144064570"/>
+      <w:bookmarkStart w:id="64" w:name="_Toc144064570"/>
     </w:p>
     <w:p>
       <w:pPr>
         <w:pStyle w:val="Ttulo2"/>
       </w:pPr>
-      <w:bookmarkStart w:id="66" w:name="_Toc166354267"/>
-      <w:bookmarkStart w:id="67" w:name="_Toc166778435"/>
+      <w:bookmarkStart w:id="65" w:name="_Toc166354267"/>
+      <w:bookmarkStart w:id="66" w:name="_Toc166778435"/>
       <w:r>
         <w:t>3.6.3. Delimitación Sustantiva.</w:t>
       </w:r>
+      <w:bookmarkEnd w:id="64"/>
       <w:bookmarkEnd w:id="65"/>
       <w:bookmarkEnd w:id="66"/>
-      <w:bookmarkEnd w:id="67"/>
       <w:r>
         <w:t xml:space="preserve"> </w:t>
       </w:r>
@@ -15442,7 +16011,7 @@
               </wp:anchor>
             </w:drawing>
           </mc:Choice>
-          <mc:Fallback xmlns:cx1="http://schemas.microsoft.com/office/drawing/2015/9/8/chartex" xmlns:cx2="http://schemas.microsoft.com/office/drawing/2015/10/21/chartex" xmlns:cx3="http://schemas.microsoft.com/office/drawing/2016/5/9/chartex" xmlns:cx4="http://schemas.microsoft.com/office/drawing/2016/5/10/chartex" xmlns:cx5="http://schemas.microsoft.com/office/drawing/2016/5/11/chartex" xmlns:cx6="http://schemas.microsoft.com/office/drawing/2016/5/12/chartex" xmlns:cx7="http://schemas.microsoft.com/office/drawing/2016/5/13/chartex" xmlns:cx8="http://schemas.microsoft.com/office/drawing/2016/5/14/chartex" xmlns:aink="http://schemas.microsoft.com/office/drawing/2016/ink" xmlns:am3d="http://schemas.microsoft.com/office/drawing/2017/model3d" xmlns:w16cex="http://schemas.microsoft.com/office/word/2018/wordml/cex" xmlns:w16cid="http://schemas.microsoft.com/office/word/2016/wordml/cid" xmlns:w16="http://schemas.microsoft.com/office/word/2018/wordml" xmlns:w16sdtdh="http://schemas.microsoft.com/office/word/2020/wordml/sdtdatahash">
+          <mc:Fallback>
             <w:pict>
               <v:group w14:anchorId="42792723" id="Grupo 3764" o:spid="_x0000_s1026" style="position:absolute;margin-left:112.7pt;margin-top:10.95pt;width:279.8pt;height:14.5pt;z-index:252016128;mso-width-relative:margin;mso-height-relative:margin" coordorigin=",-69" coordsize="45491,1845" o:gfxdata="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">
                 <v:line id="Conector recto 3768" o:spid="_x0000_s1027" style="position:absolute;visibility:visible;mso-wrap-style:square" from="50,0" to="50,1638" o:connectortype="straight" o:gfxdata="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" strokecolor="black [3200]" strokeweight="2pt">
@@ -16164,7 +16733,7 @@
               </wp:anchor>
             </w:drawing>
           </mc:Choice>
-          <mc:Fallback xmlns:cx1="http://schemas.microsoft.com/office/drawing/2015/9/8/chartex" xmlns:cx2="http://schemas.microsoft.com/office/drawing/2015/10/21/chartex" xmlns:cx3="http://schemas.microsoft.com/office/drawing/2016/5/9/chartex" xmlns:cx4="http://schemas.microsoft.com/office/drawing/2016/5/10/chartex" xmlns:cx5="http://schemas.microsoft.com/office/drawing/2016/5/11/chartex" xmlns:cx6="http://schemas.microsoft.com/office/drawing/2016/5/12/chartex" xmlns:cx7="http://schemas.microsoft.com/office/drawing/2016/5/13/chartex" xmlns:cx8="http://schemas.microsoft.com/office/drawing/2016/5/14/chartex" xmlns:aink="http://schemas.microsoft.com/office/drawing/2016/ink" xmlns:am3d="http://schemas.microsoft.com/office/drawing/2017/model3d" xmlns:w16cex="http://schemas.microsoft.com/office/word/2018/wordml/cex" xmlns:w16cid="http://schemas.microsoft.com/office/word/2016/wordml/cid" xmlns:w16="http://schemas.microsoft.com/office/word/2018/wordml" xmlns:w16sdtdh="http://schemas.microsoft.com/office/word/2020/wordml/sdtdatahash">
+          <mc:Fallback>
             <w:pict>
               <v:line w14:anchorId="4779E9B4" id="Conector recto 82" o:spid="_x0000_s1026" style="position:absolute;flip:x;z-index:252015104;visibility:visible;mso-wrap-style:square;mso-wrap-distance-left:9pt;mso-wrap-distance-top:0;mso-wrap-distance-right:9pt;mso-wrap-distance-bottom:0;mso-position-horizontal:absolute;mso-position-horizontal-relative:text;mso-position-vertical:absolute;mso-position-vertical-relative:text" from="505.65pt,677.1pt" to="511.85pt,677.1pt" o:gfxdata="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" strokecolor="black [3200]" strokeweight="3pt">
                 <v:shadow on="t" color="black" opacity="22937f" origin=",.5" offset="0,.63889mm"/>
@@ -16228,7 +16797,7 @@
               </wp:anchor>
             </w:drawing>
           </mc:Choice>
-          <mc:Fallback xmlns:cx1="http://schemas.microsoft.com/office/drawing/2015/9/8/chartex" xmlns:cx2="http://schemas.microsoft.com/office/drawing/2015/10/21/chartex" xmlns:cx3="http://schemas.microsoft.com/office/drawing/2016/5/9/chartex" xmlns:cx4="http://schemas.microsoft.com/office/drawing/2016/5/10/chartex" xmlns:cx5="http://schemas.microsoft.com/office/drawing/2016/5/11/chartex" xmlns:cx6="http://schemas.microsoft.com/office/drawing/2016/5/12/chartex" xmlns:cx7="http://schemas.microsoft.com/office/drawing/2016/5/13/chartex" xmlns:cx8="http://schemas.microsoft.com/office/drawing/2016/5/14/chartex" xmlns:aink="http://schemas.microsoft.com/office/drawing/2016/ink" xmlns:am3d="http://schemas.microsoft.com/office/drawing/2017/model3d" xmlns:w16cex="http://schemas.microsoft.com/office/word/2018/wordml/cex" xmlns:w16cid="http://schemas.microsoft.com/office/word/2016/wordml/cid" xmlns:w16="http://schemas.microsoft.com/office/word/2018/wordml" xmlns:w16sdtdh="http://schemas.microsoft.com/office/word/2020/wordml/sdtdatahash">
+          <mc:Fallback>
             <w:pict>
               <v:line w14:anchorId="7B8AB4D6" id="Conector recto 83" o:spid="_x0000_s1026" style="position:absolute;flip:x;z-index:252023296;visibility:visible;mso-wrap-style:square;mso-wrap-distance-left:9pt;mso-wrap-distance-top:0;mso-wrap-distance-right:9pt;mso-wrap-distance-bottom:0;mso-position-horizontal:absolute;mso-position-horizontal-relative:text;mso-position-vertical:absolute;mso-position-vertical-relative:text" from="504.85pt,642.55pt" to="511.05pt,642.55pt" o:gfxdata="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" strokecolor="black [3200]" strokeweight="3pt">
                 <v:shadow on="t" color="black" opacity="22937f" origin=",.5" offset="0,.63889mm"/>
@@ -16420,7 +16989,7 @@
               </wp:anchor>
             </w:drawing>
           </mc:Choice>
-          <mc:Fallback xmlns:cx1="http://schemas.microsoft.com/office/drawing/2015/9/8/chartex" xmlns:cx2="http://schemas.microsoft.com/office/drawing/2015/10/21/chartex" xmlns:cx3="http://schemas.microsoft.com/office/drawing/2016/5/9/chartex" xmlns:cx4="http://schemas.microsoft.com/office/drawing/2016/5/10/chartex" xmlns:cx5="http://schemas.microsoft.com/office/drawing/2016/5/11/chartex" xmlns:cx6="http://schemas.microsoft.com/office/drawing/2016/5/12/chartex" xmlns:cx7="http://schemas.microsoft.com/office/drawing/2016/5/13/chartex" xmlns:cx8="http://schemas.microsoft.com/office/drawing/2016/5/14/chartex" xmlns:aink="http://schemas.microsoft.com/office/drawing/2016/ink" xmlns:am3d="http://schemas.microsoft.com/office/drawing/2017/model3d" xmlns:w16cex="http://schemas.microsoft.com/office/word/2018/wordml/cex" xmlns:w16cid="http://schemas.microsoft.com/office/word/2016/wordml/cid" xmlns:w16="http://schemas.microsoft.com/office/word/2018/wordml" xmlns:w16sdtdh="http://schemas.microsoft.com/office/word/2020/wordml/sdtdatahash">
+          <mc:Fallback>
             <w:pict>
               <v:line w14:anchorId="6161AFC1" id="Conector recto 89" o:spid="_x0000_s1026" style="position:absolute;flip:x;z-index:252025344;visibility:visible;mso-wrap-style:square;mso-width-percent:0;mso-height-percent:0;mso-wrap-distance-left:9pt;mso-wrap-distance-top:0;mso-wrap-distance-right:9pt;mso-wrap-distance-bottom:0;mso-position-horizontal:absolute;mso-position-horizontal-relative:text;mso-position-vertical:absolute;mso-position-vertical-relative:text;mso-width-percent:0;mso-height-percent:0;mso-width-relative:margin;mso-height-relative:margin" from="77.35pt,27.05pt" to="84.45pt,27.3pt" o:gfxdata="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" strokecolor="black [3200]" strokeweight="2pt">
                 <v:shadow on="t" color="black" opacity="24903f" origin=",.5" offset="0,.55556mm"/>
@@ -16554,20 +17123,20 @@
       <w:pPr>
         <w:pStyle w:val="Graficas"/>
       </w:pPr>
-      <w:bookmarkStart w:id="68" w:name="_Toc144500729"/>
-      <w:bookmarkStart w:id="69" w:name="_Toc145683683"/>
-      <w:bookmarkStart w:id="70" w:name="_Toc166354299"/>
-      <w:bookmarkStart w:id="71" w:name="_Toc166829856"/>
+      <w:bookmarkStart w:id="67" w:name="_Toc144500729"/>
+      <w:bookmarkStart w:id="68" w:name="_Toc145683683"/>
+      <w:bookmarkStart w:id="69" w:name="_Toc166354299"/>
+      <w:bookmarkStart w:id="70" w:name="_Toc166829856"/>
       <w:r>
         <w:t>Figura 11</w:t>
       </w:r>
       <w:r>
         <w:t>. LIMITE SUSTANTIVO.</w:t>
       </w:r>
+      <w:bookmarkEnd w:id="67"/>
       <w:bookmarkEnd w:id="68"/>
       <w:bookmarkEnd w:id="69"/>
       <w:bookmarkEnd w:id="70"/>
-      <w:bookmarkEnd w:id="71"/>
     </w:p>
     <w:p>
       <w:pPr>
@@ -16642,6 +17211,7 @@
           <w:rFonts w:cs="Times New Roman"/>
           <w:b/>
         </w:rPr>
+        <w:lastRenderedPageBreak/>
         <w:t xml:space="preserve">Gestionar </w:t>
       </w:r>
       <w:r>
@@ -16971,6 +17541,7 @@
           <w:rFonts w:cs="Times New Roman"/>
           <w:b/>
         </w:rPr>
+        <w:lastRenderedPageBreak/>
         <w:t xml:space="preserve">Gestionar </w:t>
       </w:r>
       <w:r>
@@ -17259,6 +17830,7 @@
           <w:rFonts w:cs="Times New Roman"/>
           <w:b/>
         </w:rPr>
+        <w:lastRenderedPageBreak/>
         <w:t>Modulo administración de usuario, seguridad y auditoria</w:t>
       </w:r>
     </w:p>
@@ -17377,190 +17949,204 @@
         </w:rPr>
         <w:t>: Permite ver el registro de actividades del usuario de las distintas operaciones que realizan en el Sistema.</w:t>
       </w:r>
-      <w:bookmarkStart w:id="72" w:name="_Toc144064571"/>
-      <w:bookmarkStart w:id="73" w:name="_Toc166354268"/>
+      <w:bookmarkStart w:id="71" w:name="_Toc144064571"/>
+      <w:bookmarkStart w:id="72" w:name="_Toc166354268"/>
     </w:p>
     <w:p>
       <w:pPr>
         <w:pStyle w:val="Ttulo1"/>
       </w:pPr>
-      <w:bookmarkStart w:id="74" w:name="_Toc166778436"/>
+      <w:bookmarkStart w:id="73" w:name="_Toc166778436"/>
       <w:r>
         <w:t>3.</w:t>
       </w:r>
+      <w:bookmarkEnd w:id="71"/>
+      <w:r>
+        <w:t>7. Justificación</w:t>
+      </w:r>
       <w:bookmarkEnd w:id="72"/>
-      <w:r>
-        <w:t>7. Justificación</w:t>
-      </w:r>
       <w:bookmarkEnd w:id="73"/>
+      <w:r>
+        <w:t xml:space="preserve">  </w:t>
+      </w:r>
+    </w:p>
+    <w:p>
+      <w:pPr>
+        <w:pStyle w:val="Ttulo2"/>
+      </w:pPr>
+      <w:bookmarkStart w:id="74" w:name="_Toc144064572"/>
+      <w:bookmarkStart w:id="75" w:name="_Toc166354269"/>
+      <w:bookmarkStart w:id="76" w:name="_Toc166778437"/>
+      <w:r>
+        <w:t>3.7.1. Justificación Personal.</w:t>
+      </w:r>
       <w:bookmarkEnd w:id="74"/>
-      <w:r>
-        <w:t xml:space="preserve">  </w:t>
-      </w:r>
-    </w:p>
-    <w:p>
-      <w:pPr>
-        <w:pStyle w:val="Ttulo2"/>
-      </w:pPr>
-      <w:bookmarkStart w:id="75" w:name="_Toc144064572"/>
-      <w:bookmarkStart w:id="76" w:name="_Toc166354269"/>
-      <w:bookmarkStart w:id="77" w:name="_Toc166778437"/>
-      <w:r>
-        <w:t>3.7.1. Justificación Personal.</w:t>
-      </w:r>
       <w:bookmarkEnd w:id="75"/>
       <w:bookmarkEnd w:id="76"/>
+    </w:p>
+    <w:p>
+      <w:pPr>
+        <w:ind w:right="78"/>
+        <w:rPr>
+          <w:rFonts w:cs="Times New Roman"/>
+        </w:rPr>
+      </w:pPr>
+      <w:r>
+        <w:rPr>
+          <w:rFonts w:cs="Times New Roman"/>
+        </w:rPr>
+        <w:t>Elegir el tema de mi proyecto de examen de grado fue una decisión profundamente personal y motivada por varias razones que considero cruciales para mi des</w:t>
+      </w:r>
+      <w:r>
+        <w:rPr>
+          <w:rFonts w:cs="Times New Roman"/>
+        </w:rPr>
+        <w:t>arrollo profesional y personal.</w:t>
+      </w:r>
+    </w:p>
+    <w:p>
+      <w:pPr>
+        <w:ind w:right="78"/>
+        <w:rPr>
+          <w:rFonts w:cs="Times New Roman"/>
+        </w:rPr>
+      </w:pPr>
+      <w:r>
+        <w:rPr>
+          <w:rFonts w:cs="Times New Roman"/>
+        </w:rPr>
+        <w:t xml:space="preserve">En primer lugar, decidí abordar este tema porque representa una convergencia entre mi pasión y mi formación académica. Desde que comencé mi carrera, he sentido una fuerte inclinación hacia este campo específico. Mi interés y entusiasmo por este tema se han fortalecido con el tiempo a medida que he profundizado en mis estudios. Escoger este tema para mi proyecto de examen de grado es la culminación natural de mi trayectoria </w:t>
+      </w:r>
+      <w:r>
+        <w:rPr>
+          <w:rFonts w:cs="Times New Roman"/>
+        </w:rPr>
+        <w:lastRenderedPageBreak/>
+        <w:t>académica y me brinda la oportunidad de aplicar y expandir el conocimiento que he adquir</w:t>
+      </w:r>
+      <w:r>
+        <w:rPr>
+          <w:rFonts w:cs="Times New Roman"/>
+        </w:rPr>
+        <w:t>ido a lo largo de mi formación.</w:t>
+      </w:r>
+    </w:p>
+    <w:p>
+      <w:pPr>
+        <w:ind w:right="78"/>
+        <w:rPr>
+          <w:rFonts w:cs="Times New Roman"/>
+        </w:rPr>
+      </w:pPr>
+      <w:r>
+        <w:rPr>
+          <w:rFonts w:cs="Times New Roman"/>
+        </w:rPr>
+        <w:t xml:space="preserve">Además, este proyecto es de suma importancia para mi formación profesional, ya que me permite desarrollar habilidades y competencias esenciales que serán valiosas en mi futura carrera. A través de la investigación, el análisis y la resolución de problemas relacionados con este tema, estoy fortaleciendo mi capacidad de investigar de manera rigurosa, analizar datos de manera crítica y comunicar mis hallazgos de manera efectiva. Estas habilidades son fundamentales en el campo en el que planeo desarrollar mi carrera, y este proyecto me brinda la </w:t>
+      </w:r>
+      <w:r>
+        <w:rPr>
+          <w:rFonts w:cs="Times New Roman"/>
+        </w:rPr>
+        <w:t>oportunidad de perfeccionarlas.</w:t>
+      </w:r>
+    </w:p>
+    <w:p>
+      <w:pPr>
+        <w:ind w:right="78"/>
+        <w:rPr>
+          <w:rFonts w:cs="Times New Roman"/>
+        </w:rPr>
+      </w:pPr>
+      <w:r>
+        <w:rPr>
+          <w:rFonts w:cs="Times New Roman"/>
+        </w:rPr>
+        <w:t>En resumen, elegir este tema para mi proyecto de examen de grado no solo representa una pasión arraigada, sino también una inversión en mi futuro profesional. Es una oportunidad única para combinar mis intereses personales con mis metas académicas y profesionales, y estoy emocionado por el crecimiento y aprendizaje que experimentaré a través de este proceso.</w:t>
+      </w:r>
+    </w:p>
+    <w:p>
+      <w:pPr>
+        <w:pStyle w:val="Ttulo2"/>
+      </w:pPr>
+      <w:bookmarkStart w:id="77" w:name="_Toc144064573"/>
+      <w:bookmarkStart w:id="78" w:name="_Toc166354270"/>
+      <w:bookmarkStart w:id="79" w:name="_Toc166778438"/>
+      <w:r>
+        <w:t>3.7.2. Justificación Práctica.</w:t>
+      </w:r>
       <w:bookmarkEnd w:id="77"/>
-    </w:p>
-    <w:p>
-      <w:pPr>
-        <w:ind w:right="78"/>
-        <w:rPr>
-          <w:rFonts w:cs="Times New Roman"/>
-        </w:rPr>
-      </w:pPr>
-      <w:r>
-        <w:rPr>
-          <w:rFonts w:cs="Times New Roman"/>
-        </w:rPr>
-        <w:t>Elegir el tema de mi proyecto de examen de grado fue una decisión profundamente personal y motivada por varias razones que considero cruciales para mi des</w:t>
-      </w:r>
-      <w:r>
-        <w:rPr>
-          <w:rFonts w:cs="Times New Roman"/>
-        </w:rPr>
-        <w:t>arrollo profesional y personal.</w:t>
-      </w:r>
-    </w:p>
-    <w:p>
-      <w:pPr>
-        <w:ind w:right="78"/>
-        <w:rPr>
-          <w:rFonts w:cs="Times New Roman"/>
-        </w:rPr>
-      </w:pPr>
-      <w:r>
-        <w:rPr>
-          <w:rFonts w:cs="Times New Roman"/>
-        </w:rPr>
-        <w:t>En primer lugar, decidí abordar este tema porque representa una convergencia entre mi pasión y mi formación académica. Desde que comencé mi carrera, he sentido una fuerte inclinación hacia este campo específico. Mi interés y entusiasmo por este tema se han fortalecido con el tiempo a medida que he profundizado en mis estudios. Escoger este tema para mi proyecto de examen de grado es la culminación natural de mi trayectoria académica y me brinda la oportunidad de aplicar y expandir el conocimiento que he adquir</w:t>
-      </w:r>
-      <w:r>
-        <w:rPr>
-          <w:rFonts w:cs="Times New Roman"/>
-        </w:rPr>
-        <w:t>ido a lo largo de mi formación.</w:t>
-      </w:r>
-    </w:p>
-    <w:p>
-      <w:pPr>
-        <w:ind w:right="78"/>
-        <w:rPr>
-          <w:rFonts w:cs="Times New Roman"/>
-        </w:rPr>
-      </w:pPr>
-      <w:r>
-        <w:rPr>
-          <w:rFonts w:cs="Times New Roman"/>
-        </w:rPr>
-        <w:t xml:space="preserve">Además, este proyecto es de suma importancia para mi formación profesional, ya que me permite desarrollar habilidades y competencias esenciales que serán valiosas en mi futura carrera. A través de la investigación, el análisis y la resolución de problemas relacionados con este tema, estoy fortaleciendo mi capacidad de investigar de manera rigurosa, analizar datos de manera crítica y comunicar mis hallazgos de manera efectiva. Estas habilidades son fundamentales en el campo en el que planeo desarrollar mi carrera, y este proyecto me brinda la </w:t>
-      </w:r>
-      <w:r>
-        <w:rPr>
-          <w:rFonts w:cs="Times New Roman"/>
-        </w:rPr>
-        <w:t>oportunidad de perfeccionarlas.</w:t>
-      </w:r>
-    </w:p>
-    <w:p>
-      <w:pPr>
-        <w:ind w:right="78"/>
-        <w:rPr>
-          <w:rFonts w:cs="Times New Roman"/>
-        </w:rPr>
-      </w:pPr>
-      <w:r>
-        <w:rPr>
-          <w:rFonts w:cs="Times New Roman"/>
-        </w:rPr>
-        <w:t>En resumen, elegir este tema para mi proyecto de examen de grado no solo representa una pasión arraigada, sino también una inversión en mi futuro profesional. Es una oportunidad única para combinar mis intereses personales con mis metas académicas y profesionales, y estoy emocionado por el crecimiento y aprendizaje que experimentaré a través de este proceso.</w:t>
-      </w:r>
-    </w:p>
-    <w:p>
-      <w:pPr>
-        <w:pStyle w:val="Ttulo2"/>
-      </w:pPr>
-      <w:bookmarkStart w:id="78" w:name="_Toc144064573"/>
-      <w:bookmarkStart w:id="79" w:name="_Toc166354270"/>
-      <w:bookmarkStart w:id="80" w:name="_Toc166778438"/>
-      <w:r>
-        <w:t>3.7.2. Justificación Práctica.</w:t>
-      </w:r>
       <w:bookmarkEnd w:id="78"/>
       <w:bookmarkEnd w:id="79"/>
+    </w:p>
+    <w:p>
+      <w:pPr>
+        <w:spacing w:before="240" w:after="0"/>
+        <w:rPr>
+          <w:rFonts w:cs="Times New Roman"/>
+        </w:rPr>
+      </w:pPr>
+      <w:r>
+        <w:rPr>
+          <w:rFonts w:cs="Times New Roman"/>
+        </w:rPr>
+        <w:t>El presente proyecto de investigación es de gran relevancia, ya que tiene como propósito fundamental la aplicación práctica de los conocimientos adquiridos en función de los objetivos establecidos. Busca abordar problemas críticos relacionados con las tareas manuales, el tiempo prolongado de atención y los errores en los registros y búsquedas de historias clínicas, aspectos que han sido objeto de quejas en la atención médica.</w:t>
+      </w:r>
+    </w:p>
+    <w:p>
+      <w:pPr>
+        <w:spacing w:before="240" w:after="0"/>
+        <w:rPr>
+          <w:rFonts w:cs="Times New Roman"/>
+        </w:rPr>
+      </w:pPr>
+      <w:r>
+        <w:rPr>
+          <w:rFonts w:cs="Times New Roman"/>
+        </w:rPr>
+        <w:t>Por tanto, resulta imperativo proponer un sistema que mejore la gestión de citas médicas y, al mismo tiempo, sea adaptable a los procedimientos del centro médico. Este sistema tiene como meta principal organizar de manera eficiente los procesos de citas médicas, con el fin de optimizar el tiempo de atención y reducir los errores asociados con la gesti</w:t>
+      </w:r>
+      <w:r>
+        <w:rPr>
+          <w:rFonts w:cs="Times New Roman"/>
+        </w:rPr>
+        <w:t>ón manual de registros médicos.</w:t>
+      </w:r>
+    </w:p>
+    <w:p>
+      <w:pPr>
+        <w:spacing w:before="240" w:after="0"/>
+        <w:rPr>
+          <w:rFonts w:cs="Times New Roman"/>
+        </w:rPr>
+      </w:pPr>
+      <w:r>
+        <w:rPr>
+          <w:rFonts w:cs="Times New Roman"/>
+        </w:rPr>
+        <w:t xml:space="preserve">La importancia de este proyecto radica en su capacidad para no solo solucionar problemas específicos en la atención médica, sino también en su potencial para establecer estándares </w:t>
+      </w:r>
+      <w:r>
+        <w:rPr>
+          <w:rFonts w:cs="Times New Roman"/>
+        </w:rPr>
+        <w:lastRenderedPageBreak/>
+        <w:t>más altos en la calidad del servicio ofrecido. Al proponer un sistema flexible y adaptado a las necesidades del centro médico, se espera mejorar significativamente la eficiencia operativa y la experiencia del paciente.</w:t>
+      </w:r>
+      <w:bookmarkStart w:id="80" w:name="_Toc144064577"/>
+    </w:p>
+    <w:p>
+      <w:pPr>
+        <w:pStyle w:val="Ttulo2"/>
+      </w:pPr>
+      <w:bookmarkStart w:id="81" w:name="_Toc166354271"/>
+      <w:bookmarkStart w:id="82" w:name="_Toc166778439"/>
+      <w:r>
+        <w:t>3.7.3. Justificación Social.</w:t>
+      </w:r>
       <w:bookmarkEnd w:id="80"/>
-    </w:p>
-    <w:p>
-      <w:pPr>
-        <w:spacing w:before="240" w:after="0"/>
-        <w:rPr>
-          <w:rFonts w:cs="Times New Roman"/>
-        </w:rPr>
-      </w:pPr>
-      <w:r>
-        <w:rPr>
-          <w:rFonts w:cs="Times New Roman"/>
-        </w:rPr>
-        <w:t>El presente proyecto de investigación es de gran relevancia, ya que tiene como propósito fundamental la aplicación práctica de los conocimientos adquiridos en función de los objetivos establecidos. Busca abordar problemas críticos relacionados con las tareas manuales, el tiempo prolongado de atención y los errores en los registros y búsquedas de historias clínicas, aspectos que han sido objeto de quejas en la atención médica.</w:t>
-      </w:r>
-    </w:p>
-    <w:p>
-      <w:pPr>
-        <w:spacing w:before="240" w:after="0"/>
-        <w:rPr>
-          <w:rFonts w:cs="Times New Roman"/>
-        </w:rPr>
-      </w:pPr>
-      <w:r>
-        <w:rPr>
-          <w:rFonts w:cs="Times New Roman"/>
-        </w:rPr>
-        <w:t>Por tanto, resulta imperativo proponer un sistema que mejore la gestión de citas médicas y, al mismo tiempo, sea adaptable a los procedimientos del centro médico. Este sistema tiene como meta principal organizar de manera eficiente los procesos de citas médicas, con el fin de optimizar el tiempo de atención y reducir los errores asociados con la gesti</w:t>
-      </w:r>
-      <w:r>
-        <w:rPr>
-          <w:rFonts w:cs="Times New Roman"/>
-        </w:rPr>
-        <w:t>ón manual de registros médicos.</w:t>
-      </w:r>
-    </w:p>
-    <w:p>
-      <w:pPr>
-        <w:spacing w:before="240" w:after="0"/>
-        <w:rPr>
-          <w:rFonts w:cs="Times New Roman"/>
-        </w:rPr>
-      </w:pPr>
-      <w:r>
-        <w:rPr>
-          <w:rFonts w:cs="Times New Roman"/>
-        </w:rPr>
-        <w:t>La importancia de este proyecto radica en su capacidad para no solo solucionar problemas específicos en la atención médica, sino también en su potencial para establecer estándares más altos en la calidad del servicio ofrecido. Al proponer un sistema flexible y adaptado a las necesidades del centro médico, se espera mejorar significativamente la eficiencia operativa y la experiencia del paciente.</w:t>
-      </w:r>
-      <w:bookmarkStart w:id="81" w:name="_Toc144064577"/>
-    </w:p>
-    <w:p>
-      <w:pPr>
-        <w:pStyle w:val="Ttulo2"/>
-      </w:pPr>
-      <w:bookmarkStart w:id="82" w:name="_Toc166354271"/>
-      <w:bookmarkStart w:id="83" w:name="_Toc166778439"/>
-      <w:r>
-        <w:t>3.7.3. Justificación Social.</w:t>
-      </w:r>
       <w:bookmarkEnd w:id="81"/>
       <w:bookmarkEnd w:id="82"/>
-      <w:bookmarkEnd w:id="83"/>
     </w:p>
     <w:p>
       <w:pPr>
@@ -17614,31 +18200,36 @@
       <w:pPr>
         <w:pStyle w:val="Ttulo1"/>
       </w:pPr>
-      <w:bookmarkStart w:id="84" w:name="_Toc166778440"/>
+      <w:bookmarkStart w:id="83" w:name="_Toc166778440"/>
       <w:r>
         <w:t>3</w:t>
       </w:r>
       <w:r>
         <w:t>.8 Desarrollo De La Solución (Scrum)</w:t>
       </w:r>
+      <w:bookmarkEnd w:id="83"/>
+    </w:p>
+    <w:p>
+      <w:pPr>
+        <w:pStyle w:val="Ttulo2"/>
+      </w:pPr>
+      <w:bookmarkStart w:id="84" w:name="_Toc125975"/>
+      <w:bookmarkStart w:id="85" w:name="_Toc166354273"/>
+      <w:bookmarkStart w:id="86" w:name="_Toc166778441"/>
+      <w:r>
+        <w:t xml:space="preserve">3.8.1 Roles Y </w:t>
+      </w:r>
+      <w:proofErr w:type="spellStart"/>
+      <w:r>
+        <w:t>Stakeholders</w:t>
+      </w:r>
       <w:bookmarkEnd w:id="84"/>
-    </w:p>
-    <w:p>
-      <w:pPr>
-        <w:pStyle w:val="Ttulo2"/>
-      </w:pPr>
-      <w:bookmarkStart w:id="85" w:name="_Toc125975"/>
-      <w:bookmarkStart w:id="86" w:name="_Toc166354273"/>
-      <w:bookmarkStart w:id="87" w:name="_Toc166778441"/>
-      <w:r>
-        <w:t>3.8.1 Roles Y Stakeholders</w:t>
+      <w:proofErr w:type="spellEnd"/>
+      <w:r>
+        <w:t>.</w:t>
       </w:r>
       <w:bookmarkEnd w:id="85"/>
-      <w:r>
-        <w:t>.</w:t>
-      </w:r>
       <w:bookmarkEnd w:id="86"/>
-      <w:bookmarkEnd w:id="87"/>
     </w:p>
     <w:p>
       <w:pPr>
@@ -17667,11 +18258,33 @@
           <w:rFonts w:cs="Times New Roman"/>
         </w:rPr>
       </w:pPr>
-      <w:r>
-        <w:rPr>
-          <w:rFonts w:cs="Times New Roman"/>
-        </w:rPr>
-        <w:t>Product Owner: Verónica López Terrazas</w:t>
+      <w:proofErr w:type="spellStart"/>
+      <w:r>
+        <w:rPr>
+          <w:rFonts w:cs="Times New Roman"/>
+        </w:rPr>
+        <w:t>Product</w:t>
+      </w:r>
+      <w:proofErr w:type="spellEnd"/>
+      <w:r>
+        <w:rPr>
+          <w:rFonts w:cs="Times New Roman"/>
+        </w:rPr>
+        <w:t xml:space="preserve"> </w:t>
+      </w:r>
+      <w:proofErr w:type="spellStart"/>
+      <w:r>
+        <w:rPr>
+          <w:rFonts w:cs="Times New Roman"/>
+        </w:rPr>
+        <w:t>Owner</w:t>
+      </w:r>
+      <w:proofErr w:type="spellEnd"/>
+      <w:r>
+        <w:rPr>
+          <w:rFonts w:cs="Times New Roman"/>
+        </w:rPr>
+        <w:t>: Verónica López Terrazas</w:t>
       </w:r>
     </w:p>
     <w:p>
@@ -17703,11 +18316,33 @@
           <w:rFonts w:cs="Times New Roman"/>
         </w:rPr>
       </w:pPr>
-      <w:r>
-        <w:rPr>
-          <w:rFonts w:cs="Times New Roman"/>
-        </w:rPr>
-        <w:t xml:space="preserve">Development Team: Verónica López Terrazas </w:t>
+      <w:proofErr w:type="spellStart"/>
+      <w:r>
+        <w:rPr>
+          <w:rFonts w:cs="Times New Roman"/>
+        </w:rPr>
+        <w:t>Development</w:t>
+      </w:r>
+      <w:proofErr w:type="spellEnd"/>
+      <w:r>
+        <w:rPr>
+          <w:rFonts w:cs="Times New Roman"/>
+        </w:rPr>
+        <w:t xml:space="preserve"> </w:t>
+      </w:r>
+      <w:proofErr w:type="spellStart"/>
+      <w:r>
+        <w:rPr>
+          <w:rFonts w:cs="Times New Roman"/>
+        </w:rPr>
+        <w:t>Team</w:t>
+      </w:r>
+      <w:proofErr w:type="spellEnd"/>
+      <w:r>
+        <w:rPr>
+          <w:rFonts w:cs="Times New Roman"/>
+        </w:rPr>
+        <w:t xml:space="preserve">: Verónica López Terrazas </w:t>
       </w:r>
     </w:p>
     <w:p>
@@ -17732,18 +18367,18 @@
       <w:pPr>
         <w:pStyle w:val="Ttulo2"/>
       </w:pPr>
-      <w:bookmarkStart w:id="88" w:name="_Toc125976"/>
-      <w:bookmarkStart w:id="89" w:name="_Toc166354274"/>
-      <w:bookmarkStart w:id="90" w:name="_Toc166778442"/>
+      <w:bookmarkStart w:id="87" w:name="_Toc125976"/>
+      <w:bookmarkStart w:id="88" w:name="_Toc166354274"/>
+      <w:bookmarkStart w:id="89" w:name="_Toc166778442"/>
       <w:r>
         <w:t>3.8.2 Historias De Usuario</w:t>
       </w:r>
+      <w:bookmarkEnd w:id="87"/>
+      <w:r>
+        <w:t>.</w:t>
+      </w:r>
       <w:bookmarkEnd w:id="88"/>
-      <w:r>
-        <w:t>.</w:t>
-      </w:r>
       <w:bookmarkEnd w:id="89"/>
-      <w:bookmarkEnd w:id="90"/>
     </w:p>
     <w:p>
       <w:pPr>
@@ -17827,6 +18462,7 @@
                 <w:rFonts w:eastAsia="Times New Roman" w:cs="Times New Roman"/>
                 <w:b/>
               </w:rPr>
+              <w:lastRenderedPageBreak/>
               <w:t>HU1: Ingresar al Sistema como administrador</w:t>
             </w:r>
             <w:r>
@@ -18135,8 +18771,8 @@
       <w:pPr>
         <w:pStyle w:val="TablasUdabol"/>
       </w:pPr>
-      <w:bookmarkStart w:id="91" w:name="_Toc166354336"/>
-      <w:bookmarkStart w:id="92" w:name="_Toc166829875"/>
+      <w:bookmarkStart w:id="90" w:name="_Toc166354336"/>
+      <w:bookmarkStart w:id="91" w:name="_Toc166829875"/>
       <w:r>
         <w:t xml:space="preserve">Tabla </w:t>
       </w:r>
@@ -18161,8 +18797,8 @@
       <w:r>
         <w:t>.HISTORIA DE USUARIO - INGRESAR COMO ADMINISTRADOR</w:t>
       </w:r>
+      <w:bookmarkEnd w:id="90"/>
       <w:bookmarkEnd w:id="91"/>
-      <w:bookmarkEnd w:id="92"/>
     </w:p>
     <w:p>
       <w:pPr>
@@ -18535,8 +19171,8 @@
       <w:pPr>
         <w:pStyle w:val="Graficas"/>
       </w:pPr>
-      <w:bookmarkStart w:id="93" w:name="_Toc166354300"/>
-      <w:bookmarkStart w:id="94" w:name="_Toc166829857"/>
+      <w:bookmarkStart w:id="92" w:name="_Toc166354300"/>
+      <w:bookmarkStart w:id="93" w:name="_Toc166829857"/>
       <w:r>
         <w:t xml:space="preserve">Figura </w:t>
       </w:r>
@@ -18546,8 +19182,8 @@
       <w:r>
         <w:t>. DIAGRAMA DE CASO DE USO – ACCEDER AL SISTEMA</w:t>
       </w:r>
+      <w:bookmarkEnd w:id="92"/>
       <w:bookmarkEnd w:id="93"/>
-      <w:bookmarkEnd w:id="94"/>
     </w:p>
     <w:p>
       <w:pPr>
@@ -18593,6 +19229,7 @@
           <w:rFonts w:eastAsia="Times New Roman" w:cs="Times New Roman"/>
           <w:b/>
         </w:rPr>
+        <w:lastRenderedPageBreak/>
         <w:t>HU2: Gestionar Usuario</w:t>
       </w:r>
       <w:r>
@@ -18886,13 +19523,13 @@
           <w:sz w:val="8"/>
         </w:rPr>
       </w:pPr>
-      <w:bookmarkStart w:id="95" w:name="_Toc166354337"/>
+      <w:bookmarkStart w:id="94" w:name="_Toc166354337"/>
     </w:p>
     <w:p>
       <w:pPr>
         <w:pStyle w:val="TablasUdabol"/>
       </w:pPr>
-      <w:bookmarkStart w:id="96" w:name="_Toc166829876"/>
+      <w:bookmarkStart w:id="95" w:name="_Toc166829876"/>
       <w:r>
         <w:t xml:space="preserve">Tabla </w:t>
       </w:r>
@@ -18920,8 +19557,8 @@
       <w:r>
         <w:t>HISTORIA DE USUARIO - GESTIONAR USUARIOS</w:t>
       </w:r>
+      <w:bookmarkEnd w:id="94"/>
       <w:bookmarkEnd w:id="95"/>
-      <w:bookmarkEnd w:id="96"/>
     </w:p>
     <w:p>
       <w:pPr>
@@ -19045,8 +19682,8 @@
       <w:pPr>
         <w:pStyle w:val="Graficas"/>
       </w:pPr>
-      <w:bookmarkStart w:id="97" w:name="_Toc166354301"/>
-      <w:bookmarkStart w:id="98" w:name="_Toc166829858"/>
+      <w:bookmarkStart w:id="96" w:name="_Toc166354301"/>
+      <w:bookmarkStart w:id="97" w:name="_Toc166829858"/>
       <w:r>
         <w:t>Figura 13</w:t>
       </w:r>
@@ -19056,8 +19693,8 @@
       <w:r>
         <w:t>DIAGRAMA DE CASO DE USO – GESTIONAR USUARIOS</w:t>
       </w:r>
+      <w:bookmarkEnd w:id="96"/>
       <w:bookmarkEnd w:id="97"/>
-      <w:bookmarkEnd w:id="98"/>
     </w:p>
     <w:p>
       <w:pPr>
@@ -19111,6 +19748,7 @@
         <w:rPr>
           <w:rFonts w:cs="Times New Roman"/>
         </w:rPr>
+        <w:lastRenderedPageBreak/>
         <w:t xml:space="preserve">Historia de Usuario con descripción de Gestionar Roles, que se quiere realizar y para qué se utiliza. </w:t>
       </w:r>
     </w:p>
@@ -19506,8 +20144,8 @@
       <w:pPr>
         <w:pStyle w:val="TablasUdabol"/>
       </w:pPr>
-      <w:bookmarkStart w:id="99" w:name="_Toc166354338"/>
-      <w:bookmarkStart w:id="100" w:name="_Toc166829877"/>
+      <w:bookmarkStart w:id="98" w:name="_Toc166354338"/>
+      <w:bookmarkStart w:id="99" w:name="_Toc166829877"/>
       <w:r>
         <w:t xml:space="preserve">TABLA </w:t>
       </w:r>
@@ -19535,8 +20173,8 @@
       <w:r>
         <w:t>HISTORIA DE USUARIO - GESTIONAR ROLES</w:t>
       </w:r>
+      <w:bookmarkEnd w:id="98"/>
       <w:bookmarkEnd w:id="99"/>
-      <w:bookmarkEnd w:id="100"/>
     </w:p>
     <w:p>
       <w:pPr>
@@ -19776,8 +20414,8 @@
       <w:pPr>
         <w:pStyle w:val="Graficas"/>
       </w:pPr>
-      <w:bookmarkStart w:id="101" w:name="_Toc166354302"/>
-      <w:bookmarkStart w:id="102" w:name="_Toc166829859"/>
+      <w:bookmarkStart w:id="100" w:name="_Toc166354302"/>
+      <w:bookmarkStart w:id="101" w:name="_Toc166829859"/>
       <w:r>
         <w:t>Figura 14</w:t>
       </w:r>
@@ -19787,8 +20425,8 @@
       <w:r>
         <w:t>DIAGRAMA DE CASO DE USO – GESTIONAR ROLES</w:t>
       </w:r>
+      <w:bookmarkEnd w:id="100"/>
       <w:bookmarkEnd w:id="101"/>
-      <w:bookmarkEnd w:id="102"/>
     </w:p>
     <w:p>
       <w:pPr>
@@ -19868,6 +20506,7 @@
                 <w:rFonts w:eastAsia="Times New Roman" w:cs="Times New Roman"/>
                 <w:b/>
               </w:rPr>
+              <w:lastRenderedPageBreak/>
               <w:t>HU4: Gestionar Módulos</w:t>
             </w:r>
             <w:r>
@@ -20138,8 +20777,8 @@
       <w:pPr>
         <w:pStyle w:val="TablasUdabol"/>
       </w:pPr>
-      <w:bookmarkStart w:id="103" w:name="_Toc166354339"/>
-      <w:bookmarkStart w:id="104" w:name="_Toc166829878"/>
+      <w:bookmarkStart w:id="102" w:name="_Toc166354339"/>
+      <w:bookmarkStart w:id="103" w:name="_Toc166829878"/>
       <w:r>
         <w:t xml:space="preserve">TABLA </w:t>
       </w:r>
@@ -20164,8 +20803,8 @@
       <w:r>
         <w:t>.HISTORIA DE USUARIO - GESTIONAR MÓDULOS</w:t>
       </w:r>
+      <w:bookmarkEnd w:id="102"/>
       <w:bookmarkEnd w:id="103"/>
-      <w:bookmarkEnd w:id="104"/>
     </w:p>
     <w:p>
       <w:pPr>
@@ -20405,8 +21044,8 @@
       <w:pPr>
         <w:pStyle w:val="Graficas"/>
       </w:pPr>
-      <w:bookmarkStart w:id="105" w:name="_Toc166354303"/>
-      <w:bookmarkStart w:id="106" w:name="_Toc166829860"/>
+      <w:bookmarkStart w:id="104" w:name="_Toc166354303"/>
+      <w:bookmarkStart w:id="105" w:name="_Toc166829860"/>
       <w:r>
         <w:t>Figura 15</w:t>
       </w:r>
@@ -20416,8 +21055,8 @@
       <w:r>
         <w:t>DIAGRAMA DE CASO DE USO – GESTIONAR MÓDULOS</w:t>
       </w:r>
+      <w:bookmarkEnd w:id="104"/>
       <w:bookmarkEnd w:id="105"/>
-      <w:bookmarkEnd w:id="106"/>
     </w:p>
     <w:p>
       <w:pPr>
@@ -20481,6 +21120,7 @@
         <w:rPr>
           <w:rFonts w:cs="Times New Roman"/>
         </w:rPr>
+        <w:lastRenderedPageBreak/>
         <w:t xml:space="preserve">Historia de Usuario con descripción de Gestionar Permisos, que se quiere realizar y para qué se utiliza. </w:t>
       </w:r>
     </w:p>
@@ -20813,8 +21453,8 @@
       <w:pPr>
         <w:pStyle w:val="TablasUdabol"/>
       </w:pPr>
-      <w:bookmarkStart w:id="107" w:name="_Toc166354340"/>
-      <w:bookmarkStart w:id="108" w:name="_Toc166829879"/>
+      <w:bookmarkStart w:id="106" w:name="_Toc166354340"/>
+      <w:bookmarkStart w:id="107" w:name="_Toc166829879"/>
       <w:r>
         <w:t xml:space="preserve">TABLA </w:t>
       </w:r>
@@ -20839,8 +21479,8 @@
       <w:r>
         <w:t>.HISTORIA DE USUARIO - GESTIONAR PERMISOS</w:t>
       </w:r>
+      <w:bookmarkEnd w:id="106"/>
       <w:bookmarkEnd w:id="107"/>
-      <w:bookmarkEnd w:id="108"/>
     </w:p>
     <w:p>
       <w:pPr>
@@ -21114,8 +21754,8 @@
       <w:pPr>
         <w:pStyle w:val="Graficas"/>
       </w:pPr>
-      <w:bookmarkStart w:id="109" w:name="_Toc166354304"/>
-      <w:bookmarkStart w:id="110" w:name="_Toc166829861"/>
+      <w:bookmarkStart w:id="108" w:name="_Toc166354304"/>
+      <w:bookmarkStart w:id="109" w:name="_Toc166829861"/>
       <w:r>
         <w:t>Figura 16</w:t>
       </w:r>
@@ -21125,8 +21765,8 @@
       <w:r>
         <w:t>DIAGRAMA DE CASO DE USO – GESTIONAR PERMISOS</w:t>
       </w:r>
+      <w:bookmarkEnd w:id="108"/>
       <w:bookmarkEnd w:id="109"/>
-      <w:bookmarkEnd w:id="110"/>
     </w:p>
     <w:p>
       <w:pPr>
@@ -21238,6 +21878,7 @@
                 <w:rFonts w:eastAsia="Times New Roman" w:cs="Times New Roman"/>
                 <w:b/>
               </w:rPr>
+              <w:lastRenderedPageBreak/>
               <w:t xml:space="preserve">Como </w:t>
             </w:r>
           </w:p>
@@ -21491,8 +22132,8 @@
       <w:pPr>
         <w:pStyle w:val="TablasUdabol"/>
       </w:pPr>
-      <w:bookmarkStart w:id="111" w:name="_Toc166354342"/>
-      <w:bookmarkStart w:id="112" w:name="_Toc166829880"/>
+      <w:bookmarkStart w:id="110" w:name="_Toc166354342"/>
+      <w:bookmarkStart w:id="111" w:name="_Toc166829880"/>
       <w:r>
         <w:t xml:space="preserve">TABLA </w:t>
       </w:r>
@@ -21517,8 +22158,8 @@
       <w:r>
         <w:t>. HISTORIA DE USUARIO - GESTIONAR ESPECIALIDADES.</w:t>
       </w:r>
+      <w:bookmarkEnd w:id="110"/>
       <w:bookmarkEnd w:id="111"/>
-      <w:bookmarkEnd w:id="112"/>
     </w:p>
     <w:p>
       <w:pPr>
@@ -21677,8 +22318,8 @@
       <w:pPr>
         <w:pStyle w:val="Graficas"/>
       </w:pPr>
-      <w:bookmarkStart w:id="113" w:name="_Toc166354306"/>
-      <w:bookmarkStart w:id="114" w:name="_Toc166829862"/>
+      <w:bookmarkStart w:id="112" w:name="_Toc166354306"/>
+      <w:bookmarkStart w:id="113" w:name="_Toc166829862"/>
       <w:r>
         <w:t>Figura 1</w:t>
       </w:r>
@@ -21688,8 +22329,8 @@
       <w:r>
         <w:t>. DIAGRAMA DE CASO DE USO – GESTIONAR ESPECIALIDAD</w:t>
       </w:r>
+      <w:bookmarkEnd w:id="112"/>
       <w:bookmarkEnd w:id="113"/>
-      <w:bookmarkEnd w:id="114"/>
     </w:p>
     <w:p>
       <w:pPr>
@@ -21745,6 +22386,7 @@
         <w:rPr>
           <w:rFonts w:cs="Times New Roman"/>
         </w:rPr>
+        <w:lastRenderedPageBreak/>
         <w:t xml:space="preserve">Historia de Usuario con descripción de Gestión de pacientes. </w:t>
       </w:r>
     </w:p>
@@ -22095,13 +22737,13 @@
           <w:szCs w:val="22"/>
         </w:rPr>
       </w:pPr>
-      <w:bookmarkStart w:id="115" w:name="_Toc166354343"/>
+      <w:bookmarkStart w:id="114" w:name="_Toc166354343"/>
     </w:p>
     <w:p>
       <w:pPr>
         <w:pStyle w:val="TablasUdabol"/>
       </w:pPr>
-      <w:bookmarkStart w:id="116" w:name="_Toc166829881"/>
+      <w:bookmarkStart w:id="115" w:name="_Toc166829881"/>
       <w:r>
         <w:t xml:space="preserve">TABLA </w:t>
       </w:r>
@@ -22126,8 +22768,8 @@
       <w:r>
         <w:t>.  HISTORIA DE USUARIO - GESTIONAR PACIENTE.</w:t>
       </w:r>
+      <w:bookmarkEnd w:id="114"/>
       <w:bookmarkEnd w:id="115"/>
-      <w:bookmarkEnd w:id="116"/>
     </w:p>
     <w:p>
       <w:pPr>
@@ -22258,6 +22900,7 @@
         <w:rPr>
           <w:rFonts w:cs="Times New Roman"/>
         </w:rPr>
+        <w:lastRenderedPageBreak/>
         <w:t>Diseño del diagrama de caso de uso para Gestionar Pacientes.</w:t>
       </w:r>
     </w:p>
@@ -22408,8 +23051,8 @@
       <w:pPr>
         <w:pStyle w:val="Graficas"/>
       </w:pPr>
-      <w:bookmarkStart w:id="117" w:name="_Toc166354307"/>
-      <w:bookmarkStart w:id="118" w:name="_Toc166829863"/>
+      <w:bookmarkStart w:id="116" w:name="_Toc166354307"/>
+      <w:bookmarkStart w:id="117" w:name="_Toc166829863"/>
       <w:r>
         <w:t>Figura 18</w:t>
       </w:r>
@@ -22423,8 +23066,8 @@
       <w:r>
         <w:t xml:space="preserve"> DIAGRAMA DE CASO DE USO – GESTIONAR PACIENTES</w:t>
       </w:r>
+      <w:bookmarkEnd w:id="116"/>
       <w:bookmarkEnd w:id="117"/>
-      <w:bookmarkEnd w:id="118"/>
     </w:p>
     <w:p>
       <w:pPr>
@@ -22781,8 +23424,8 @@
       <w:pPr>
         <w:pStyle w:val="TablasUdabol"/>
       </w:pPr>
-      <w:bookmarkStart w:id="119" w:name="_Toc166354344"/>
-      <w:bookmarkStart w:id="120" w:name="_Toc166829882"/>
+      <w:bookmarkStart w:id="118" w:name="_Toc166354344"/>
+      <w:bookmarkStart w:id="119" w:name="_Toc166829882"/>
       <w:r>
         <w:t xml:space="preserve">TABLA </w:t>
       </w:r>
@@ -22807,8 +23450,8 @@
       <w:r>
         <w:t>. HISTORIA DE USUARIO - GESTIONAR AGENDAR CITAS MEDICAS</w:t>
       </w:r>
+      <w:bookmarkEnd w:id="118"/>
       <w:bookmarkEnd w:id="119"/>
-      <w:bookmarkEnd w:id="120"/>
     </w:p>
     <w:p>
       <w:pPr>
@@ -22840,6 +23483,7 @@
           <w:noProof/>
           <w:lang w:val="en-US"/>
         </w:rPr>
+        <w:lastRenderedPageBreak/>
         <w:drawing>
           <wp:anchor distT="0" distB="0" distL="114300" distR="114300" simplePos="0" relativeHeight="252044800" behindDoc="0" locked="0" layoutInCell="1" allowOverlap="1" wp14:anchorId="76F80F88" wp14:editId="2578C70C">
             <wp:simplePos x="0" y="0"/>
@@ -22975,8 +23619,8 @@
           <w:rFonts w:eastAsia="Calibri"/>
         </w:rPr>
       </w:pPr>
-      <w:bookmarkStart w:id="121" w:name="_Toc166354308"/>
-      <w:bookmarkStart w:id="122" w:name="_Toc166829864"/>
+      <w:bookmarkStart w:id="120" w:name="_Toc166354308"/>
+      <w:bookmarkStart w:id="121" w:name="_Toc166829864"/>
       <w:r>
         <w:t>Figura 1</w:t>
       </w:r>
@@ -22986,8 +23630,8 @@
       <w:r>
         <w:t>. DIAGRAMA DE CASO DE USO – GESTIONAR AGENDAR CITAS MEDICAS</w:t>
       </w:r>
+      <w:bookmarkEnd w:id="120"/>
       <w:bookmarkEnd w:id="121"/>
-      <w:bookmarkEnd w:id="122"/>
     </w:p>
     <w:p>
       <w:pPr>
@@ -23339,8 +23983,8 @@
       <w:pPr>
         <w:pStyle w:val="TablasUdabol"/>
       </w:pPr>
-      <w:bookmarkStart w:id="123" w:name="_Toc166354345"/>
-      <w:bookmarkStart w:id="124" w:name="_Toc166829883"/>
+      <w:bookmarkStart w:id="122" w:name="_Toc166354345"/>
+      <w:bookmarkStart w:id="123" w:name="_Toc166829883"/>
       <w:r>
         <w:t xml:space="preserve">TABLA </w:t>
       </w:r>
@@ -23365,8 +24009,8 @@
       <w:r>
         <w:t xml:space="preserve"> . HISTORIA DE USUARIO - GESTIONAR PERSONAL MEDICO</w:t>
       </w:r>
+      <w:bookmarkEnd w:id="122"/>
       <w:bookmarkEnd w:id="123"/>
-      <w:bookmarkEnd w:id="124"/>
     </w:p>
     <w:p>
       <w:pPr>
@@ -23397,6 +24041,7 @@
         <w:rPr>
           <w:rFonts w:cs="Times New Roman"/>
         </w:rPr>
+        <w:lastRenderedPageBreak/>
         <w:t xml:space="preserve">Diseño del diagrama de caso de uso para Gestionar Personal Médico. </w:t>
       </w:r>
     </w:p>
@@ -23562,16 +24207,16 @@
           <w:rFonts w:eastAsia="Calibri"/>
         </w:rPr>
       </w:pPr>
-      <w:bookmarkStart w:id="125" w:name="_Toc166354309"/>
-      <w:bookmarkStart w:id="126" w:name="_Toc166829865"/>
+      <w:bookmarkStart w:id="124" w:name="_Toc166354309"/>
+      <w:bookmarkStart w:id="125" w:name="_Toc166829865"/>
       <w:r>
         <w:t>Figura 20</w:t>
       </w:r>
       <w:r>
         <w:t>. DIAGRAMA DE CASO DE USO – GESTIONAR PERSONAL MEDICO.</w:t>
       </w:r>
+      <w:bookmarkEnd w:id="124"/>
       <w:bookmarkEnd w:id="125"/>
-      <w:bookmarkEnd w:id="126"/>
     </w:p>
     <w:p>
       <w:pPr>
@@ -23891,13 +24536,13 @@
           <w:szCs w:val="22"/>
         </w:rPr>
       </w:pPr>
-      <w:bookmarkStart w:id="127" w:name="_Toc166354346"/>
+      <w:bookmarkStart w:id="126" w:name="_Toc166354346"/>
     </w:p>
     <w:p>
       <w:pPr>
         <w:pStyle w:val="TablasUdabol"/>
       </w:pPr>
-      <w:bookmarkStart w:id="128" w:name="_Toc166829884"/>
+      <w:bookmarkStart w:id="127" w:name="_Toc166829884"/>
       <w:r>
         <w:t xml:space="preserve">TABLA </w:t>
       </w:r>
@@ -23922,8 +24567,8 @@
       <w:r>
         <w:t>. HISTORIA DE USUARIO - GESTIONAR TRATAMIENTOS</w:t>
       </w:r>
+      <w:bookmarkEnd w:id="126"/>
       <w:bookmarkEnd w:id="127"/>
-      <w:bookmarkEnd w:id="128"/>
     </w:p>
     <w:p>
       <w:pPr>
@@ -23963,6 +24608,7 @@
           <w:noProof/>
           <w:lang w:val="en-US"/>
         </w:rPr>
+        <w:lastRenderedPageBreak/>
         <w:drawing>
           <wp:anchor distT="0" distB="0" distL="114300" distR="114300" simplePos="0" relativeHeight="252030464" behindDoc="0" locked="0" layoutInCell="1" allowOverlap="1" wp14:anchorId="0BCF61BB" wp14:editId="2DE500AD">
             <wp:simplePos x="0" y="0"/>
@@ -24119,16 +24765,16 @@
           <w:rFonts w:eastAsia="Calibri"/>
         </w:rPr>
       </w:pPr>
-      <w:bookmarkStart w:id="129" w:name="_Toc166354310"/>
-      <w:bookmarkStart w:id="130" w:name="_Toc166829866"/>
+      <w:bookmarkStart w:id="128" w:name="_Toc166354310"/>
+      <w:bookmarkStart w:id="129" w:name="_Toc166829866"/>
       <w:r>
         <w:t>Figura 21</w:t>
       </w:r>
       <w:r>
         <w:t>. DIAGRAMA DE CASO DE USO – GESTIONAR TRATAMIENTOS.</w:t>
       </w:r>
+      <w:bookmarkEnd w:id="128"/>
       <w:bookmarkEnd w:id="129"/>
-      <w:bookmarkEnd w:id="130"/>
     </w:p>
     <w:p>
       <w:pPr>
@@ -24490,13 +25136,13 @@
           <w:color w:val="auto"/>
         </w:rPr>
       </w:pPr>
-      <w:bookmarkStart w:id="131" w:name="_Toc166354347"/>
+      <w:bookmarkStart w:id="130" w:name="_Toc166354347"/>
     </w:p>
     <w:p>
       <w:pPr>
         <w:pStyle w:val="TablasUdabol"/>
       </w:pPr>
-      <w:bookmarkStart w:id="132" w:name="_Toc166829885"/>
+      <w:bookmarkStart w:id="131" w:name="_Toc166829885"/>
       <w:r>
         <w:t xml:space="preserve">TABLA </w:t>
       </w:r>
@@ -24521,8 +25167,8 @@
       <w:r>
         <w:t>. HISTORIA DE USUARIO – GESTIONAR EXÁMENES.</w:t>
       </w:r>
+      <w:bookmarkEnd w:id="130"/>
       <w:bookmarkEnd w:id="131"/>
-      <w:bookmarkEnd w:id="132"/>
     </w:p>
     <w:p>
       <w:pPr>
@@ -24568,6 +25214,7 @@
           <w:noProof/>
           <w:lang w:val="en-US"/>
         </w:rPr>
+        <w:lastRenderedPageBreak/>
         <w:drawing>
           <wp:anchor distT="0" distB="0" distL="114300" distR="114300" simplePos="0" relativeHeight="252031488" behindDoc="0" locked="0" layoutInCell="1" allowOverlap="1" wp14:anchorId="4557BA19" wp14:editId="518B3556">
             <wp:simplePos x="0" y="0"/>
@@ -24783,16 +25430,16 @@
           <w:sz w:val="24"/>
         </w:rPr>
       </w:pPr>
-      <w:bookmarkStart w:id="133" w:name="_Toc166354311"/>
-      <w:bookmarkStart w:id="134" w:name="_Toc166829867"/>
+      <w:bookmarkStart w:id="132" w:name="_Toc166354311"/>
+      <w:bookmarkStart w:id="133" w:name="_Toc166829867"/>
       <w:r>
         <w:t>Figura 22</w:t>
       </w:r>
       <w:r>
         <w:t>. DIAGRAMA DE CASO DE USO – GESTIONAR EXAMENES.</w:t>
       </w:r>
+      <w:bookmarkEnd w:id="132"/>
       <w:bookmarkEnd w:id="133"/>
-      <w:bookmarkEnd w:id="134"/>
     </w:p>
     <w:p>
       <w:pPr>
@@ -25237,8 +25884,8 @@
       <w:pPr>
         <w:pStyle w:val="TablasUdabol"/>
       </w:pPr>
-      <w:bookmarkStart w:id="135" w:name="_Toc166354348"/>
-      <w:bookmarkStart w:id="136" w:name="_Toc166829886"/>
+      <w:bookmarkStart w:id="134" w:name="_Toc166354348"/>
+      <w:bookmarkStart w:id="135" w:name="_Toc166829886"/>
       <w:r>
         <w:t xml:space="preserve">TABLA </w:t>
       </w:r>
@@ -25263,8 +25910,8 @@
       <w:r>
         <w:t>. HISTORIA DE USUARIO - GESTIONAR HISTORIA CLINICA</w:t>
       </w:r>
+      <w:bookmarkEnd w:id="134"/>
       <w:bookmarkEnd w:id="135"/>
-      <w:bookmarkEnd w:id="136"/>
     </w:p>
     <w:p>
       <w:pPr>
@@ -25304,6 +25951,7 @@
           <w:noProof/>
           <w:lang w:val="en-US"/>
         </w:rPr>
+        <w:lastRenderedPageBreak/>
         <w:drawing>
           <wp:anchor distT="0" distB="0" distL="114300" distR="114300" simplePos="0" relativeHeight="252032512" behindDoc="0" locked="0" layoutInCell="1" allowOverlap="1" wp14:anchorId="6489FF6E" wp14:editId="1D18FAFA">
             <wp:simplePos x="0" y="0"/>
@@ -25487,16 +26135,16 @@
       <w:pPr>
         <w:pStyle w:val="Graficas"/>
       </w:pPr>
-      <w:bookmarkStart w:id="137" w:name="_Toc166354312"/>
-      <w:bookmarkStart w:id="138" w:name="_Toc166829868"/>
+      <w:bookmarkStart w:id="136" w:name="_Toc166354312"/>
+      <w:bookmarkStart w:id="137" w:name="_Toc166829868"/>
       <w:r>
         <w:t>Figura 23</w:t>
       </w:r>
       <w:r>
         <w:t>. DIAGRAMA DE CASO DE USO – GESTIONAR EXAMENES.</w:t>
       </w:r>
+      <w:bookmarkEnd w:id="136"/>
       <w:bookmarkEnd w:id="137"/>
-      <w:bookmarkEnd w:id="138"/>
     </w:p>
     <w:p>
       <w:pPr>
@@ -25869,8 +26517,8 @@
       <w:pPr>
         <w:pStyle w:val="TablasUdabol"/>
       </w:pPr>
-      <w:bookmarkStart w:id="139" w:name="_Toc166354349"/>
-      <w:bookmarkStart w:id="140" w:name="_Toc166829887"/>
+      <w:bookmarkStart w:id="138" w:name="_Toc166354349"/>
+      <w:bookmarkStart w:id="139" w:name="_Toc166829887"/>
       <w:r>
         <w:t xml:space="preserve">TABLA </w:t>
       </w:r>
@@ -25895,8 +26543,8 @@
       <w:r>
         <w:t xml:space="preserve"> HISTORIA DE USUARIO - GESTIONAR TIPO DE PAGO</w:t>
       </w:r>
+      <w:bookmarkEnd w:id="138"/>
       <w:bookmarkEnd w:id="139"/>
-      <w:bookmarkEnd w:id="140"/>
       <w:r>
         <w:t xml:space="preserve"> </w:t>
       </w:r>
@@ -25938,6 +26586,7 @@
           <w:noProof/>
           <w:lang w:val="en-US"/>
         </w:rPr>
+        <w:lastRenderedPageBreak/>
         <w:drawing>
           <wp:anchor distT="0" distB="0" distL="114300" distR="114300" simplePos="0" relativeHeight="252033536" behindDoc="0" locked="0" layoutInCell="1" allowOverlap="1" wp14:anchorId="6260FE64" wp14:editId="3E0C3DA9">
             <wp:simplePos x="0" y="0"/>
@@ -26106,16 +26755,16 @@
       <w:pPr>
         <w:pStyle w:val="Graficas"/>
       </w:pPr>
-      <w:bookmarkStart w:id="141" w:name="_Toc166354313"/>
-      <w:bookmarkStart w:id="142" w:name="_Toc166829869"/>
+      <w:bookmarkStart w:id="140" w:name="_Toc166354313"/>
+      <w:bookmarkStart w:id="141" w:name="_Toc166829869"/>
       <w:r>
         <w:t>Figura 24</w:t>
       </w:r>
       <w:r>
         <w:t xml:space="preserve"> DIAGRAMA DE CASO DE USO – GESTIONAR TPOS DE PAGOS.</w:t>
       </w:r>
+      <w:bookmarkEnd w:id="140"/>
       <w:bookmarkEnd w:id="141"/>
-      <w:bookmarkEnd w:id="142"/>
     </w:p>
     <w:p>
       <w:pPr>
@@ -26494,8 +27143,8 @@
       <w:pPr>
         <w:pStyle w:val="TablasUdabol"/>
       </w:pPr>
-      <w:bookmarkStart w:id="143" w:name="_Toc166354350"/>
-      <w:bookmarkStart w:id="144" w:name="_Toc166829888"/>
+      <w:bookmarkStart w:id="142" w:name="_Toc166354350"/>
+      <w:bookmarkStart w:id="143" w:name="_Toc166829888"/>
       <w:r>
         <w:t xml:space="preserve">TABLA </w:t>
       </w:r>
@@ -26520,8 +27169,8 @@
       <w:r>
         <w:t>. HISTORIA DE USUARIO - GESTIONAR LABORATORIOS</w:t>
       </w:r>
+      <w:bookmarkEnd w:id="142"/>
       <w:bookmarkEnd w:id="143"/>
-      <w:bookmarkEnd w:id="144"/>
       <w:r>
         <w:t xml:space="preserve"> </w:t>
       </w:r>
@@ -26540,6 +27189,7 @@
           <w:noProof/>
           <w:lang w:val="en-US"/>
         </w:rPr>
+        <w:lastRenderedPageBreak/>
         <w:drawing>
           <wp:anchor distT="0" distB="0" distL="114300" distR="114300" simplePos="0" relativeHeight="252034560" behindDoc="0" locked="0" layoutInCell="1" allowOverlap="1" wp14:anchorId="76A6557B" wp14:editId="662A4EC3">
             <wp:simplePos x="0" y="0"/>
@@ -26692,8 +27342,8 @@
       <w:pPr>
         <w:pStyle w:val="Graficas"/>
       </w:pPr>
-      <w:bookmarkStart w:id="145" w:name="_Toc166354314"/>
-      <w:bookmarkStart w:id="146" w:name="_Toc166829870"/>
+      <w:bookmarkStart w:id="144" w:name="_Toc166354314"/>
+      <w:bookmarkStart w:id="145" w:name="_Toc166829870"/>
       <w:r>
         <w:t>Figura 2</w:t>
       </w:r>
@@ -26703,8 +27353,8 @@
       <w:r>
         <w:t>.  DIAGRAMA DE CASO DE USO – GESTIONAR LABORATORIOS</w:t>
       </w:r>
+      <w:bookmarkEnd w:id="144"/>
       <w:bookmarkEnd w:id="145"/>
-      <w:bookmarkEnd w:id="146"/>
     </w:p>
     <w:p>
       <w:pPr>
@@ -27160,13 +27810,13 @@
           <w:szCs w:val="22"/>
         </w:rPr>
       </w:pPr>
-      <w:bookmarkStart w:id="147" w:name="_Toc166354351"/>
+      <w:bookmarkStart w:id="146" w:name="_Toc166354351"/>
     </w:p>
     <w:p>
       <w:pPr>
         <w:pStyle w:val="TablasUdabol"/>
       </w:pPr>
-      <w:bookmarkStart w:id="148" w:name="_Toc166829889"/>
+      <w:bookmarkStart w:id="147" w:name="_Toc166829889"/>
       <w:r>
         <w:t xml:space="preserve">Tabla </w:t>
       </w:r>
@@ -27191,8 +27841,8 @@
       <w:r>
         <w:t>. HISTORIA DE USUARIO - GENERAR REPORTE DE HISTORIAS CLÍNICAS, CONTROL Y SEGUIMIENTOS</w:t>
       </w:r>
+      <w:bookmarkEnd w:id="146"/>
       <w:bookmarkEnd w:id="147"/>
-      <w:bookmarkEnd w:id="148"/>
     </w:p>
     <w:p>
       <w:pPr>
@@ -27225,6 +27875,7 @@
           <w:noProof/>
           <w:lang w:val="en-US"/>
         </w:rPr>
+        <w:lastRenderedPageBreak/>
         <w:drawing>
           <wp:anchor distT="0" distB="0" distL="114300" distR="114300" simplePos="0" relativeHeight="252043776" behindDoc="0" locked="0" layoutInCell="1" allowOverlap="1" wp14:anchorId="001C6B15" wp14:editId="5D44A8BE">
             <wp:simplePos x="0" y="0"/>
@@ -27361,8 +28012,8 @@
       <w:pPr>
         <w:pStyle w:val="Graficas"/>
       </w:pPr>
-      <w:bookmarkStart w:id="149" w:name="_Toc166354315"/>
-      <w:bookmarkStart w:id="150" w:name="_Toc166829871"/>
+      <w:bookmarkStart w:id="148" w:name="_Toc166354315"/>
+      <w:bookmarkStart w:id="149" w:name="_Toc166829871"/>
       <w:r>
         <w:t>Figura 26</w:t>
       </w:r>
@@ -27372,8 +28023,8 @@
       <w:r>
         <w:t>DIAGRAMA DE CASO DE USO – GESTIONAR REPORTES DE CONTROL Y ESTADISTICOS</w:t>
       </w:r>
+      <w:bookmarkEnd w:id="148"/>
       <w:bookmarkEnd w:id="149"/>
-      <w:bookmarkEnd w:id="150"/>
     </w:p>
     <w:p>
       <w:pPr>
@@ -27743,8 +28394,8 @@
       <w:pPr>
         <w:pStyle w:val="TablasUdabol"/>
       </w:pPr>
-      <w:bookmarkStart w:id="151" w:name="_Toc166354352"/>
-      <w:bookmarkStart w:id="152" w:name="_Toc166829890"/>
+      <w:bookmarkStart w:id="150" w:name="_Toc166354352"/>
+      <w:bookmarkStart w:id="151" w:name="_Toc166829890"/>
       <w:r>
         <w:t xml:space="preserve">TABLA </w:t>
       </w:r>
@@ -27769,8 +28420,8 @@
       <w:r>
         <w:t>. HISTORIA DE USUARIO - GENERAR REPORTE DE RECEPCION Y CONSULTAS REALIZADAS</w:t>
       </w:r>
+      <w:bookmarkEnd w:id="150"/>
       <w:bookmarkEnd w:id="151"/>
-      <w:bookmarkEnd w:id="152"/>
     </w:p>
     <w:p>
       <w:pPr>
@@ -27802,6 +28453,7 @@
         <w:rPr>
           <w:rFonts w:cs="Times New Roman"/>
         </w:rPr>
+        <w:lastRenderedPageBreak/>
         <w:t>Diseño del diagrama de caso de uso para Gestionar Reportes de Recepción y consultas realizadas.</w:t>
       </w:r>
     </w:p>
@@ -27962,8 +28614,8 @@
       <w:pPr>
         <w:pStyle w:val="Graficas"/>
       </w:pPr>
-      <w:bookmarkStart w:id="153" w:name="_Toc166354316"/>
-      <w:bookmarkStart w:id="154" w:name="_Toc166829872"/>
+      <w:bookmarkStart w:id="152" w:name="_Toc166354316"/>
+      <w:bookmarkStart w:id="153" w:name="_Toc166829872"/>
       <w:r>
         <w:t>Figura 2</w:t>
       </w:r>
@@ -27973,8 +28625,8 @@
       <w:r>
         <w:t xml:space="preserve"> DIAGRAMA DE CASO DE USO – GENERAR REPORTES CONSULTAS REALIZADAS.</w:t>
       </w:r>
+      <w:bookmarkEnd w:id="152"/>
       <w:bookmarkEnd w:id="153"/>
-      <w:bookmarkEnd w:id="154"/>
     </w:p>
     <w:p>
       <w:pPr>
@@ -28002,18 +28654,26 @@
           <w:iCs/>
         </w:rPr>
       </w:pPr>
-      <w:bookmarkStart w:id="155" w:name="_Toc166354275"/>
-      <w:bookmarkStart w:id="156" w:name="_Toc166778443"/>
-      <w:bookmarkStart w:id="157" w:name="_Toc125977"/>
-      <w:r>
-        <w:t>3.8.3 Product Backlog</w:t>
-      </w:r>
+      <w:bookmarkStart w:id="154" w:name="_Toc166354275"/>
+      <w:bookmarkStart w:id="155" w:name="_Toc166778443"/>
+      <w:bookmarkStart w:id="156" w:name="_Toc125977"/>
+      <w:r>
+        <w:t xml:space="preserve">3.8.3 </w:t>
+      </w:r>
+      <w:proofErr w:type="spellStart"/>
+      <w:r>
+        <w:t>Product</w:t>
+      </w:r>
+      <w:proofErr w:type="spellEnd"/>
+      <w:r>
+        <w:t xml:space="preserve"> Backlog</w:t>
+      </w:r>
+      <w:bookmarkEnd w:id="154"/>
       <w:bookmarkEnd w:id="155"/>
+      <w:r>
+        <w:t xml:space="preserve">  </w:t>
+      </w:r>
       <w:bookmarkEnd w:id="156"/>
-      <w:r>
-        <w:t xml:space="preserve">  </w:t>
-      </w:r>
-      <w:bookmarkEnd w:id="157"/>
     </w:p>
     <w:p>
       <w:pPr>
@@ -28772,8 +29432,16 @@
               <w:rPr>
                 <w:rFonts w:cs="Times New Roman"/>
               </w:rPr>
-              <w:t>Gestionar Triaje</w:t>
-            </w:r>
+              <w:t xml:space="preserve">Gestionar </w:t>
+            </w:r>
+            <w:proofErr w:type="spellStart"/>
+            <w:r>
+              <w:rPr>
+                <w:rFonts w:cs="Times New Roman"/>
+              </w:rPr>
+              <w:t>Triaje</w:t>
+            </w:r>
+            <w:proofErr w:type="spellEnd"/>
           </w:p>
         </w:tc>
         <w:tc>
@@ -28951,6 +29619,7 @@
               <w:rPr>
                 <w:rFonts w:cs="Times New Roman"/>
               </w:rPr>
+              <w:lastRenderedPageBreak/>
               <w:t xml:space="preserve"> </w:t>
             </w:r>
           </w:p>
@@ -30078,13 +30747,13 @@
       </w:tr>
     </w:tbl>
     <w:p>
-      <w:bookmarkStart w:id="158" w:name="_Toc166354353"/>
+      <w:bookmarkStart w:id="157" w:name="_Toc166354353"/>
     </w:p>
     <w:p>
       <w:pPr>
         <w:pStyle w:val="TablasUdabol"/>
       </w:pPr>
-      <w:bookmarkStart w:id="159" w:name="_Toc166829891"/>
+      <w:bookmarkStart w:id="158" w:name="_Toc166829891"/>
       <w:r>
         <w:t xml:space="preserve">TABLA </w:t>
       </w:r>
@@ -30115,8 +30784,8 @@
         </w:rPr>
         <w:t>LISTA DE REQUISITOS PRIORIZADA</w:t>
       </w:r>
+      <w:bookmarkEnd w:id="157"/>
       <w:bookmarkEnd w:id="158"/>
-      <w:bookmarkEnd w:id="159"/>
     </w:p>
     <w:p>
       <w:pPr>
@@ -30128,7 +30797,7 @@
           <w:sz w:val="22"/>
         </w:rPr>
       </w:pPr>
-      <w:bookmarkStart w:id="160" w:name="_Hlk147495163"/>
+      <w:bookmarkStart w:id="159" w:name="_Hlk147495163"/>
       <w:r>
         <w:rPr>
           <w:rFonts w:cs="Times New Roman"/>
@@ -30141,18 +30810,26 @@
       <w:pPr>
         <w:pStyle w:val="Ttulo2"/>
       </w:pPr>
-      <w:bookmarkStart w:id="161" w:name="_Toc166354276"/>
-      <w:bookmarkStart w:id="162" w:name="_Toc166778444"/>
-      <w:bookmarkStart w:id="163" w:name="_Toc125978"/>
-      <w:r>
-        <w:t>3.8.4 Estimación Del Product Backlog</w:t>
-      </w:r>
+      <w:bookmarkStart w:id="160" w:name="_Toc166354276"/>
+      <w:bookmarkStart w:id="161" w:name="_Toc166778444"/>
+      <w:bookmarkStart w:id="162" w:name="_Toc125978"/>
+      <w:r>
+        <w:t xml:space="preserve">3.8.4 Estimación Del </w:t>
+      </w:r>
+      <w:proofErr w:type="spellStart"/>
+      <w:r>
+        <w:t>Product</w:t>
+      </w:r>
+      <w:proofErr w:type="spellEnd"/>
+      <w:r>
+        <w:t xml:space="preserve"> Backlog</w:t>
+      </w:r>
+      <w:bookmarkEnd w:id="160"/>
       <w:bookmarkEnd w:id="161"/>
+      <w:r>
+        <w:t xml:space="preserve"> </w:t>
+      </w:r>
       <w:bookmarkEnd w:id="162"/>
-      <w:r>
-        <w:t xml:space="preserve"> </w:t>
-      </w:r>
-      <w:bookmarkEnd w:id="163"/>
     </w:p>
     <w:p>
       <w:pPr>
@@ -30167,28 +30844,60 @@
           <w:rFonts w:eastAsia="Calibri" w:cs="Times New Roman"/>
           <w:szCs w:val="24"/>
         </w:rPr>
-        <w:t xml:space="preserve">Lista de todas las tareas que deben llevarse a cabo para finalizar el Proyecto.  Con el fin de calcular el tiempo y esfuerzo requeridos para las historias de usuario se usa los puntos de historia y usaremos el Planning Pocker para asignar valores a cada una de ellas. </w:t>
-      </w:r>
-    </w:p>
-    <w:p>
-      <w:pPr>
-        <w:spacing w:after="0"/>
+        <w:t xml:space="preserve">Lista de todas las tareas que deben llevarse a cabo para finalizar el Proyecto.  Con el fin de calcular el tiempo y esfuerzo requeridos para las historias de usuario se usa los puntos de historia y usaremos el </w:t>
+      </w:r>
+      <w:proofErr w:type="spellStart"/>
+      <w:r>
         <w:rPr>
           <w:rFonts w:eastAsia="Calibri" w:cs="Times New Roman"/>
           <w:szCs w:val="24"/>
         </w:rPr>
-      </w:pPr>
-    </w:p>
-    <w:p>
-      <w:pPr>
-        <w:spacing w:after="0"/>
+        <w:t>Planning</w:t>
+      </w:r>
+      <w:proofErr w:type="spellEnd"/>
+      <w:r>
         <w:rPr>
           <w:rFonts w:eastAsia="Calibri" w:cs="Times New Roman"/>
           <w:szCs w:val="24"/>
         </w:rPr>
-      </w:pPr>
-    </w:p>
-    <w:bookmarkEnd w:id="160"/>
+        <w:t xml:space="preserve"> </w:t>
+      </w:r>
+      <w:proofErr w:type="spellStart"/>
+      <w:r>
+        <w:rPr>
+          <w:rFonts w:eastAsia="Calibri" w:cs="Times New Roman"/>
+          <w:szCs w:val="24"/>
+        </w:rPr>
+        <w:t>Pocker</w:t>
+      </w:r>
+      <w:proofErr w:type="spellEnd"/>
+      <w:r>
+        <w:rPr>
+          <w:rFonts w:eastAsia="Calibri" w:cs="Times New Roman"/>
+          <w:szCs w:val="24"/>
+        </w:rPr>
+        <w:t xml:space="preserve"> para asignar valores a cada una de ellas. </w:t>
+      </w:r>
+    </w:p>
+    <w:p>
+      <w:pPr>
+        <w:spacing w:after="0"/>
+        <w:rPr>
+          <w:rFonts w:eastAsia="Calibri" w:cs="Times New Roman"/>
+          <w:szCs w:val="24"/>
+        </w:rPr>
+      </w:pPr>
+    </w:p>
+    <w:p>
+      <w:pPr>
+        <w:spacing w:after="0"/>
+        <w:rPr>
+          <w:rFonts w:eastAsia="Calibri" w:cs="Times New Roman"/>
+          <w:szCs w:val="24"/>
+        </w:rPr>
+      </w:pPr>
+    </w:p>
+    <w:bookmarkEnd w:id="159"/>
     <w:p>
       <w:pPr>
         <w:spacing w:after="0" w:line="358" w:lineRule="auto"/>
@@ -30235,6 +30944,7 @@
           <w:noProof/>
           <w:lang w:val="en-US"/>
         </w:rPr>
+        <w:lastRenderedPageBreak/>
         <w:drawing>
           <wp:anchor distT="0" distB="0" distL="114300" distR="114300" simplePos="0" relativeHeight="252035584" behindDoc="0" locked="0" layoutInCell="1" allowOverlap="1" wp14:anchorId="38A699BB" wp14:editId="6A646E1A">
             <wp:simplePos x="0" y="0"/>
@@ -30389,16 +31099,16 @@
       <w:pPr>
         <w:pStyle w:val="Graficas"/>
       </w:pPr>
-      <w:bookmarkStart w:id="164" w:name="_Toc166354317"/>
-      <w:bookmarkStart w:id="165" w:name="_Toc166829873"/>
+      <w:bookmarkStart w:id="163" w:name="_Toc166354317"/>
+      <w:bookmarkStart w:id="164" w:name="_Toc166829873"/>
       <w:r>
         <w:t>Figura 28</w:t>
       </w:r>
       <w:r>
         <w:t xml:space="preserve"> PLANNING POCKER GUÍA</w:t>
       </w:r>
+      <w:bookmarkEnd w:id="163"/>
       <w:bookmarkEnd w:id="164"/>
-      <w:bookmarkEnd w:id="165"/>
     </w:p>
     <w:p>
       <w:pPr>
@@ -30798,6 +31508,7 @@
           <w:b/>
           <w:szCs w:val="24"/>
         </w:rPr>
+        <w:lastRenderedPageBreak/>
         <w:t xml:space="preserve">Duración = PH * 2 / 8 </w:t>
       </w:r>
       <w:r>
@@ -32330,8 +33041,8 @@
       <w:pPr>
         <w:pStyle w:val="TablasUdabol"/>
       </w:pPr>
-      <w:bookmarkStart w:id="166" w:name="_Toc166354354"/>
-      <w:bookmarkStart w:id="167" w:name="_Toc166829892"/>
+      <w:bookmarkStart w:id="165" w:name="_Toc166354354"/>
+      <w:bookmarkStart w:id="166" w:name="_Toc166829892"/>
       <w:r>
         <w:t xml:space="preserve">TABLA </w:t>
       </w:r>
@@ -32356,8 +33067,8 @@
       <w:r>
         <w:t>. ESTIMACIÓN DEL PRODUCT-BACKLOG SPRINT 1</w:t>
       </w:r>
+      <w:bookmarkEnd w:id="165"/>
       <w:bookmarkEnd w:id="166"/>
-      <w:bookmarkEnd w:id="167"/>
     </w:p>
     <w:p>
       <w:pPr>
@@ -32408,7 +33119,21 @@
         <w:rPr>
           <w:rFonts w:cs="Times New Roman"/>
         </w:rPr>
-        <w:t>Descripción de la estimación del Product backlog del Sprint, detallando el módulo, historia de usuario, prioridad, importancia y tiempo.</w:t>
+        <w:t xml:space="preserve">Descripción de la estimación del </w:t>
+      </w:r>
+      <w:proofErr w:type="spellStart"/>
+      <w:r>
+        <w:rPr>
+          <w:rFonts w:cs="Times New Roman"/>
+        </w:rPr>
+        <w:t>Product</w:t>
+      </w:r>
+      <w:proofErr w:type="spellEnd"/>
+      <w:r>
+        <w:rPr>
+          <w:rFonts w:cs="Times New Roman"/>
+        </w:rPr>
+        <w:t xml:space="preserve"> backlog del Sprint, detallando el módulo, historia de usuario, prioridad, importancia y tiempo.</w:t>
       </w:r>
     </w:p>
     <w:tbl>
@@ -32783,7 +33508,21 @@
               <w:rPr>
                 <w:rFonts w:eastAsia="Times New Roman" w:cs="Times New Roman"/>
               </w:rPr>
-              <w:t xml:space="preserve">Gestionar Triaje </w:t>
+              <w:t xml:space="preserve">Gestionar </w:t>
+            </w:r>
+            <w:proofErr w:type="spellStart"/>
+            <w:r>
+              <w:rPr>
+                <w:rFonts w:eastAsia="Times New Roman" w:cs="Times New Roman"/>
+              </w:rPr>
+              <w:t>Triaje</w:t>
+            </w:r>
+            <w:proofErr w:type="spellEnd"/>
+            <w:r>
+              <w:rPr>
+                <w:rFonts w:eastAsia="Times New Roman" w:cs="Times New Roman"/>
+              </w:rPr>
+              <w:t xml:space="preserve"> </w:t>
             </w:r>
           </w:p>
         </w:tc>
@@ -34822,12 +35561,12 @@
         </w:tc>
       </w:tr>
     </w:tbl>
-    <w:bookmarkStart w:id="168" w:name="_Toc166354355"/>
-    <w:bookmarkStart w:id="169" w:name="_Toc166829893"/>
     <w:p>
       <w:pPr>
         <w:pStyle w:val="TablasUdabol"/>
       </w:pPr>
+      <w:bookmarkStart w:id="167" w:name="_Toc166354355"/>
+      <w:bookmarkStart w:id="168" w:name="_Toc166829893"/>
       <w:r>
         <w:rPr>
           <w:rFonts w:ascii="Calibri" w:eastAsia="Calibri" w:hAnsi="Calibri" w:cs="Calibri"/>
@@ -35035,8 +35774,8 @@
       <w:r>
         <w:t>. ESTIMACIÓN DEL PRODUCT-BACKLOG SPRINT 2</w:t>
       </w:r>
+      <w:bookmarkEnd w:id="167"/>
       <w:bookmarkEnd w:id="168"/>
-      <w:bookmarkEnd w:id="169"/>
     </w:p>
     <w:p>
       <w:pPr>
@@ -35067,7 +35806,21 @@
         <w:rPr>
           <w:rFonts w:cs="Times New Roman"/>
         </w:rPr>
-        <w:t xml:space="preserve">Descripción de la estimación del Product backlog del Sprint, detallando el módulo, historia de usuario, prioridad, importancia y tiempo. </w:t>
+        <w:t xml:space="preserve">Descripción de la estimación del </w:t>
+      </w:r>
+      <w:proofErr w:type="spellStart"/>
+      <w:r>
+        <w:rPr>
+          <w:rFonts w:cs="Times New Roman"/>
+        </w:rPr>
+        <w:t>Product</w:t>
+      </w:r>
+      <w:proofErr w:type="spellEnd"/>
+      <w:r>
+        <w:rPr>
+          <w:rFonts w:cs="Times New Roman"/>
+        </w:rPr>
+        <w:t xml:space="preserve"> backlog del Sprint, detallando el módulo, historia de usuario, prioridad, importancia y tiempo. </w:t>
       </w:r>
     </w:p>
     <w:p>
@@ -36014,8 +36767,8 @@
       <w:pPr>
         <w:pStyle w:val="TablasUdabol"/>
       </w:pPr>
-      <w:bookmarkStart w:id="170" w:name="_Toc166354356"/>
-      <w:bookmarkStart w:id="171" w:name="_Toc166829894"/>
+      <w:bookmarkStart w:id="169" w:name="_Toc166354356"/>
+      <w:bookmarkStart w:id="170" w:name="_Toc166829894"/>
       <w:r>
         <w:t xml:space="preserve">TABLA </w:t>
       </w:r>
@@ -36040,8 +36793,8 @@
       <w:r>
         <w:t>. ESTIMACIÓN DEL PRODUCT-BACKLOG SPRINT 3</w:t>
       </w:r>
+      <w:bookmarkEnd w:id="169"/>
       <w:bookmarkEnd w:id="170"/>
-      <w:bookmarkEnd w:id="171"/>
     </w:p>
     <w:p>
       <w:pPr>
@@ -36073,7 +36826,21 @@
         <w:rPr>
           <w:rFonts w:cs="Times New Roman"/>
         </w:rPr>
-        <w:t xml:space="preserve">Descripción de la estimación del Product backlog del Sprint 3, detallando el módulo, historia de usuario, prioridad, importancia y tiempo. </w:t>
+        <w:t xml:space="preserve">Descripción de la estimación del </w:t>
+      </w:r>
+      <w:proofErr w:type="spellStart"/>
+      <w:r>
+        <w:rPr>
+          <w:rFonts w:cs="Times New Roman"/>
+        </w:rPr>
+        <w:t>Product</w:t>
+      </w:r>
+      <w:proofErr w:type="spellEnd"/>
+      <w:r>
+        <w:rPr>
+          <w:rFonts w:cs="Times New Roman"/>
+        </w:rPr>
+        <w:t xml:space="preserve"> backlog del Sprint 3, detallando el módulo, historia de usuario, prioridad, importancia y tiempo. </w:t>
       </w:r>
     </w:p>
     <w:p>
@@ -36088,7 +36855,21 @@
         <w:rPr>
           <w:rFonts w:cs="Times New Roman"/>
         </w:rPr>
-        <w:t>El total del tiempo estimado para la realización de todos los Sprints es de 90 días.</w:t>
+        <w:t xml:space="preserve">El total del tiempo estimado para la realización de todos los </w:t>
+      </w:r>
+      <w:proofErr w:type="spellStart"/>
+      <w:r>
+        <w:rPr>
+          <w:rFonts w:cs="Times New Roman"/>
+        </w:rPr>
+        <w:t>Sprints</w:t>
+      </w:r>
+      <w:proofErr w:type="spellEnd"/>
+      <w:r>
+        <w:rPr>
+          <w:rFonts w:cs="Times New Roman"/>
+        </w:rPr>
+        <w:t xml:space="preserve"> es de 90 días.</w:t>
       </w:r>
       <w:r>
         <w:rPr>
@@ -36102,18 +36883,19 @@
       <w:pPr>
         <w:pStyle w:val="Ttulo2"/>
       </w:pPr>
-      <w:bookmarkStart w:id="172" w:name="_Toc166354277"/>
-      <w:bookmarkStart w:id="173" w:name="_Toc166778445"/>
-      <w:bookmarkStart w:id="174" w:name="_Toc125979"/>
-      <w:r>
+      <w:bookmarkStart w:id="171" w:name="_Toc166354277"/>
+      <w:bookmarkStart w:id="172" w:name="_Toc166778445"/>
+      <w:bookmarkStart w:id="173" w:name="_Toc125979"/>
+      <w:r>
+        <w:lastRenderedPageBreak/>
         <w:t>3.8.5. Primer Sprint</w:t>
       </w:r>
+      <w:bookmarkEnd w:id="171"/>
       <w:bookmarkEnd w:id="172"/>
+      <w:r>
+        <w:t xml:space="preserve">  </w:t>
+      </w:r>
       <w:bookmarkEnd w:id="173"/>
-      <w:r>
-        <w:t xml:space="preserve">  </w:t>
-      </w:r>
-      <w:bookmarkEnd w:id="174"/>
     </w:p>
     <w:p>
       <w:pPr>
@@ -37499,8 +38281,8 @@
           <w:rFonts w:eastAsia="Times New Roman"/>
         </w:rPr>
       </w:pPr>
-      <w:bookmarkStart w:id="175" w:name="_Toc166354357"/>
-      <w:bookmarkStart w:id="176" w:name="_Toc166829895"/>
+      <w:bookmarkStart w:id="174" w:name="_Toc166354357"/>
+      <w:bookmarkStart w:id="175" w:name="_Toc166829895"/>
       <w:r>
         <w:t xml:space="preserve">TABLA </w:t>
       </w:r>
@@ -37531,8 +38313,8 @@
         </w:rPr>
         <w:t>SPRINT PLANNING - SPRINT 1</w:t>
       </w:r>
+      <w:bookmarkEnd w:id="174"/>
       <w:bookmarkEnd w:id="175"/>
-      <w:bookmarkEnd w:id="176"/>
     </w:p>
     <w:p>
       <w:pPr>
@@ -37677,13 +38459,14 @@
       <w:pPr>
         <w:pStyle w:val="Ttulo2"/>
       </w:pPr>
-      <w:bookmarkStart w:id="177" w:name="_Toc166354278"/>
-      <w:bookmarkStart w:id="178" w:name="_Toc166778446"/>
-      <w:r>
+      <w:bookmarkStart w:id="176" w:name="_Toc166354278"/>
+      <w:bookmarkStart w:id="177" w:name="_Toc166778446"/>
+      <w:r>
+        <w:lastRenderedPageBreak/>
         <w:t>3.8.5.1. Diagrama de Caso de Uso – Sprint 1</w:t>
       </w:r>
+      <w:bookmarkEnd w:id="176"/>
       <w:bookmarkEnd w:id="177"/>
-      <w:bookmarkEnd w:id="178"/>
       <w:r>
         <w:t xml:space="preserve"> </w:t>
       </w:r>
@@ -38048,16 +38831,16 @@
       <w:pPr>
         <w:pStyle w:val="Graficas"/>
       </w:pPr>
-      <w:bookmarkStart w:id="179" w:name="_Toc166354318"/>
-      <w:bookmarkStart w:id="180" w:name="_Toc166829874"/>
+      <w:bookmarkStart w:id="178" w:name="_Toc166354318"/>
+      <w:bookmarkStart w:id="179" w:name="_Toc166829874"/>
       <w:r>
         <w:t>Figura 29</w:t>
       </w:r>
       <w:r>
         <w:t>. DIAGRAMA DE CASO DE USO - SPRINT 1</w:t>
       </w:r>
+      <w:bookmarkEnd w:id="178"/>
       <w:bookmarkEnd w:id="179"/>
-      <w:bookmarkEnd w:id="180"/>
     </w:p>
     <w:p>
       <w:pPr>
@@ -38081,13 +38864,13 @@
       <w:pPr>
         <w:pStyle w:val="Ttulo2"/>
       </w:pPr>
-      <w:bookmarkStart w:id="181" w:name="_Toc166354279"/>
-      <w:bookmarkStart w:id="182" w:name="_Toc166778447"/>
+      <w:bookmarkStart w:id="180" w:name="_Toc166354279"/>
+      <w:bookmarkStart w:id="181" w:name="_Toc166778447"/>
       <w:r>
         <w:t>3.8.5.2. Especificación de Caso de uso – Sprint 1</w:t>
       </w:r>
+      <w:bookmarkEnd w:id="180"/>
       <w:bookmarkEnd w:id="181"/>
-      <w:bookmarkEnd w:id="182"/>
       <w:r>
         <w:t xml:space="preserve">  </w:t>
       </w:r>
@@ -38228,6 +39011,7 @@
                 <w:rFonts w:eastAsia="Times New Roman" w:cs="Times New Roman"/>
                 <w:b/>
               </w:rPr>
+              <w:lastRenderedPageBreak/>
               <w:t xml:space="preserve">Descripción </w:t>
             </w:r>
           </w:p>
@@ -38558,6 +39342,7 @@
                 <w:rFonts w:cs="Times New Roman"/>
               </w:rPr>
             </w:pPr>
+            <w:proofErr w:type="spellStart"/>
             <w:r>
               <w:rPr>
                 <w:rFonts w:eastAsia="Times New Roman" w:cs="Times New Roman"/>
@@ -38572,6 +39357,7 @@
               </w:rPr>
               <w:t>condición</w:t>
             </w:r>
+            <w:proofErr w:type="spellEnd"/>
             <w:r>
               <w:rPr>
                 <w:rFonts w:eastAsia="Times New Roman" w:cs="Times New Roman"/>
@@ -38637,6 +39423,7 @@
                 <w:rFonts w:cs="Times New Roman"/>
               </w:rPr>
             </w:pPr>
+            <w:proofErr w:type="spellStart"/>
             <w:r>
               <w:rPr>
                 <w:rFonts w:eastAsia="Times New Roman" w:cs="Times New Roman"/>
@@ -38651,6 +39438,7 @@
               </w:rPr>
               <w:t>condición</w:t>
             </w:r>
+            <w:proofErr w:type="spellEnd"/>
             <w:r>
               <w:rPr>
                 <w:rFonts w:eastAsia="Times New Roman" w:cs="Times New Roman"/>
@@ -38695,8 +39483,8 @@
           <w:sz w:val="20"/>
         </w:rPr>
       </w:pPr>
-      <w:bookmarkStart w:id="183" w:name="_Toc166354358"/>
-      <w:bookmarkStart w:id="184" w:name="_Toc166829896"/>
+      <w:bookmarkStart w:id="182" w:name="_Toc166354358"/>
+      <w:bookmarkStart w:id="183" w:name="_Toc166829896"/>
       <w:r>
         <w:t xml:space="preserve">TABLA </w:t>
       </w:r>
@@ -38727,8 +39515,8 @@
         </w:rPr>
         <w:t>ESPECIFICACIÓN DE CASO DE USO HU1</w:t>
       </w:r>
+      <w:bookmarkEnd w:id="182"/>
       <w:bookmarkEnd w:id="183"/>
-      <w:bookmarkEnd w:id="184"/>
     </w:p>
     <w:p>
       <w:pPr>
@@ -39164,12 +39952,21 @@
                 <w:rFonts w:cs="Times New Roman"/>
               </w:rPr>
             </w:pPr>
+            <w:proofErr w:type="spellStart"/>
             <w:r>
               <w:rPr>
                 <w:rFonts w:eastAsia="Times New Roman" w:cs="Times New Roman"/>
                 <w:b/>
               </w:rPr>
-              <w:t xml:space="preserve">Pre-condición </w:t>
+              <w:t>Pre-condición</w:t>
+            </w:r>
+            <w:proofErr w:type="spellEnd"/>
+            <w:r>
+              <w:rPr>
+                <w:rFonts w:eastAsia="Times New Roman" w:cs="Times New Roman"/>
+                <w:b/>
+              </w:rPr>
+              <w:t xml:space="preserve"> </w:t>
             </w:r>
           </w:p>
         </w:tc>
@@ -39222,12 +40019,22 @@
                 <w:rFonts w:cs="Times New Roman"/>
               </w:rPr>
             </w:pPr>
+            <w:proofErr w:type="spellStart"/>
             <w:r>
               <w:rPr>
                 <w:rFonts w:eastAsia="Times New Roman" w:cs="Times New Roman"/>
                 <w:b/>
               </w:rPr>
-              <w:t xml:space="preserve">Post-condicion </w:t>
+              <w:lastRenderedPageBreak/>
+              <w:t>Post-condicion</w:t>
+            </w:r>
+            <w:proofErr w:type="spellEnd"/>
+            <w:r>
+              <w:rPr>
+                <w:rFonts w:eastAsia="Times New Roman" w:cs="Times New Roman"/>
+                <w:b/>
+              </w:rPr>
+              <w:t xml:space="preserve"> </w:t>
             </w:r>
           </w:p>
         </w:tc>
@@ -39263,8 +40070,8 @@
       <w:pPr>
         <w:pStyle w:val="TablasUdabol"/>
       </w:pPr>
-      <w:bookmarkStart w:id="185" w:name="_Toc166354359"/>
-      <w:bookmarkStart w:id="186" w:name="_Toc166829897"/>
+      <w:bookmarkStart w:id="184" w:name="_Toc166354359"/>
+      <w:bookmarkStart w:id="185" w:name="_Toc166829897"/>
       <w:r>
         <w:t xml:space="preserve">TABLA </w:t>
       </w:r>
@@ -39295,8 +40102,8 @@
         </w:rPr>
         <w:t>ESPECIFICACIÓN DE CASO DE USO HU2</w:t>
       </w:r>
+      <w:bookmarkEnd w:id="184"/>
       <w:bookmarkEnd w:id="185"/>
-      <w:bookmarkEnd w:id="186"/>
     </w:p>
     <w:p>
       <w:pPr>
@@ -39740,6 +40547,7 @@
                 <w:rFonts w:cs="Times New Roman"/>
               </w:rPr>
             </w:pPr>
+            <w:proofErr w:type="spellStart"/>
             <w:r>
               <w:rPr>
                 <w:rFonts w:eastAsia="Times New Roman" w:cs="Times New Roman"/>
@@ -39754,6 +40562,7 @@
               </w:rPr>
               <w:t>condición</w:t>
             </w:r>
+            <w:proofErr w:type="spellEnd"/>
             <w:r>
               <w:rPr>
                 <w:rFonts w:eastAsia="Times New Roman" w:cs="Times New Roman"/>
@@ -39812,6 +40621,7 @@
                 <w:rFonts w:cs="Times New Roman"/>
               </w:rPr>
             </w:pPr>
+            <w:proofErr w:type="spellStart"/>
             <w:r>
               <w:rPr>
                 <w:rFonts w:eastAsia="Times New Roman" w:cs="Times New Roman"/>
@@ -39826,6 +40636,7 @@
               </w:rPr>
               <w:t>condición</w:t>
             </w:r>
+            <w:proofErr w:type="spellEnd"/>
             <w:r>
               <w:rPr>
                 <w:rFonts w:eastAsia="Times New Roman" w:cs="Times New Roman"/>
@@ -39867,8 +40678,8 @@
       <w:pPr>
         <w:pStyle w:val="TablasUdabol"/>
       </w:pPr>
-      <w:bookmarkStart w:id="187" w:name="_Toc166354360"/>
-      <w:bookmarkStart w:id="188" w:name="_Toc166829898"/>
+      <w:bookmarkStart w:id="186" w:name="_Toc166354360"/>
+      <w:bookmarkStart w:id="187" w:name="_Toc166829898"/>
       <w:r>
         <w:t xml:space="preserve">TABLA </w:t>
       </w:r>
@@ -39893,8 +40704,8 @@
       <w:r>
         <w:t>. ESPECIFICACIÓN DE CASO DE USO HU3</w:t>
       </w:r>
+      <w:bookmarkEnd w:id="186"/>
       <w:bookmarkEnd w:id="187"/>
-      <w:bookmarkEnd w:id="188"/>
     </w:p>
     <w:p>
       <w:pPr>
@@ -40339,12 +41150,21 @@
                 <w:rFonts w:cs="Times New Roman"/>
               </w:rPr>
             </w:pPr>
+            <w:proofErr w:type="spellStart"/>
             <w:r>
               <w:rPr>
                 <w:rFonts w:eastAsia="Times New Roman" w:cs="Times New Roman"/>
                 <w:b/>
               </w:rPr>
-              <w:t xml:space="preserve">Pre-condición </w:t>
+              <w:t>Pre-condición</w:t>
+            </w:r>
+            <w:proofErr w:type="spellEnd"/>
+            <w:r>
+              <w:rPr>
+                <w:rFonts w:eastAsia="Times New Roman" w:cs="Times New Roman"/>
+                <w:b/>
+              </w:rPr>
+              <w:t xml:space="preserve"> </w:t>
             </w:r>
           </w:p>
         </w:tc>
@@ -40397,12 +41217,22 @@
                 <w:rFonts w:cs="Times New Roman"/>
               </w:rPr>
             </w:pPr>
+            <w:proofErr w:type="spellStart"/>
             <w:r>
               <w:rPr>
                 <w:rFonts w:eastAsia="Times New Roman" w:cs="Times New Roman"/>
                 <w:b/>
               </w:rPr>
-              <w:t xml:space="preserve">Post-condición </w:t>
+              <w:lastRenderedPageBreak/>
+              <w:t>Post-condición</w:t>
+            </w:r>
+            <w:proofErr w:type="spellEnd"/>
+            <w:r>
+              <w:rPr>
+                <w:rFonts w:eastAsia="Times New Roman" w:cs="Times New Roman"/>
+                <w:b/>
+              </w:rPr>
+              <w:t xml:space="preserve"> </w:t>
             </w:r>
           </w:p>
         </w:tc>
@@ -40438,8 +41268,8 @@
       <w:pPr>
         <w:pStyle w:val="TablasUdabol"/>
       </w:pPr>
-      <w:bookmarkStart w:id="189" w:name="_Toc166354361"/>
-      <w:bookmarkStart w:id="190" w:name="_Toc166829899"/>
+      <w:bookmarkStart w:id="188" w:name="_Toc166354361"/>
+      <w:bookmarkStart w:id="189" w:name="_Toc166829899"/>
       <w:r>
         <w:t xml:space="preserve">TABLA </w:t>
       </w:r>
@@ -40470,8 +41300,8 @@
         </w:rPr>
         <w:t>ESPECIFICACIÓN DE CASO DE USO HU4</w:t>
       </w:r>
+      <w:bookmarkEnd w:id="188"/>
       <w:bookmarkEnd w:id="189"/>
-      <w:bookmarkEnd w:id="190"/>
     </w:p>
     <w:p>
       <w:pPr>
@@ -40882,12 +41712,21 @@
                 <w:rFonts w:cs="Times New Roman"/>
               </w:rPr>
             </w:pPr>
+            <w:proofErr w:type="spellStart"/>
             <w:r>
               <w:rPr>
                 <w:rFonts w:eastAsia="Times New Roman" w:cs="Times New Roman"/>
                 <w:b/>
               </w:rPr>
-              <w:t xml:space="preserve">Pre-condicion </w:t>
+              <w:t>Pre-condicion</w:t>
+            </w:r>
+            <w:proofErr w:type="spellEnd"/>
+            <w:r>
+              <w:rPr>
+                <w:rFonts w:eastAsia="Times New Roman" w:cs="Times New Roman"/>
+                <w:b/>
+              </w:rPr>
+              <w:t xml:space="preserve"> </w:t>
             </w:r>
           </w:p>
         </w:tc>
@@ -40940,12 +41779,21 @@
                 <w:rFonts w:cs="Times New Roman"/>
               </w:rPr>
             </w:pPr>
+            <w:proofErr w:type="spellStart"/>
             <w:r>
               <w:rPr>
                 <w:rFonts w:eastAsia="Times New Roman" w:cs="Times New Roman"/>
                 <w:b/>
               </w:rPr>
-              <w:t xml:space="preserve">Post-condicion </w:t>
+              <w:t>Post-condicion</w:t>
+            </w:r>
+            <w:proofErr w:type="spellEnd"/>
+            <w:r>
+              <w:rPr>
+                <w:rFonts w:eastAsia="Times New Roman" w:cs="Times New Roman"/>
+                <w:b/>
+              </w:rPr>
+              <w:t xml:space="preserve"> </w:t>
             </w:r>
           </w:p>
         </w:tc>
@@ -40981,8 +41829,8 @@
       <w:pPr>
         <w:pStyle w:val="TablasUdabol"/>
       </w:pPr>
-      <w:bookmarkStart w:id="191" w:name="_Toc166354362"/>
-      <w:bookmarkStart w:id="192" w:name="_Toc166829900"/>
+      <w:bookmarkStart w:id="190" w:name="_Toc166354362"/>
+      <w:bookmarkStart w:id="191" w:name="_Toc166829900"/>
       <w:r>
         <w:t xml:space="preserve">TABLA </w:t>
       </w:r>
@@ -41013,8 +41861,8 @@
         </w:rPr>
         <w:t>ESPECIFICACIÓN DE CASO DE USO HU5</w:t>
       </w:r>
+      <w:bookmarkEnd w:id="190"/>
       <w:bookmarkEnd w:id="191"/>
-      <w:bookmarkEnd w:id="192"/>
     </w:p>
     <w:p>
       <w:pPr>
@@ -41037,16 +41885,16 @@
           <w:rFonts w:cs="Times New Roman"/>
         </w:rPr>
       </w:pPr>
-      <w:bookmarkStart w:id="193" w:name="_Toc166354280"/>
-      <w:bookmarkStart w:id="194" w:name="_Toc166778448"/>
+      <w:bookmarkStart w:id="192" w:name="_Toc166354280"/>
+      <w:bookmarkStart w:id="193" w:name="_Toc166778448"/>
       <w:r>
         <w:rPr>
           <w:rFonts w:cs="Times New Roman"/>
         </w:rPr>
         <w:t>3.8.5.2 Sprint Backlog Sprint 1</w:t>
       </w:r>
+      <w:bookmarkEnd w:id="192"/>
       <w:bookmarkEnd w:id="193"/>
-      <w:bookmarkEnd w:id="194"/>
       <w:r>
         <w:rPr>
           <w:rFonts w:cs="Times New Roman"/>
@@ -41681,13 +42529,13 @@
       </w:tr>
     </w:tbl>
     <w:p>
-      <w:bookmarkStart w:id="195" w:name="_Toc166354363"/>
+      <w:bookmarkStart w:id="194" w:name="_Toc166354363"/>
     </w:p>
     <w:p>
       <w:pPr>
         <w:pStyle w:val="TablasUdabol"/>
       </w:pPr>
-      <w:bookmarkStart w:id="196" w:name="_Toc166829901"/>
+      <w:bookmarkStart w:id="195" w:name="_Toc166829901"/>
       <w:r>
         <w:t xml:space="preserve">TABLA </w:t>
       </w:r>
@@ -41712,9 +42560,9 @@
       <w:r>
         <w:t>. SPRINT BACKLOG SPRINT 1</w:t>
       </w:r>
-      <w:bookmarkEnd w:id="42"/>
+      <w:bookmarkEnd w:id="41"/>
+      <w:bookmarkEnd w:id="194"/>
       <w:bookmarkEnd w:id="195"/>
-      <w:bookmarkEnd w:id="196"/>
     </w:p>
     <w:p>
       <w:pPr>
@@ -41751,7 +42599,7 @@
 </file>
 
 <file path=word/endnotes.xml><?xml version="1.0" encoding="utf-8"?>
-<w:endnotes xmlns:wpc="http://schemas.microsoft.com/office/word/2010/wordprocessingCanvas" xmlns:cx="http://schemas.microsoft.com/office/drawing/2014/chartex" xmlns:mc="http://schemas.openxmlformats.org/markup-compatibility/2006" xmlns:o="urn:schemas-microsoft-com:office:office" xmlns:r="http://schemas.openxmlformats.org/officeDocument/2006/relationships" xmlns:m="http://schemas.openxmlformats.org/officeDocument/2006/math" xmlns:v="urn:schemas-microsoft-com:vml" xmlns:wp14="http://schemas.microsoft.com/office/word/2010/wordprocessingDrawing" xmlns:wp="http://schemas.openxmlformats.org/drawingml/2006/wordprocessingDrawing" xmlns:w10="urn:schemas-microsoft-com:office:word" xmlns:w="http://schemas.openxmlformats.org/wordprocessingml/2006/main" xmlns:w14="http://schemas.microsoft.com/office/word/2010/wordml" xmlns:w15="http://schemas.microsoft.com/office/word/2012/wordml" xmlns:w16se="http://schemas.microsoft.com/office/word/2015/wordml/symex" xmlns:wpg="http://schemas.microsoft.com/office/word/2010/wordprocessingGroup" xmlns:wpi="http://schemas.microsoft.com/office/word/2010/wordprocessingInk" xmlns:wne="http://schemas.microsoft.com/office/word/2006/wordml" xmlns:wps="http://schemas.microsoft.com/office/word/2010/wordprocessingShape" mc:Ignorable="w14 w15 w16se wp14">
+<w:endnotes xmlns:wpc="http://schemas.microsoft.com/office/word/2010/wordprocessingCanvas" xmlns:cx="http://schemas.microsoft.com/office/drawing/2014/chartex" xmlns:cx1="http://schemas.microsoft.com/office/drawing/2015/9/8/chartex" xmlns:cx2="http://schemas.microsoft.com/office/drawing/2015/10/21/chartex" xmlns:cx3="http://schemas.microsoft.com/office/drawing/2016/5/9/chartex" xmlns:cx4="http://schemas.microsoft.com/office/drawing/2016/5/10/chartex" xmlns:cx5="http://schemas.microsoft.com/office/drawing/2016/5/11/chartex" xmlns:cx6="http://schemas.microsoft.com/office/drawing/2016/5/12/chartex" xmlns:cx7="http://schemas.microsoft.com/office/drawing/2016/5/13/chartex" xmlns:cx8="http://schemas.microsoft.com/office/drawing/2016/5/14/chartex" xmlns:mc="http://schemas.openxmlformats.org/markup-compatibility/2006" xmlns:aink="http://schemas.microsoft.com/office/drawing/2016/ink" xmlns:am3d="http://schemas.microsoft.com/office/drawing/2017/model3d" xmlns:o="urn:schemas-microsoft-com:office:office" xmlns:r="http://schemas.openxmlformats.org/officeDocument/2006/relationships" xmlns:m="http://schemas.openxmlformats.org/officeDocument/2006/math" xmlns:v="urn:schemas-microsoft-com:vml" xmlns:wp14="http://schemas.microsoft.com/office/word/2010/wordprocessingDrawing" xmlns:wp="http://schemas.openxmlformats.org/drawingml/2006/wordprocessingDrawing" xmlns:w10="urn:schemas-microsoft-com:office:word" xmlns:w="http://schemas.openxmlformats.org/wordprocessingml/2006/main" xmlns:w14="http://schemas.microsoft.com/office/word/2010/wordml" xmlns:w15="http://schemas.microsoft.com/office/word/2012/wordml" xmlns:w16cex="http://schemas.microsoft.com/office/word/2018/wordml/cex" xmlns:w16cid="http://schemas.microsoft.com/office/word/2016/wordml/cid" xmlns:w16="http://schemas.microsoft.com/office/word/2018/wordml" xmlns:w16sdtdh="http://schemas.microsoft.com/office/word/2020/wordml/sdtdatahash" xmlns:w16se="http://schemas.microsoft.com/office/word/2015/wordml/symex" xmlns:wpg="http://schemas.microsoft.com/office/word/2010/wordprocessingGroup" xmlns:wpi="http://schemas.microsoft.com/office/word/2010/wordprocessingInk" xmlns:wne="http://schemas.microsoft.com/office/word/2006/wordml" xmlns:wps="http://schemas.microsoft.com/office/word/2010/wordprocessingShape" mc:Ignorable="w14 w15 w16se w16cid w16 w16cex w16sdtdh wp14">
   <w:endnote w:type="separator" w:id="-1">
     <w:p>
       <w:pPr>
@@ -41776,7 +42624,7 @@
 </file>
 
 <file path=word/footer1.xml><?xml version="1.0" encoding="utf-8"?>
-<w:ftr xmlns:wpc="http://schemas.microsoft.com/office/word/2010/wordprocessingCanvas" xmlns:cx="http://schemas.microsoft.com/office/drawing/2014/chartex" xmlns:mc="http://schemas.openxmlformats.org/markup-compatibility/2006" xmlns:o="urn:schemas-microsoft-com:office:office" xmlns:r="http://schemas.openxmlformats.org/officeDocument/2006/relationships" xmlns:m="http://schemas.openxmlformats.org/officeDocument/2006/math" xmlns:v="urn:schemas-microsoft-com:vml" xmlns:wp14="http://schemas.microsoft.com/office/word/2010/wordprocessingDrawing" xmlns:wp="http://schemas.openxmlformats.org/drawingml/2006/wordprocessingDrawing" xmlns:w10="urn:schemas-microsoft-com:office:word" xmlns:w="http://schemas.openxmlformats.org/wordprocessingml/2006/main" xmlns:w14="http://schemas.microsoft.com/office/word/2010/wordml" xmlns:w15="http://schemas.microsoft.com/office/word/2012/wordml" xmlns:w16se="http://schemas.microsoft.com/office/word/2015/wordml/symex" xmlns:wpg="http://schemas.microsoft.com/office/word/2010/wordprocessingGroup" xmlns:wpi="http://schemas.microsoft.com/office/word/2010/wordprocessingInk" xmlns:wne="http://schemas.microsoft.com/office/word/2006/wordml" xmlns:wps="http://schemas.microsoft.com/office/word/2010/wordprocessingShape" mc:Ignorable="w14 w15 w16se wp14">
+<w:ftr xmlns:wpc="http://schemas.microsoft.com/office/word/2010/wordprocessingCanvas" xmlns:cx="http://schemas.microsoft.com/office/drawing/2014/chartex" xmlns:cx1="http://schemas.microsoft.com/office/drawing/2015/9/8/chartex" xmlns:cx2="http://schemas.microsoft.com/office/drawing/2015/10/21/chartex" xmlns:cx3="http://schemas.microsoft.com/office/drawing/2016/5/9/chartex" xmlns:cx4="http://schemas.microsoft.com/office/drawing/2016/5/10/chartex" xmlns:cx5="http://schemas.microsoft.com/office/drawing/2016/5/11/chartex" xmlns:cx6="http://schemas.microsoft.com/office/drawing/2016/5/12/chartex" xmlns:cx7="http://schemas.microsoft.com/office/drawing/2016/5/13/chartex" xmlns:cx8="http://schemas.microsoft.com/office/drawing/2016/5/14/chartex" xmlns:mc="http://schemas.openxmlformats.org/markup-compatibility/2006" xmlns:aink="http://schemas.microsoft.com/office/drawing/2016/ink" xmlns:am3d="http://schemas.microsoft.com/office/drawing/2017/model3d" xmlns:o="urn:schemas-microsoft-com:office:office" xmlns:r="http://schemas.openxmlformats.org/officeDocument/2006/relationships" xmlns:m="http://schemas.openxmlformats.org/officeDocument/2006/math" xmlns:v="urn:schemas-microsoft-com:vml" xmlns:wp14="http://schemas.microsoft.com/office/word/2010/wordprocessingDrawing" xmlns:wp="http://schemas.openxmlformats.org/drawingml/2006/wordprocessingDrawing" xmlns:w10="urn:schemas-microsoft-com:office:word" xmlns:w="http://schemas.openxmlformats.org/wordprocessingml/2006/main" xmlns:w14="http://schemas.microsoft.com/office/word/2010/wordml" xmlns:w15="http://schemas.microsoft.com/office/word/2012/wordml" xmlns:w16cex="http://schemas.microsoft.com/office/word/2018/wordml/cex" xmlns:w16cid="http://schemas.microsoft.com/office/word/2016/wordml/cid" xmlns:w16="http://schemas.microsoft.com/office/word/2018/wordml" xmlns:w16sdtdh="http://schemas.microsoft.com/office/word/2020/wordml/sdtdatahash" xmlns:w16se="http://schemas.microsoft.com/office/word/2015/wordml/symex" xmlns:wpg="http://schemas.microsoft.com/office/word/2010/wordprocessingGroup" xmlns:wpi="http://schemas.microsoft.com/office/word/2010/wordprocessingInk" xmlns:wne="http://schemas.microsoft.com/office/word/2006/wordml" xmlns:wps="http://schemas.microsoft.com/office/word/2010/wordprocessingShape" mc:Ignorable="w14 w15 w16se w16cid w16 w16cex w16sdtdh wp14">
   <w:p>
     <w:pPr>
       <w:pStyle w:val="Piedepgina"/>
@@ -41792,7 +42640,7 @@
 </file>
 
 <file path=word/footer2.xml><?xml version="1.0" encoding="utf-8"?>
-<w:ftr xmlns:wpc="http://schemas.microsoft.com/office/word/2010/wordprocessingCanvas" xmlns:cx="http://schemas.microsoft.com/office/drawing/2014/chartex" xmlns:mc="http://schemas.openxmlformats.org/markup-compatibility/2006" xmlns:o="urn:schemas-microsoft-com:office:office" xmlns:r="http://schemas.openxmlformats.org/officeDocument/2006/relationships" xmlns:m="http://schemas.openxmlformats.org/officeDocument/2006/math" xmlns:v="urn:schemas-microsoft-com:vml" xmlns:wp14="http://schemas.microsoft.com/office/word/2010/wordprocessingDrawing" xmlns:wp="http://schemas.openxmlformats.org/drawingml/2006/wordprocessingDrawing" xmlns:w10="urn:schemas-microsoft-com:office:word" xmlns:w="http://schemas.openxmlformats.org/wordprocessingml/2006/main" xmlns:w14="http://schemas.microsoft.com/office/word/2010/wordml" xmlns:w15="http://schemas.microsoft.com/office/word/2012/wordml" xmlns:w16se="http://schemas.microsoft.com/office/word/2015/wordml/symex" xmlns:wpg="http://schemas.microsoft.com/office/word/2010/wordprocessingGroup" xmlns:wpi="http://schemas.microsoft.com/office/word/2010/wordprocessingInk" xmlns:wne="http://schemas.microsoft.com/office/word/2006/wordml" xmlns:wps="http://schemas.microsoft.com/office/word/2010/wordprocessingShape" mc:Ignorable="w14 w15 w16se wp14">
+<w:ftr xmlns:wpc="http://schemas.microsoft.com/office/word/2010/wordprocessingCanvas" xmlns:cx="http://schemas.microsoft.com/office/drawing/2014/chartex" xmlns:cx1="http://schemas.microsoft.com/office/drawing/2015/9/8/chartex" xmlns:cx2="http://schemas.microsoft.com/office/drawing/2015/10/21/chartex" xmlns:cx3="http://schemas.microsoft.com/office/drawing/2016/5/9/chartex" xmlns:cx4="http://schemas.microsoft.com/office/drawing/2016/5/10/chartex" xmlns:cx5="http://schemas.microsoft.com/office/drawing/2016/5/11/chartex" xmlns:cx6="http://schemas.microsoft.com/office/drawing/2016/5/12/chartex" xmlns:cx7="http://schemas.microsoft.com/office/drawing/2016/5/13/chartex" xmlns:cx8="http://schemas.microsoft.com/office/drawing/2016/5/14/chartex" xmlns:mc="http://schemas.openxmlformats.org/markup-compatibility/2006" xmlns:aink="http://schemas.microsoft.com/office/drawing/2016/ink" xmlns:am3d="http://schemas.microsoft.com/office/drawing/2017/model3d" xmlns:o="urn:schemas-microsoft-com:office:office" xmlns:r="http://schemas.openxmlformats.org/officeDocument/2006/relationships" xmlns:m="http://schemas.openxmlformats.org/officeDocument/2006/math" xmlns:v="urn:schemas-microsoft-com:vml" xmlns:wp14="http://schemas.microsoft.com/office/word/2010/wordprocessingDrawing" xmlns:wp="http://schemas.openxmlformats.org/drawingml/2006/wordprocessingDrawing" xmlns:w10="urn:schemas-microsoft-com:office:word" xmlns:w="http://schemas.openxmlformats.org/wordprocessingml/2006/main" xmlns:w14="http://schemas.microsoft.com/office/word/2010/wordml" xmlns:w15="http://schemas.microsoft.com/office/word/2012/wordml" xmlns:w16cex="http://schemas.microsoft.com/office/word/2018/wordml/cex" xmlns:w16cid="http://schemas.microsoft.com/office/word/2016/wordml/cid" xmlns:w16="http://schemas.microsoft.com/office/word/2018/wordml" xmlns:w16sdtdh="http://schemas.microsoft.com/office/word/2020/wordml/sdtdatahash" xmlns:w16se="http://schemas.microsoft.com/office/word/2015/wordml/symex" xmlns:wpg="http://schemas.microsoft.com/office/word/2010/wordprocessingGroup" xmlns:wpi="http://schemas.microsoft.com/office/word/2010/wordprocessingInk" xmlns:wne="http://schemas.microsoft.com/office/word/2006/wordml" xmlns:wps="http://schemas.microsoft.com/office/word/2010/wordprocessingShape" mc:Ignorable="w14 w15 w16se w16cid w16 w16cex w16sdtdh wp14">
   <w:p>
     <w:pPr>
       <w:pStyle w:val="Piedepgina"/>
@@ -41807,7 +42655,7 @@
 </file>
 
 <file path=word/footer3.xml><?xml version="1.0" encoding="utf-8"?>
-<w:ftr xmlns:wpc="http://schemas.microsoft.com/office/word/2010/wordprocessingCanvas" xmlns:cx="http://schemas.microsoft.com/office/drawing/2014/chartex" xmlns:mc="http://schemas.openxmlformats.org/markup-compatibility/2006" xmlns:o="urn:schemas-microsoft-com:office:office" xmlns:r="http://schemas.openxmlformats.org/officeDocument/2006/relationships" xmlns:m="http://schemas.openxmlformats.org/officeDocument/2006/math" xmlns:v="urn:schemas-microsoft-com:vml" xmlns:wp14="http://schemas.microsoft.com/office/word/2010/wordprocessingDrawing" xmlns:wp="http://schemas.openxmlformats.org/drawingml/2006/wordprocessingDrawing" xmlns:w10="urn:schemas-microsoft-com:office:word" xmlns:w="http://schemas.openxmlformats.org/wordprocessingml/2006/main" xmlns:w14="http://schemas.microsoft.com/office/word/2010/wordml" xmlns:w15="http://schemas.microsoft.com/office/word/2012/wordml" xmlns:w16se="http://schemas.microsoft.com/office/word/2015/wordml/symex" xmlns:wpg="http://schemas.microsoft.com/office/word/2010/wordprocessingGroup" xmlns:wpi="http://schemas.microsoft.com/office/word/2010/wordprocessingInk" xmlns:wne="http://schemas.microsoft.com/office/word/2006/wordml" xmlns:wps="http://schemas.microsoft.com/office/word/2010/wordprocessingShape" mc:Ignorable="w14 w15 w16se wp14">
+<w:ftr xmlns:wpc="http://schemas.microsoft.com/office/word/2010/wordprocessingCanvas" xmlns:cx="http://schemas.microsoft.com/office/drawing/2014/chartex" xmlns:cx1="http://schemas.microsoft.com/office/drawing/2015/9/8/chartex" xmlns:cx2="http://schemas.microsoft.com/office/drawing/2015/10/21/chartex" xmlns:cx3="http://schemas.microsoft.com/office/drawing/2016/5/9/chartex" xmlns:cx4="http://schemas.microsoft.com/office/drawing/2016/5/10/chartex" xmlns:cx5="http://schemas.microsoft.com/office/drawing/2016/5/11/chartex" xmlns:cx6="http://schemas.microsoft.com/office/drawing/2016/5/12/chartex" xmlns:cx7="http://schemas.microsoft.com/office/drawing/2016/5/13/chartex" xmlns:cx8="http://schemas.microsoft.com/office/drawing/2016/5/14/chartex" xmlns:mc="http://schemas.openxmlformats.org/markup-compatibility/2006" xmlns:aink="http://schemas.microsoft.com/office/drawing/2016/ink" xmlns:am3d="http://schemas.microsoft.com/office/drawing/2017/model3d" xmlns:o="urn:schemas-microsoft-com:office:office" xmlns:r="http://schemas.openxmlformats.org/officeDocument/2006/relationships" xmlns:m="http://schemas.openxmlformats.org/officeDocument/2006/math" xmlns:v="urn:schemas-microsoft-com:vml" xmlns:wp14="http://schemas.microsoft.com/office/word/2010/wordprocessingDrawing" xmlns:wp="http://schemas.openxmlformats.org/drawingml/2006/wordprocessingDrawing" xmlns:w10="urn:schemas-microsoft-com:office:word" xmlns:w="http://schemas.openxmlformats.org/wordprocessingml/2006/main" xmlns:w14="http://schemas.microsoft.com/office/word/2010/wordml" xmlns:w15="http://schemas.microsoft.com/office/word/2012/wordml" xmlns:w16cex="http://schemas.microsoft.com/office/word/2018/wordml/cex" xmlns:w16cid="http://schemas.microsoft.com/office/word/2016/wordml/cid" xmlns:w16="http://schemas.microsoft.com/office/word/2018/wordml" xmlns:w16sdtdh="http://schemas.microsoft.com/office/word/2020/wordml/sdtdatahash" xmlns:w16se="http://schemas.microsoft.com/office/word/2015/wordml/symex" xmlns:wpg="http://schemas.microsoft.com/office/word/2010/wordprocessingGroup" xmlns:wpi="http://schemas.microsoft.com/office/word/2010/wordprocessingInk" xmlns:wne="http://schemas.microsoft.com/office/word/2006/wordml" xmlns:wps="http://schemas.microsoft.com/office/word/2010/wordprocessingShape" mc:Ignorable="w14 w15 w16se w16cid w16 w16cex w16sdtdh wp14">
   <w:sdt>
     <w:sdtPr>
       <w:id w:val="832800185"/>
@@ -41853,7 +42701,7 @@
 </file>
 
 <file path=word/footer4.xml><?xml version="1.0" encoding="utf-8"?>
-<w:ftr xmlns:wpc="http://schemas.microsoft.com/office/word/2010/wordprocessingCanvas" xmlns:cx="http://schemas.microsoft.com/office/drawing/2014/chartex" xmlns:mc="http://schemas.openxmlformats.org/markup-compatibility/2006" xmlns:o="urn:schemas-microsoft-com:office:office" xmlns:r="http://schemas.openxmlformats.org/officeDocument/2006/relationships" xmlns:m="http://schemas.openxmlformats.org/officeDocument/2006/math" xmlns:v="urn:schemas-microsoft-com:vml" xmlns:wp14="http://schemas.microsoft.com/office/word/2010/wordprocessingDrawing" xmlns:wp="http://schemas.openxmlformats.org/drawingml/2006/wordprocessingDrawing" xmlns:w10="urn:schemas-microsoft-com:office:word" xmlns:w="http://schemas.openxmlformats.org/wordprocessingml/2006/main" xmlns:w14="http://schemas.microsoft.com/office/word/2010/wordml" xmlns:w15="http://schemas.microsoft.com/office/word/2012/wordml" xmlns:w16se="http://schemas.microsoft.com/office/word/2015/wordml/symex" xmlns:wpg="http://schemas.microsoft.com/office/word/2010/wordprocessingGroup" xmlns:wpi="http://schemas.microsoft.com/office/word/2010/wordprocessingInk" xmlns:wne="http://schemas.microsoft.com/office/word/2006/wordml" xmlns:wps="http://schemas.microsoft.com/office/word/2010/wordprocessingShape" mc:Ignorable="w14 w15 w16se wp14">
+<w:ftr xmlns:wpc="http://schemas.microsoft.com/office/word/2010/wordprocessingCanvas" xmlns:cx="http://schemas.microsoft.com/office/drawing/2014/chartex" xmlns:cx1="http://schemas.microsoft.com/office/drawing/2015/9/8/chartex" xmlns:cx2="http://schemas.microsoft.com/office/drawing/2015/10/21/chartex" xmlns:cx3="http://schemas.microsoft.com/office/drawing/2016/5/9/chartex" xmlns:cx4="http://schemas.microsoft.com/office/drawing/2016/5/10/chartex" xmlns:cx5="http://schemas.microsoft.com/office/drawing/2016/5/11/chartex" xmlns:cx6="http://schemas.microsoft.com/office/drawing/2016/5/12/chartex" xmlns:cx7="http://schemas.microsoft.com/office/drawing/2016/5/13/chartex" xmlns:cx8="http://schemas.microsoft.com/office/drawing/2016/5/14/chartex" xmlns:mc="http://schemas.openxmlformats.org/markup-compatibility/2006" xmlns:aink="http://schemas.microsoft.com/office/drawing/2016/ink" xmlns:am3d="http://schemas.microsoft.com/office/drawing/2017/model3d" xmlns:o="urn:schemas-microsoft-com:office:office" xmlns:r="http://schemas.openxmlformats.org/officeDocument/2006/relationships" xmlns:m="http://schemas.openxmlformats.org/officeDocument/2006/math" xmlns:v="urn:schemas-microsoft-com:vml" xmlns:wp14="http://schemas.microsoft.com/office/word/2010/wordprocessingDrawing" xmlns:wp="http://schemas.openxmlformats.org/drawingml/2006/wordprocessingDrawing" xmlns:w10="urn:schemas-microsoft-com:office:word" xmlns:w="http://schemas.openxmlformats.org/wordprocessingml/2006/main" xmlns:w14="http://schemas.microsoft.com/office/word/2010/wordml" xmlns:w15="http://schemas.microsoft.com/office/word/2012/wordml" xmlns:w16cex="http://schemas.microsoft.com/office/word/2018/wordml/cex" xmlns:w16cid="http://schemas.microsoft.com/office/word/2016/wordml/cid" xmlns:w16="http://schemas.microsoft.com/office/word/2018/wordml" xmlns:w16sdtdh="http://schemas.microsoft.com/office/word/2020/wordml/sdtdatahash" xmlns:w16se="http://schemas.microsoft.com/office/word/2015/wordml/symex" xmlns:wpg="http://schemas.microsoft.com/office/word/2010/wordprocessingGroup" xmlns:wpi="http://schemas.microsoft.com/office/word/2010/wordprocessingInk" xmlns:wne="http://schemas.microsoft.com/office/word/2006/wordml" xmlns:wps="http://schemas.microsoft.com/office/word/2010/wordprocessingShape" mc:Ignorable="w14 w15 w16se w16cid w16 w16cex w16sdtdh wp14">
   <w:sdt>
     <w:sdtPr>
       <w:id w:val="2090651187"/>
@@ -41894,7 +42742,7 @@
 </file>
 
 <file path=word/footnotes.xml><?xml version="1.0" encoding="utf-8"?>
-<w:footnotes xmlns:wpc="http://schemas.microsoft.com/office/word/2010/wordprocessingCanvas" xmlns:cx="http://schemas.microsoft.com/office/drawing/2014/chartex" xmlns:mc="http://schemas.openxmlformats.org/markup-compatibility/2006" xmlns:o="urn:schemas-microsoft-com:office:office" xmlns:r="http://schemas.openxmlformats.org/officeDocument/2006/relationships" xmlns:m="http://schemas.openxmlformats.org/officeDocument/2006/math" xmlns:v="urn:schemas-microsoft-com:vml" xmlns:wp14="http://schemas.microsoft.com/office/word/2010/wordprocessingDrawing" xmlns:wp="http://schemas.openxmlformats.org/drawingml/2006/wordprocessingDrawing" xmlns:w10="urn:schemas-microsoft-com:office:word" xmlns:w="http://schemas.openxmlformats.org/wordprocessingml/2006/main" xmlns:w14="http://schemas.microsoft.com/office/word/2010/wordml" xmlns:w15="http://schemas.microsoft.com/office/word/2012/wordml" xmlns:w16se="http://schemas.microsoft.com/office/word/2015/wordml/symex" xmlns:wpg="http://schemas.microsoft.com/office/word/2010/wordprocessingGroup" xmlns:wpi="http://schemas.microsoft.com/office/word/2010/wordprocessingInk" xmlns:wne="http://schemas.microsoft.com/office/word/2006/wordml" xmlns:wps="http://schemas.microsoft.com/office/word/2010/wordprocessingShape" mc:Ignorable="w14 w15 w16se wp14">
+<w:footnotes xmlns:wpc="http://schemas.microsoft.com/office/word/2010/wordprocessingCanvas" xmlns:cx="http://schemas.microsoft.com/office/drawing/2014/chartex" xmlns:cx1="http://schemas.microsoft.com/office/drawing/2015/9/8/chartex" xmlns:cx2="http://schemas.microsoft.com/office/drawing/2015/10/21/chartex" xmlns:cx3="http://schemas.microsoft.com/office/drawing/2016/5/9/chartex" xmlns:cx4="http://schemas.microsoft.com/office/drawing/2016/5/10/chartex" xmlns:cx5="http://schemas.microsoft.com/office/drawing/2016/5/11/chartex" xmlns:cx6="http://schemas.microsoft.com/office/drawing/2016/5/12/chartex" xmlns:cx7="http://schemas.microsoft.com/office/drawing/2016/5/13/chartex" xmlns:cx8="http://schemas.microsoft.com/office/drawing/2016/5/14/chartex" xmlns:mc="http://schemas.openxmlformats.org/markup-compatibility/2006" xmlns:aink="http://schemas.microsoft.com/office/drawing/2016/ink" xmlns:am3d="http://schemas.microsoft.com/office/drawing/2017/model3d" xmlns:o="urn:schemas-microsoft-com:office:office" xmlns:r="http://schemas.openxmlformats.org/officeDocument/2006/relationships" xmlns:m="http://schemas.openxmlformats.org/officeDocument/2006/math" xmlns:v="urn:schemas-microsoft-com:vml" xmlns:wp14="http://schemas.microsoft.com/office/word/2010/wordprocessingDrawing" xmlns:wp="http://schemas.openxmlformats.org/drawingml/2006/wordprocessingDrawing" xmlns:w10="urn:schemas-microsoft-com:office:word" xmlns:w="http://schemas.openxmlformats.org/wordprocessingml/2006/main" xmlns:w14="http://schemas.microsoft.com/office/word/2010/wordml" xmlns:w15="http://schemas.microsoft.com/office/word/2012/wordml" xmlns:w16cex="http://schemas.microsoft.com/office/word/2018/wordml/cex" xmlns:w16cid="http://schemas.microsoft.com/office/word/2016/wordml/cid" xmlns:w16="http://schemas.microsoft.com/office/word/2018/wordml" xmlns:w16sdtdh="http://schemas.microsoft.com/office/word/2020/wordml/sdtdatahash" xmlns:w16se="http://schemas.microsoft.com/office/word/2015/wordml/symex" xmlns:wpg="http://schemas.microsoft.com/office/word/2010/wordprocessingGroup" xmlns:wpi="http://schemas.microsoft.com/office/word/2010/wordprocessingInk" xmlns:wne="http://schemas.microsoft.com/office/word/2006/wordml" xmlns:wps="http://schemas.microsoft.com/office/word/2010/wordprocessingShape" mc:Ignorable="w14 w15 w16se w16cid w16 w16cex w16sdtdh wp14">
   <w:footnote w:type="separator" w:id="-1">
     <w:p>
       <w:pPr>
@@ -41919,7 +42767,7 @@
 </file>
 
 <file path=word/header1.xml><?xml version="1.0" encoding="utf-8"?>
-<w:hdr xmlns:wpc="http://schemas.microsoft.com/office/word/2010/wordprocessingCanvas" xmlns:cx="http://schemas.microsoft.com/office/drawing/2014/chartex" xmlns:mc="http://schemas.openxmlformats.org/markup-compatibility/2006" xmlns:o="urn:schemas-microsoft-com:office:office" xmlns:r="http://schemas.openxmlformats.org/officeDocument/2006/relationships" xmlns:m="http://schemas.openxmlformats.org/officeDocument/2006/math" xmlns:v="urn:schemas-microsoft-com:vml" xmlns:wp14="http://schemas.microsoft.com/office/word/2010/wordprocessingDrawing" xmlns:wp="http://schemas.openxmlformats.org/drawingml/2006/wordprocessingDrawing" xmlns:w10="urn:schemas-microsoft-com:office:word" xmlns:w="http://schemas.openxmlformats.org/wordprocessingml/2006/main" xmlns:w14="http://schemas.microsoft.com/office/word/2010/wordml" xmlns:w15="http://schemas.microsoft.com/office/word/2012/wordml" xmlns:w16se="http://schemas.microsoft.com/office/word/2015/wordml/symex" xmlns:wpg="http://schemas.microsoft.com/office/word/2010/wordprocessingGroup" xmlns:wpi="http://schemas.microsoft.com/office/word/2010/wordprocessingInk" xmlns:wne="http://schemas.microsoft.com/office/word/2006/wordml" xmlns:wps="http://schemas.microsoft.com/office/word/2010/wordprocessingShape" mc:Ignorable="w14 w15 w16se wp14">
+<w:hdr xmlns:wpc="http://schemas.microsoft.com/office/word/2010/wordprocessingCanvas" xmlns:cx="http://schemas.microsoft.com/office/drawing/2014/chartex" xmlns:cx1="http://schemas.microsoft.com/office/drawing/2015/9/8/chartex" xmlns:cx2="http://schemas.microsoft.com/office/drawing/2015/10/21/chartex" xmlns:cx3="http://schemas.microsoft.com/office/drawing/2016/5/9/chartex" xmlns:cx4="http://schemas.microsoft.com/office/drawing/2016/5/10/chartex" xmlns:cx5="http://schemas.microsoft.com/office/drawing/2016/5/11/chartex" xmlns:cx6="http://schemas.microsoft.com/office/drawing/2016/5/12/chartex" xmlns:cx7="http://schemas.microsoft.com/office/drawing/2016/5/13/chartex" xmlns:cx8="http://schemas.microsoft.com/office/drawing/2016/5/14/chartex" xmlns:mc="http://schemas.openxmlformats.org/markup-compatibility/2006" xmlns:aink="http://schemas.microsoft.com/office/drawing/2016/ink" xmlns:am3d="http://schemas.microsoft.com/office/drawing/2017/model3d" xmlns:o="urn:schemas-microsoft-com:office:office" xmlns:r="http://schemas.openxmlformats.org/officeDocument/2006/relationships" xmlns:m="http://schemas.openxmlformats.org/officeDocument/2006/math" xmlns:v="urn:schemas-microsoft-com:vml" xmlns:wp14="http://schemas.microsoft.com/office/word/2010/wordprocessingDrawing" xmlns:wp="http://schemas.openxmlformats.org/drawingml/2006/wordprocessingDrawing" xmlns:w10="urn:schemas-microsoft-com:office:word" xmlns:w="http://schemas.openxmlformats.org/wordprocessingml/2006/main" xmlns:w14="http://schemas.microsoft.com/office/word/2010/wordml" xmlns:w15="http://schemas.microsoft.com/office/word/2012/wordml" xmlns:w16cex="http://schemas.microsoft.com/office/word/2018/wordml/cex" xmlns:w16cid="http://schemas.microsoft.com/office/word/2016/wordml/cid" xmlns:w16="http://schemas.microsoft.com/office/word/2018/wordml" xmlns:w16sdtdh="http://schemas.microsoft.com/office/word/2020/wordml/sdtdatahash" xmlns:w16se="http://schemas.microsoft.com/office/word/2015/wordml/symex" xmlns:wpg="http://schemas.microsoft.com/office/word/2010/wordprocessingGroup" xmlns:wpi="http://schemas.microsoft.com/office/word/2010/wordprocessingInk" xmlns:wne="http://schemas.microsoft.com/office/word/2006/wordml" xmlns:wps="http://schemas.microsoft.com/office/word/2010/wordprocessingShape" mc:Ignorable="w14 w15 w16se w16cid w16 w16cex w16sdtdh wp14">
   <w:p>
     <w:pPr>
       <w:pStyle w:val="Encabezado"/>
@@ -42100,7 +42948,7 @@
             </wp:anchor>
           </w:drawing>
         </mc:Choice>
-        <mc:Fallback xmlns:cx1="http://schemas.microsoft.com/office/drawing/2015/9/8/chartex" xmlns:cx2="http://schemas.microsoft.com/office/drawing/2015/10/21/chartex" xmlns:cx3="http://schemas.microsoft.com/office/drawing/2016/5/9/chartex" xmlns:cx4="http://schemas.microsoft.com/office/drawing/2016/5/10/chartex" xmlns:cx5="http://schemas.microsoft.com/office/drawing/2016/5/11/chartex" xmlns:cx6="http://schemas.microsoft.com/office/drawing/2016/5/12/chartex" xmlns:cx7="http://schemas.microsoft.com/office/drawing/2016/5/13/chartex" xmlns:cx8="http://schemas.microsoft.com/office/drawing/2016/5/14/chartex" xmlns:aink="http://schemas.microsoft.com/office/drawing/2016/ink" xmlns:am3d="http://schemas.microsoft.com/office/drawing/2017/model3d" xmlns:w16cex="http://schemas.microsoft.com/office/word/2018/wordml/cex" xmlns:w16cid="http://schemas.microsoft.com/office/word/2016/wordml/cid" xmlns:w16="http://schemas.microsoft.com/office/word/2018/wordml" xmlns:w16sdtdh="http://schemas.microsoft.com/office/word/2020/wordml/sdtdatahash">
+        <mc:Fallback>
           <w:pict>
             <v:line w14:anchorId="7C5F434E" id="53 Conector recto" o:spid="_x0000_s1026" style="position:absolute;flip:y;z-index:251662336;visibility:visible;mso-wrap-style:square;mso-height-percent:0;mso-wrap-distance-left:9pt;mso-wrap-distance-top:0;mso-wrap-distance-right:9pt;mso-wrap-distance-bottom:0;mso-position-horizontal:absolute;mso-position-horizontal-relative:text;mso-position-vertical:absolute;mso-position-vertical-relative:text;mso-height-percent:0;mso-height-relative:margin" from="12.7pt,35.45pt" to="446.95pt,35.45pt" o:gfxdata="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" strokecolor="black [3200]" strokeweight="2pt">
               <v:shadow on="t" color="black" opacity="24903f" origin=",.5" offset="0,.55556mm"/>
@@ -42114,7 +42962,7 @@
 </file>
 
 <file path=word/header2.xml><?xml version="1.0" encoding="utf-8"?>
-<w:hdr xmlns:wpc="http://schemas.microsoft.com/office/word/2010/wordprocessingCanvas" xmlns:cx="http://schemas.microsoft.com/office/drawing/2014/chartex" xmlns:mc="http://schemas.openxmlformats.org/markup-compatibility/2006" xmlns:o="urn:schemas-microsoft-com:office:office" xmlns:r="http://schemas.openxmlformats.org/officeDocument/2006/relationships" xmlns:m="http://schemas.openxmlformats.org/officeDocument/2006/math" xmlns:v="urn:schemas-microsoft-com:vml" xmlns:wp14="http://schemas.microsoft.com/office/word/2010/wordprocessingDrawing" xmlns:wp="http://schemas.openxmlformats.org/drawingml/2006/wordprocessingDrawing" xmlns:w10="urn:schemas-microsoft-com:office:word" xmlns:w="http://schemas.openxmlformats.org/wordprocessingml/2006/main" xmlns:w14="http://schemas.microsoft.com/office/word/2010/wordml" xmlns:w15="http://schemas.microsoft.com/office/word/2012/wordml" xmlns:w16se="http://schemas.microsoft.com/office/word/2015/wordml/symex" xmlns:wpg="http://schemas.microsoft.com/office/word/2010/wordprocessingGroup" xmlns:wpi="http://schemas.microsoft.com/office/word/2010/wordprocessingInk" xmlns:wne="http://schemas.microsoft.com/office/word/2006/wordml" xmlns:wps="http://schemas.microsoft.com/office/word/2010/wordprocessingShape" mc:Ignorable="w14 w15 w16se wp14">
+<w:hdr xmlns:wpc="http://schemas.microsoft.com/office/word/2010/wordprocessingCanvas" xmlns:cx="http://schemas.microsoft.com/office/drawing/2014/chartex" xmlns:cx1="http://schemas.microsoft.com/office/drawing/2015/9/8/chartex" xmlns:cx2="http://schemas.microsoft.com/office/drawing/2015/10/21/chartex" xmlns:cx3="http://schemas.microsoft.com/office/drawing/2016/5/9/chartex" xmlns:cx4="http://schemas.microsoft.com/office/drawing/2016/5/10/chartex" xmlns:cx5="http://schemas.microsoft.com/office/drawing/2016/5/11/chartex" xmlns:cx6="http://schemas.microsoft.com/office/drawing/2016/5/12/chartex" xmlns:cx7="http://schemas.microsoft.com/office/drawing/2016/5/13/chartex" xmlns:cx8="http://schemas.microsoft.com/office/drawing/2016/5/14/chartex" xmlns:mc="http://schemas.openxmlformats.org/markup-compatibility/2006" xmlns:aink="http://schemas.microsoft.com/office/drawing/2016/ink" xmlns:am3d="http://schemas.microsoft.com/office/drawing/2017/model3d" xmlns:o="urn:schemas-microsoft-com:office:office" xmlns:r="http://schemas.openxmlformats.org/officeDocument/2006/relationships" xmlns:m="http://schemas.openxmlformats.org/officeDocument/2006/math" xmlns:v="urn:schemas-microsoft-com:vml" xmlns:wp14="http://schemas.microsoft.com/office/word/2010/wordprocessingDrawing" xmlns:wp="http://schemas.openxmlformats.org/drawingml/2006/wordprocessingDrawing" xmlns:w10="urn:schemas-microsoft-com:office:word" xmlns:w="http://schemas.openxmlformats.org/wordprocessingml/2006/main" xmlns:w14="http://schemas.microsoft.com/office/word/2010/wordml" xmlns:w15="http://schemas.microsoft.com/office/word/2012/wordml" xmlns:w16cex="http://schemas.microsoft.com/office/word/2018/wordml/cex" xmlns:w16cid="http://schemas.microsoft.com/office/word/2016/wordml/cid" xmlns:w16="http://schemas.microsoft.com/office/word/2018/wordml" xmlns:w16sdtdh="http://schemas.microsoft.com/office/word/2020/wordml/sdtdatahash" xmlns:w16se="http://schemas.microsoft.com/office/word/2015/wordml/symex" xmlns:wpg="http://schemas.microsoft.com/office/word/2010/wordprocessingGroup" xmlns:wpi="http://schemas.microsoft.com/office/word/2010/wordprocessingInk" xmlns:wne="http://schemas.microsoft.com/office/word/2006/wordml" xmlns:wps="http://schemas.microsoft.com/office/word/2010/wordprocessingShape" mc:Ignorable="w14 w15 w16se w16cid w16 w16cex w16sdtdh wp14">
   <w:p>
     <w:pPr>
       <w:pStyle w:val="Encabezado"/>
@@ -42302,7 +43150,7 @@
             </wp:anchor>
           </w:drawing>
         </mc:Choice>
-        <mc:Fallback xmlns:cx1="http://schemas.microsoft.com/office/drawing/2015/9/8/chartex" xmlns:cx2="http://schemas.microsoft.com/office/drawing/2015/10/21/chartex" xmlns:cx3="http://schemas.microsoft.com/office/drawing/2016/5/9/chartex" xmlns:cx4="http://schemas.microsoft.com/office/drawing/2016/5/10/chartex" xmlns:cx5="http://schemas.microsoft.com/office/drawing/2016/5/11/chartex" xmlns:cx6="http://schemas.microsoft.com/office/drawing/2016/5/12/chartex" xmlns:cx7="http://schemas.microsoft.com/office/drawing/2016/5/13/chartex" xmlns:cx8="http://schemas.microsoft.com/office/drawing/2016/5/14/chartex" xmlns:aink="http://schemas.microsoft.com/office/drawing/2016/ink" xmlns:am3d="http://schemas.microsoft.com/office/drawing/2017/model3d" xmlns:w16cex="http://schemas.microsoft.com/office/word/2018/wordml/cex" xmlns:w16cid="http://schemas.microsoft.com/office/word/2016/wordml/cid" xmlns:w16="http://schemas.microsoft.com/office/word/2018/wordml" xmlns:w16sdtdh="http://schemas.microsoft.com/office/word/2020/wordml/sdtdatahash">
+        <mc:Fallback>
           <w:pict>
             <v:line w14:anchorId="39C38F43" id="135 Conector recto" o:spid="_x0000_s1026" style="position:absolute;flip:y;z-index:251674624;visibility:visible;mso-wrap-style:square;mso-height-percent:0;mso-wrap-distance-left:9pt;mso-wrap-distance-top:0;mso-wrap-distance-right:9pt;mso-wrap-distance-bottom:0;mso-position-horizontal:absolute;mso-position-horizontal-relative:text;mso-position-vertical:absolute;mso-position-vertical-relative:text;mso-height-percent:0;mso-height-relative:margin" from="-1pt,43.85pt" to="433.25pt,43.85pt" o:gfxdata="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" strokecolor="black [3200]" strokeweight="2pt">
               <v:shadow on="t" color="black" opacity="24903f" origin=",.5" offset="0,.55556mm"/>
@@ -42323,7 +43171,7 @@
 </file>
 
 <file path=word/header3.xml><?xml version="1.0" encoding="utf-8"?>
-<w:hdr xmlns:wpc="http://schemas.microsoft.com/office/word/2010/wordprocessingCanvas" xmlns:cx="http://schemas.microsoft.com/office/drawing/2014/chartex" xmlns:mc="http://schemas.openxmlformats.org/markup-compatibility/2006" xmlns:o="urn:schemas-microsoft-com:office:office" xmlns:r="http://schemas.openxmlformats.org/officeDocument/2006/relationships" xmlns:m="http://schemas.openxmlformats.org/officeDocument/2006/math" xmlns:v="urn:schemas-microsoft-com:vml" xmlns:wp14="http://schemas.microsoft.com/office/word/2010/wordprocessingDrawing" xmlns:wp="http://schemas.openxmlformats.org/drawingml/2006/wordprocessingDrawing" xmlns:w10="urn:schemas-microsoft-com:office:word" xmlns:w="http://schemas.openxmlformats.org/wordprocessingml/2006/main" xmlns:w14="http://schemas.microsoft.com/office/word/2010/wordml" xmlns:w15="http://schemas.microsoft.com/office/word/2012/wordml" xmlns:w16se="http://schemas.microsoft.com/office/word/2015/wordml/symex" xmlns:wpg="http://schemas.microsoft.com/office/word/2010/wordprocessingGroup" xmlns:wpi="http://schemas.microsoft.com/office/word/2010/wordprocessingInk" xmlns:wne="http://schemas.microsoft.com/office/word/2006/wordml" xmlns:wps="http://schemas.microsoft.com/office/word/2010/wordprocessingShape" mc:Ignorable="w14 w15 w16se wp14">
+<w:hdr xmlns:wpc="http://schemas.microsoft.com/office/word/2010/wordprocessingCanvas" xmlns:cx="http://schemas.microsoft.com/office/drawing/2014/chartex" xmlns:cx1="http://schemas.microsoft.com/office/drawing/2015/9/8/chartex" xmlns:cx2="http://schemas.microsoft.com/office/drawing/2015/10/21/chartex" xmlns:cx3="http://schemas.microsoft.com/office/drawing/2016/5/9/chartex" xmlns:cx4="http://schemas.microsoft.com/office/drawing/2016/5/10/chartex" xmlns:cx5="http://schemas.microsoft.com/office/drawing/2016/5/11/chartex" xmlns:cx6="http://schemas.microsoft.com/office/drawing/2016/5/12/chartex" xmlns:cx7="http://schemas.microsoft.com/office/drawing/2016/5/13/chartex" xmlns:cx8="http://schemas.microsoft.com/office/drawing/2016/5/14/chartex" xmlns:mc="http://schemas.openxmlformats.org/markup-compatibility/2006" xmlns:aink="http://schemas.microsoft.com/office/drawing/2016/ink" xmlns:am3d="http://schemas.microsoft.com/office/drawing/2017/model3d" xmlns:o="urn:schemas-microsoft-com:office:office" xmlns:r="http://schemas.openxmlformats.org/officeDocument/2006/relationships" xmlns:m="http://schemas.openxmlformats.org/officeDocument/2006/math" xmlns:v="urn:schemas-microsoft-com:vml" xmlns:wp14="http://schemas.microsoft.com/office/word/2010/wordprocessingDrawing" xmlns:wp="http://schemas.openxmlformats.org/drawingml/2006/wordprocessingDrawing" xmlns:w10="urn:schemas-microsoft-com:office:word" xmlns:w="http://schemas.openxmlformats.org/wordprocessingml/2006/main" xmlns:w14="http://schemas.microsoft.com/office/word/2010/wordml" xmlns:w15="http://schemas.microsoft.com/office/word/2012/wordml" xmlns:w16cex="http://schemas.microsoft.com/office/word/2018/wordml/cex" xmlns:w16cid="http://schemas.microsoft.com/office/word/2016/wordml/cid" xmlns:w16="http://schemas.microsoft.com/office/word/2018/wordml" xmlns:w16sdtdh="http://schemas.microsoft.com/office/word/2020/wordml/sdtdatahash" xmlns:w16se="http://schemas.microsoft.com/office/word/2015/wordml/symex" xmlns:wpg="http://schemas.microsoft.com/office/word/2010/wordprocessingGroup" xmlns:wpi="http://schemas.microsoft.com/office/word/2010/wordprocessingInk" xmlns:wne="http://schemas.microsoft.com/office/word/2006/wordml" xmlns:wps="http://schemas.microsoft.com/office/word/2010/wordprocessingShape" mc:Ignorable="w14 w15 w16se w16cid w16 w16cex w16sdtdh wp14">
   <w:p>
     <w:pPr>
       <w:pStyle w:val="Encabezado"/>
@@ -42334,7 +43182,7 @@
 </file>
 
 <file path=word/header4.xml><?xml version="1.0" encoding="utf-8"?>
-<w:hdr xmlns:wpc="http://schemas.microsoft.com/office/word/2010/wordprocessingCanvas" xmlns:cx="http://schemas.microsoft.com/office/drawing/2014/chartex" xmlns:mc="http://schemas.openxmlformats.org/markup-compatibility/2006" xmlns:o="urn:schemas-microsoft-com:office:office" xmlns:r="http://schemas.openxmlformats.org/officeDocument/2006/relationships" xmlns:m="http://schemas.openxmlformats.org/officeDocument/2006/math" xmlns:v="urn:schemas-microsoft-com:vml" xmlns:wp14="http://schemas.microsoft.com/office/word/2010/wordprocessingDrawing" xmlns:wp="http://schemas.openxmlformats.org/drawingml/2006/wordprocessingDrawing" xmlns:w10="urn:schemas-microsoft-com:office:word" xmlns:w="http://schemas.openxmlformats.org/wordprocessingml/2006/main" xmlns:w14="http://schemas.microsoft.com/office/word/2010/wordml" xmlns:w15="http://schemas.microsoft.com/office/word/2012/wordml" xmlns:w16se="http://schemas.microsoft.com/office/word/2015/wordml/symex" xmlns:wpg="http://schemas.microsoft.com/office/word/2010/wordprocessingGroup" xmlns:wpi="http://schemas.microsoft.com/office/word/2010/wordprocessingInk" xmlns:wne="http://schemas.microsoft.com/office/word/2006/wordml" xmlns:wps="http://schemas.microsoft.com/office/word/2010/wordprocessingShape" mc:Ignorable="w14 w15 w16se wp14">
+<w:hdr xmlns:wpc="http://schemas.microsoft.com/office/word/2010/wordprocessingCanvas" xmlns:cx="http://schemas.microsoft.com/office/drawing/2014/chartex" xmlns:cx1="http://schemas.microsoft.com/office/drawing/2015/9/8/chartex" xmlns:cx2="http://schemas.microsoft.com/office/drawing/2015/10/21/chartex" xmlns:cx3="http://schemas.microsoft.com/office/drawing/2016/5/9/chartex" xmlns:cx4="http://schemas.microsoft.com/office/drawing/2016/5/10/chartex" xmlns:cx5="http://schemas.microsoft.com/office/drawing/2016/5/11/chartex" xmlns:cx6="http://schemas.microsoft.com/office/drawing/2016/5/12/chartex" xmlns:cx7="http://schemas.microsoft.com/office/drawing/2016/5/13/chartex" xmlns:cx8="http://schemas.microsoft.com/office/drawing/2016/5/14/chartex" xmlns:mc="http://schemas.openxmlformats.org/markup-compatibility/2006" xmlns:aink="http://schemas.microsoft.com/office/drawing/2016/ink" xmlns:am3d="http://schemas.microsoft.com/office/drawing/2017/model3d" xmlns:o="urn:schemas-microsoft-com:office:office" xmlns:r="http://schemas.openxmlformats.org/officeDocument/2006/relationships" xmlns:m="http://schemas.openxmlformats.org/officeDocument/2006/math" xmlns:v="urn:schemas-microsoft-com:vml" xmlns:wp14="http://schemas.microsoft.com/office/word/2010/wordprocessingDrawing" xmlns:wp="http://schemas.openxmlformats.org/drawingml/2006/wordprocessingDrawing" xmlns:w10="urn:schemas-microsoft-com:office:word" xmlns:w="http://schemas.openxmlformats.org/wordprocessingml/2006/main" xmlns:w14="http://schemas.microsoft.com/office/word/2010/wordml" xmlns:w15="http://schemas.microsoft.com/office/word/2012/wordml" xmlns:w16cex="http://schemas.microsoft.com/office/word/2018/wordml/cex" xmlns:w16cid="http://schemas.microsoft.com/office/word/2016/wordml/cid" xmlns:w16="http://schemas.microsoft.com/office/word/2018/wordml" xmlns:w16sdtdh="http://schemas.microsoft.com/office/word/2020/wordml/sdtdatahash" xmlns:w16se="http://schemas.microsoft.com/office/word/2015/wordml/symex" xmlns:wpg="http://schemas.microsoft.com/office/word/2010/wordprocessingGroup" xmlns:wpi="http://schemas.microsoft.com/office/word/2010/wordprocessingInk" xmlns:wne="http://schemas.microsoft.com/office/word/2006/wordml" xmlns:wps="http://schemas.microsoft.com/office/word/2010/wordprocessingShape" mc:Ignorable="w14 w15 w16se w16cid w16 w16cex w16sdtdh wp14">
   <w:p>
     <w:pPr>
       <w:pStyle w:val="Encabezado"/>
@@ -42468,6 +43316,7 @@
                       <w:dataBinding w:prefixMappings="xmlns:ns0='http://purl.org/dc/elements/1.1/' xmlns:ns1='http://schemas.openxmlformats.org/package/2006/metadata/core-properties' " w:xpath="/ns1:coreProperties[1]/ns0:title[1]" w:storeItemID="{6C3C8BC8-F283-45AE-878A-BAB7291924A1}"/>
                       <w:text/>
                     </w:sdtPr>
+                    <w:sdtEndPr/>
                     <w:sdtContent>
                       <w:p>
                         <w:pPr>
@@ -42612,7 +43461,7 @@
 </file>
 
 <file path=word/numbering.xml><?xml version="1.0" encoding="utf-8"?>
-<w:numbering xmlns:wpc="http://schemas.microsoft.com/office/word/2010/wordprocessingCanvas" xmlns:cx="http://schemas.microsoft.com/office/drawing/2014/chartex" xmlns:mc="http://schemas.openxmlformats.org/markup-compatibility/2006" xmlns:o="urn:schemas-microsoft-com:office:office" xmlns:r="http://schemas.openxmlformats.org/officeDocument/2006/relationships" xmlns:m="http://schemas.openxmlformats.org/officeDocument/2006/math" xmlns:v="urn:schemas-microsoft-com:vml" xmlns:wp14="http://schemas.microsoft.com/office/word/2010/wordprocessingDrawing" xmlns:wp="http://schemas.openxmlformats.org/drawingml/2006/wordprocessingDrawing" xmlns:w10="urn:schemas-microsoft-com:office:word" xmlns:w="http://schemas.openxmlformats.org/wordprocessingml/2006/main" xmlns:w14="http://schemas.microsoft.com/office/word/2010/wordml" xmlns:w15="http://schemas.microsoft.com/office/word/2012/wordml" xmlns:w16se="http://schemas.microsoft.com/office/word/2015/wordml/symex" xmlns:wpg="http://schemas.microsoft.com/office/word/2010/wordprocessingGroup" xmlns:wpi="http://schemas.microsoft.com/office/word/2010/wordprocessingInk" xmlns:wne="http://schemas.microsoft.com/office/word/2006/wordml" xmlns:wps="http://schemas.microsoft.com/office/word/2010/wordprocessingShape" mc:Ignorable="w14 w15 w16se wp14">
+<w:numbering xmlns:wpc="http://schemas.microsoft.com/office/word/2010/wordprocessingCanvas" xmlns:cx="http://schemas.microsoft.com/office/drawing/2014/chartex" xmlns:cx1="http://schemas.microsoft.com/office/drawing/2015/9/8/chartex" xmlns:cx2="http://schemas.microsoft.com/office/drawing/2015/10/21/chartex" xmlns:cx3="http://schemas.microsoft.com/office/drawing/2016/5/9/chartex" xmlns:cx4="http://schemas.microsoft.com/office/drawing/2016/5/10/chartex" xmlns:cx5="http://schemas.microsoft.com/office/drawing/2016/5/11/chartex" xmlns:cx6="http://schemas.microsoft.com/office/drawing/2016/5/12/chartex" xmlns:cx7="http://schemas.microsoft.com/office/drawing/2016/5/13/chartex" xmlns:cx8="http://schemas.microsoft.com/office/drawing/2016/5/14/chartex" xmlns:mc="http://schemas.openxmlformats.org/markup-compatibility/2006" xmlns:aink="http://schemas.microsoft.com/office/drawing/2016/ink" xmlns:am3d="http://schemas.microsoft.com/office/drawing/2017/model3d" xmlns:o="urn:schemas-microsoft-com:office:office" xmlns:r="http://schemas.openxmlformats.org/officeDocument/2006/relationships" xmlns:m="http://schemas.openxmlformats.org/officeDocument/2006/math" xmlns:v="urn:schemas-microsoft-com:vml" xmlns:wp14="http://schemas.microsoft.com/office/word/2010/wordprocessingDrawing" xmlns:wp="http://schemas.openxmlformats.org/drawingml/2006/wordprocessingDrawing" xmlns:w10="urn:schemas-microsoft-com:office:word" xmlns:w="http://schemas.openxmlformats.org/wordprocessingml/2006/main" xmlns:w14="http://schemas.microsoft.com/office/word/2010/wordml" xmlns:w15="http://schemas.microsoft.com/office/word/2012/wordml" xmlns:w16cex="http://schemas.microsoft.com/office/word/2018/wordml/cex" xmlns:w16cid="http://schemas.microsoft.com/office/word/2016/wordml/cid" xmlns:w16="http://schemas.microsoft.com/office/word/2018/wordml" xmlns:w16sdtdh="http://schemas.microsoft.com/office/word/2020/wordml/sdtdatahash" xmlns:w16se="http://schemas.microsoft.com/office/word/2015/wordml/symex" xmlns:wpg="http://schemas.microsoft.com/office/word/2010/wordprocessingGroup" xmlns:wpi="http://schemas.microsoft.com/office/word/2010/wordprocessingInk" xmlns:wne="http://schemas.microsoft.com/office/word/2006/wordml" xmlns:wps="http://schemas.microsoft.com/office/word/2010/wordprocessingShape" mc:Ignorable="w14 w15 w16se w16cid w16 w16cex w16sdtdh wp14">
   <w:abstractNum w:abstractNumId="0" w15:restartNumberingAfterBreak="0">
     <w:nsid w:val="01210F06"/>
     <w:multiLevelType w:val="hybridMultilevel"/>
@@ -48322,7 +49171,7 @@
 </file>
 
 <file path=word/styles.xml><?xml version="1.0" encoding="utf-8"?>
-<w:styles xmlns:mc="http://schemas.openxmlformats.org/markup-compatibility/2006" xmlns:r="http://schemas.openxmlformats.org/officeDocument/2006/relationships" xmlns:w="http://schemas.openxmlformats.org/wordprocessingml/2006/main" xmlns:w14="http://schemas.microsoft.com/office/word/2010/wordml" xmlns:w15="http://schemas.microsoft.com/office/word/2012/wordml" xmlns:w16se="http://schemas.microsoft.com/office/word/2015/wordml/symex" mc:Ignorable="w14 w15 w16se">
+<w:styles xmlns:mc="http://schemas.openxmlformats.org/markup-compatibility/2006" xmlns:r="http://schemas.openxmlformats.org/officeDocument/2006/relationships" xmlns:w="http://schemas.openxmlformats.org/wordprocessingml/2006/main" xmlns:w14="http://schemas.microsoft.com/office/word/2010/wordml" xmlns:w15="http://schemas.microsoft.com/office/word/2012/wordml" xmlns:w16cex="http://schemas.microsoft.com/office/word/2018/wordml/cex" xmlns:w16cid="http://schemas.microsoft.com/office/word/2016/wordml/cid" xmlns:w16="http://schemas.microsoft.com/office/word/2018/wordml" xmlns:w16sdtdh="http://schemas.microsoft.com/office/word/2020/wordml/sdtdatahash" xmlns:w16se="http://schemas.microsoft.com/office/word/2015/wordml/symex" mc:Ignorable="w14 w15 w16se w16cid w16 w16cex w16sdtdh">
   <w:docDefaults>
     <w:rPrDefault>
       <w:rPr>
@@ -48338,7 +49187,7 @@
       </w:pPr>
     </w:pPrDefault>
   </w:docDefaults>
-  <w:latentStyles w:defLockedState="0" w:defUIPriority="99" w:defSemiHidden="0" w:defUnhideWhenUsed="0" w:defQFormat="0" w:count="371">
+  <w:latentStyles w:defLockedState="0" w:defUIPriority="99" w:defSemiHidden="0" w:defUnhideWhenUsed="0" w:defQFormat="0" w:count="376">
     <w:lsdException w:name="Normal" w:uiPriority="0" w:qFormat="1"/>
     <w:lsdException w:name="heading 1" w:uiPriority="9" w:qFormat="1"/>
     <w:lsdException w:name="heading 2" w:semiHidden="1" w:uiPriority="9" w:unhideWhenUsed="1" w:qFormat="1"/>
@@ -48444,7 +49293,6 @@
     <w:lsdException w:name="HTML Sample" w:semiHidden="1" w:unhideWhenUsed="1"/>
     <w:lsdException w:name="HTML Typewriter" w:semiHidden="1" w:unhideWhenUsed="1"/>
     <w:lsdException w:name="HTML Variable" w:semiHidden="1" w:unhideWhenUsed="1"/>
-    <w:lsdException w:name="Normal Table" w:semiHidden="1" w:unhideWhenUsed="1"/>
     <w:lsdException w:name="annotation subject" w:semiHidden="1" w:unhideWhenUsed="1"/>
     <w:lsdException w:name="No List" w:semiHidden="1" w:unhideWhenUsed="1"/>
     <w:lsdException w:name="Outline List 1" w:semiHidden="1" w:unhideWhenUsed="1"/>
@@ -48487,11 +49335,8 @@
     <w:lsdException w:name="Table Contemporary" w:semiHidden="1" w:unhideWhenUsed="1"/>
     <w:lsdException w:name="Table Elegant" w:semiHidden="1" w:unhideWhenUsed="1"/>
     <w:lsdException w:name="Table Professional" w:semiHidden="1" w:unhideWhenUsed="1"/>
-    <w:lsdException w:name="Table Subtle 1" w:semiHidden="1" w:unhideWhenUsed="1"/>
     <w:lsdException w:name="Table Subtle 2" w:semiHidden="1" w:unhideWhenUsed="1"/>
     <w:lsdException w:name="Table Web 1" w:semiHidden="1" w:unhideWhenUsed="1"/>
-    <w:lsdException w:name="Table Web 2" w:semiHidden="1" w:unhideWhenUsed="1"/>
-    <w:lsdException w:name="Table Web 3" w:semiHidden="1" w:unhideWhenUsed="1"/>
     <w:lsdException w:name="Balloon Text" w:semiHidden="1" w:unhideWhenUsed="1"/>
     <w:lsdException w:name="Table Grid" w:uiPriority="39"/>
     <w:lsdException w:name="Table Theme" w:semiHidden="1" w:unhideWhenUsed="1"/>
@@ -48710,6 +49555,11 @@
     <w:lsdException w:name="List Table 5 Dark Accent 6" w:uiPriority="50"/>
     <w:lsdException w:name="List Table 6 Colorful Accent 6" w:uiPriority="51"/>
     <w:lsdException w:name="List Table 7 Colorful Accent 6" w:uiPriority="52"/>
+    <w:lsdException w:name="Mention" w:semiHidden="1" w:unhideWhenUsed="1"/>
+    <w:lsdException w:name="Smart Hyperlink" w:semiHidden="1" w:unhideWhenUsed="1"/>
+    <w:lsdException w:name="Hashtag" w:semiHidden="1" w:unhideWhenUsed="1"/>
+    <w:lsdException w:name="Unresolved Mention" w:semiHidden="1" w:unhideWhenUsed="1"/>
+    <w:lsdException w:name="Smart Link" w:semiHidden="1" w:unhideWhenUsed="1"/>
   </w:latentStyles>
   <w:style w:type="paragraph" w:default="1" w:styleId="Normal">
     <w:name w:val="Normal"/>

</xml_diff>

<commit_message>
se modifico el titulos y las imagenes y  de centro a clinica
</commit_message>
<xml_diff>
--- a/EXAMEN_DE_GRADO_VERONICA_LOPEZ_-_15-05-2024[1].docx
+++ b/EXAMEN_DE_GRADO_VERONICA_LOPEZ_-_15-05-2024[1].docx
@@ -7994,12 +7994,14 @@
       <w:r>
         <w:rPr>
           <w:noProof/>
+          <w:lang w:val="en-US"/>
         </w:rPr>
         <w:t>TABLA 28. SPRINT BACKLOG SPRINT 1</w:t>
       </w:r>
       <w:r>
         <w:rPr>
           <w:noProof/>
+          <w:lang w:val="en-US"/>
         </w:rPr>
         <w:tab/>
       </w:r>
@@ -8012,6 +8014,7 @@
       <w:r>
         <w:rPr>
           <w:noProof/>
+          <w:lang w:val="en-US"/>
         </w:rPr>
         <w:instrText xml:space="preserve"> PAGEREF _Toc166829901 \h </w:instrText>
       </w:r>
@@ -8029,6 +8032,7 @@
       <w:r>
         <w:rPr>
           <w:noProof/>
+          <w:lang w:val="en-US"/>
         </w:rPr>
         <w:t>58</w:t>
       </w:r>
@@ -8132,13 +8136,13 @@
       <w:pPr>
         <w:pStyle w:val="Ttulo1"/>
         <w:rPr>
-          <w:lang w:val="es-BO"/>
+          <w:lang w:val="en-US"/>
         </w:rPr>
       </w:pPr>
       <w:bookmarkStart w:id="1" w:name="_Toc166778398"/>
       <w:r>
         <w:rPr>
-          <w:lang w:val="es-BO"/>
+          <w:lang w:val="en-US"/>
         </w:rPr>
         <w:lastRenderedPageBreak/>
         <w:t>RESUMEN EJECUTIVO</w:t>
@@ -8146,7 +8150,7 @@
       <w:bookmarkEnd w:id="1"/>
       <w:r>
         <w:rPr>
-          <w:lang w:val="es-BO"/>
+          <w:lang w:val="en-US"/>
         </w:rPr>
         <w:t xml:space="preserve"> </w:t>
       </w:r>
@@ -8290,35 +8294,7 @@
         <w:rPr>
           <w:rFonts w:cs="Times New Roman"/>
         </w:rPr>
-        <w:t xml:space="preserve">Definición del proyecto: Se inicia con la introducción y antecedentes, seguido por la definición del problema u oportunidad. Se establecen objetivos generales y específicos, así como delimitaciones espaciales, temporales y sustantivas. Se describe la metodología utilizada, siendo Scrum, y se detallan historias de usuario, el </w:t>
-      </w:r>
-      <w:proofErr w:type="spellStart"/>
-      <w:r>
-        <w:rPr>
-          <w:rFonts w:cs="Times New Roman"/>
-        </w:rPr>
-        <w:t>Product</w:t>
-      </w:r>
-      <w:proofErr w:type="spellEnd"/>
-      <w:r>
-        <w:rPr>
-          <w:rFonts w:cs="Times New Roman"/>
-        </w:rPr>
-        <w:t xml:space="preserve"> Backlog y los </w:t>
-      </w:r>
-      <w:proofErr w:type="spellStart"/>
-      <w:r>
-        <w:rPr>
-          <w:rFonts w:cs="Times New Roman"/>
-        </w:rPr>
-        <w:t>sprints</w:t>
-      </w:r>
-      <w:proofErr w:type="spellEnd"/>
-      <w:r>
-        <w:rPr>
-          <w:rFonts w:cs="Times New Roman"/>
-        </w:rPr>
-        <w:t>.</w:t>
+        <w:t>Definición del proyecto: Se inicia con la introducción y antecedentes, seguido por la definición del problema u oportunidad. Se establecen objetivos generales y específicos, así como delimitaciones espaciales, temporales y sustantivas. Se describe la metodología utilizada, siendo Scrum, y se detallan historias de usuario, el Product Backlog y los sprints.</w:t>
       </w:r>
     </w:p>
     <w:p>
@@ -8386,23 +8362,22 @@
           <w:rFonts w:cs="Times New Roman"/>
           <w:lang w:val="en"/>
         </w:rPr>
-        <w:t xml:space="preserve">The project consists of developing a medical record management system for the “Fundación </w:t>
-      </w:r>
-      <w:proofErr w:type="spellStart"/>
-      <w:r>
+        <w:t>The project consists of developing a medical record management system for the “Fundación Bartimeo” Clinic at Km. 9 El Carmen, La Guardia, Bolivia, Santa Cruz de la Sierra. The main objective is to improve efficiency in record management, patient control and diagnoses. The system will allow the scheduling of medical appointments, data management and schedules efficiently through a centralized platform.</w:t>
+      </w:r>
+    </w:p>
+    <w:p>
+      <w:pPr>
         <w:rPr>
           <w:rFonts w:cs="Times New Roman"/>
           <w:lang w:val="en"/>
         </w:rPr>
-        <w:t>Bartimeo</w:t>
-      </w:r>
-      <w:proofErr w:type="spellEnd"/>
+      </w:pPr>
       <w:r>
         <w:rPr>
           <w:rFonts w:cs="Times New Roman"/>
           <w:lang w:val="en"/>
         </w:rPr>
-        <w:t>” Clinic at Km. 9 El Carmen, La Guardia, Bolivia, Santa Cruz de la Sierra. The main objective is to improve efficiency in record management, patient control and diagnoses. The system will allow the scheduling of medical appointments, data management and schedules efficiently through a centralized platform.</w:t>
+        <w:t>The project is divided into four fundamental stages:</w:t>
       </w:r>
     </w:p>
     <w:p>
@@ -8417,54 +8392,7 @@
           <w:rFonts w:cs="Times New Roman"/>
           <w:lang w:val="en"/>
         </w:rPr>
-        <w:t>The project is divided into four fundamental stages:</w:t>
-      </w:r>
-    </w:p>
-    <w:p>
-      <w:pPr>
-        <w:rPr>
-          <w:rFonts w:cs="Times New Roman"/>
-          <w:lang w:val="en"/>
-        </w:rPr>
-      </w:pPr>
-      <w:r>
-        <w:rPr>
-          <w:rFonts w:cs="Times New Roman"/>
-          <w:lang w:val="en"/>
-        </w:rPr>
-        <w:t xml:space="preserve">Context analysis: The relevance and current situation of medical consultations in Santa Cruz is examined, focusing especially on the city of La Guardia </w:t>
-      </w:r>
-      <w:proofErr w:type="gramStart"/>
-      <w:r>
-        <w:rPr>
-          <w:rFonts w:cs="Times New Roman"/>
-          <w:lang w:val="en"/>
-        </w:rPr>
-        <w:t>The</w:t>
-      </w:r>
-      <w:proofErr w:type="gramEnd"/>
-      <w:r>
-        <w:rPr>
-          <w:rFonts w:cs="Times New Roman"/>
-          <w:lang w:val="en"/>
-        </w:rPr>
-        <w:t xml:space="preserve"> need to implement a management system is identified to improve the operational and administrative processes of the clinic "</w:t>
-      </w:r>
-      <w:proofErr w:type="spellStart"/>
-      <w:r>
-        <w:rPr>
-          <w:rFonts w:cs="Times New Roman"/>
-          <w:lang w:val="en"/>
-        </w:rPr>
-        <w:t>Bartimeo</w:t>
-      </w:r>
-      <w:proofErr w:type="spellEnd"/>
-      <w:r>
-        <w:rPr>
-          <w:rFonts w:cs="Times New Roman"/>
-          <w:lang w:val="en"/>
-        </w:rPr>
-        <w:t xml:space="preserve"> Foundation ".</w:t>
+        <w:t>Context analysis: The relevance and current situation of medical consultations in Santa Cruz is examined, focusing especially on the city of La Guardia The need to implement a management system is identified to improve the operational and administrative processes of the clinic "Bartimeo Foundation ".</w:t>
       </w:r>
     </w:p>
     <w:p>
@@ -8511,23 +8439,7 @@
           <w:rFonts w:cs="Times New Roman"/>
           <w:lang w:val="en"/>
         </w:rPr>
-        <w:t xml:space="preserve">Conclusions and recommendations: The conclusions obtained during the development of the project are presented, highlighting the optimization of the registration and control processes of the health center. Recommendations are offered to improve the use of the system, guaranteeing its security, confidentiality and availability, in order to further improve the work processes at the "Fundación </w:t>
-      </w:r>
-      <w:proofErr w:type="spellStart"/>
-      <w:r>
-        <w:rPr>
-          <w:rFonts w:cs="Times New Roman"/>
-          <w:lang w:val="en"/>
-        </w:rPr>
-        <w:t>Bartimeo</w:t>
-      </w:r>
-      <w:proofErr w:type="spellEnd"/>
-      <w:r>
-        <w:rPr>
-          <w:rFonts w:cs="Times New Roman"/>
-          <w:lang w:val="en"/>
-        </w:rPr>
-        <w:t>" health center.</w:t>
+        <w:t>Conclusions and recommendations: The conclusions obtained during the development of the project are presented, highlighting the optimization of the registration and control processes of the health center. Recommendations are offered to improve the use of the system, guaranteeing its security, confidentiality and availability, in order to further improve the work processes at the "Fundación Bartimeo" health center.</w:t>
       </w:r>
     </w:p>
     <w:p>
@@ -10061,15 +9973,7 @@
         </w:drawing>
       </w:r>
       <w:r>
-        <w:t>Modelo-Vista-</w:t>
-      </w:r>
-      <w:proofErr w:type="spellStart"/>
-      <w:r>
-        <w:t>ViewModel</w:t>
-      </w:r>
-      <w:proofErr w:type="spellEnd"/>
-      <w:r>
-        <w:t xml:space="preserve"> (MVVM): Facilita la separación entre la lógica de la interfaz de usuario y la lógica de negocio, especialmente en aplicaciones con interfaces ricas.</w:t>
+        <w:t>Modelo-Vista-ViewModel (MVVM): Facilita la separación entre la lógica de la interfaz de usuario y la lógica de negocio, especialmente en aplicaciones con interfaces ricas.</w:t>
       </w:r>
     </w:p>
     <w:p/>
@@ -10432,25 +10336,7 @@
           <w:b/>
           <w:bCs/>
         </w:rPr>
-        <w:t>Arquitectura sin Servidor (</w:t>
-      </w:r>
-      <w:proofErr w:type="spellStart"/>
-      <w:r>
-        <w:rPr>
-          <w:rFonts w:cs="Times New Roman"/>
-          <w:b/>
-          <w:bCs/>
-        </w:rPr>
-        <w:t>Serverless</w:t>
-      </w:r>
-      <w:proofErr w:type="spellEnd"/>
-      <w:r>
-        <w:rPr>
-          <w:rFonts w:cs="Times New Roman"/>
-          <w:b/>
-          <w:bCs/>
-        </w:rPr>
-        <w:t>):</w:t>
+        <w:t>Arquitectura sin Servidor (Serverless):</w:t>
       </w:r>
       <w:r>
         <w:rPr>
@@ -10810,23 +10696,7 @@
         <w:rPr>
           <w:rFonts w:cs="Times New Roman"/>
         </w:rPr>
-        <w:t xml:space="preserve">Los componentes del sistema se comunican a través de eventos y reaccionan a esos eventos. Proporciona desacoplamiento y flexibilidad en la gestión de cambios en el </w:t>
-      </w:r>
-      <w:proofErr w:type="spellStart"/>
-      <w:proofErr w:type="gramStart"/>
-      <w:r>
-        <w:rPr>
-          <w:rFonts w:cs="Times New Roman"/>
-        </w:rPr>
-        <w:t>sistema.Estos</w:t>
-      </w:r>
-      <w:proofErr w:type="spellEnd"/>
-      <w:proofErr w:type="gramEnd"/>
-      <w:r>
-        <w:rPr>
-          <w:rFonts w:cs="Times New Roman"/>
-        </w:rPr>
-        <w:t xml:space="preserve"> son solo algunos ejemplos y, en la práctica, se pueden utilizar enfoques híbridos o personalizados según las necesidades específicas del proyecto. La elección de la arquitectura depende de factores como los requisitos del sistema, la escalabilidad, la mantenibilidad y las preferencias del equipo de desarrollo.</w:t>
+        <w:t>Los componentes del sistema se comunican a través de eventos y reaccionan a esos eventos. Proporciona desacoplamiento y flexibilidad en la gestión de cambios en el sistema.Estos son solo algunos ejemplos y, en la práctica, se pueden utilizar enfoques híbridos o personalizados según las necesidades específicas del proyecto. La elección de la arquitectura depende de factores como los requisitos del sistema, la escalabilidad, la mantenibilidad y las preferencias del equipo de desarrollo.</w:t>
       </w:r>
     </w:p>
     <w:p>
@@ -10999,14 +10869,9 @@
       </w:pPr>
       <w:bookmarkStart w:id="33" w:name="_Toc166778421"/>
       <w:r>
-        <w:t xml:space="preserve">2.5.1 Visual Studio </w:t>
-      </w:r>
-      <w:proofErr w:type="spellStart"/>
-      <w:r>
-        <w:t>Code</w:t>
+        <w:t>2.5.1 Visual Studio Code</w:t>
       </w:r>
       <w:bookmarkEnd w:id="33"/>
-      <w:proofErr w:type="spellEnd"/>
     </w:p>
     <w:p>
       <w:pPr>
@@ -11018,21 +10883,7 @@
         <w:rPr>
           <w:lang w:val="es-BO"/>
         </w:rPr>
-        <w:t xml:space="preserve">Visual Studio </w:t>
-      </w:r>
-      <w:proofErr w:type="spellStart"/>
-      <w:r>
-        <w:rPr>
-          <w:lang w:val="es-BO"/>
-        </w:rPr>
-        <w:t>Code</w:t>
-      </w:r>
-      <w:proofErr w:type="spellEnd"/>
-      <w:r>
-        <w:rPr>
-          <w:lang w:val="es-BO"/>
-        </w:rPr>
-        <w:t xml:space="preserve"> es un editor de código fuente desarrollado por Microsoft que se ha vuelto extremadamente popular entre desarrolladores de software debido a su interfaz de usuario amigable, su amplia gama de extensiones y su capacidad de personalización. Aquí hay una descripción detallada de algunas de sus características principales:</w:t>
+        <w:t>Visual Studio Code es un editor de código fuente desarrollado por Microsoft que se ha vuelto extremadamente popular entre desarrolladores de software debido a su interfaz de usuario amigable, su amplia gama de extensiones y su capacidad de personalización. Aquí hay una descripción detallada de algunas de sus características principales:</w:t>
       </w:r>
     </w:p>
     <w:p>
@@ -11059,21 +10910,7 @@
         <w:rPr>
           <w:lang w:val="es-BO"/>
         </w:rPr>
-        <w:t xml:space="preserve"> Visual Studio </w:t>
-      </w:r>
-      <w:proofErr w:type="spellStart"/>
-      <w:r>
-        <w:rPr>
-          <w:lang w:val="es-BO"/>
-        </w:rPr>
-        <w:t>Code</w:t>
-      </w:r>
-      <w:proofErr w:type="spellEnd"/>
-      <w:r>
-        <w:rPr>
-          <w:lang w:val="es-BO"/>
-        </w:rPr>
-        <w:t xml:space="preserve"> presenta una interfaz limpia y moderna que es altamente personalizable. La disposición de las ventanas y paneles se puede ajustar según las preferencias del usuario.</w:t>
+        <w:t xml:space="preserve"> Visual Studio Code presenta una interfaz limpia y moderna que es altamente personalizable. La disposición de las ventanas y paneles se puede ajustar según las preferencias del usuario.</w:t>
       </w:r>
     </w:p>
     <w:p>
@@ -11125,21 +10962,7 @@
         <w:rPr>
           <w:lang w:val="es-BO"/>
         </w:rPr>
-        <w:t xml:space="preserve"> Visual Studio </w:t>
-      </w:r>
-      <w:proofErr w:type="spellStart"/>
-      <w:r>
-        <w:rPr>
-          <w:lang w:val="es-BO"/>
-        </w:rPr>
-        <w:t>Code</w:t>
-      </w:r>
-      <w:proofErr w:type="spellEnd"/>
-      <w:r>
-        <w:rPr>
-          <w:lang w:val="es-BO"/>
-        </w:rPr>
-        <w:t xml:space="preserve"> proporciona herramientas de depuración integradas para varios lenguajes de programación. Los desarrolladores pueden establecer puntos de interrupción, inspeccionar variables y controlar la ejecución del código paso a paso.</w:t>
+        <w:t xml:space="preserve"> Visual Studio Code proporciona herramientas de depuración integradas para varios lenguajes de programación. Los desarrolladores pueden establecer puntos de interrupción, inspeccionar variables y controlar la ejecución del código paso a paso.</w:t>
       </w:r>
     </w:p>
     <w:p>
@@ -11282,14 +11105,9 @@
         <w:t xml:space="preserve">Figura </w:t>
       </w:r>
       <w:r>
-        <w:t xml:space="preserve">3 – Herramienta Visual Studio </w:t>
-      </w:r>
-      <w:proofErr w:type="spellStart"/>
-      <w:r>
-        <w:t>Code</w:t>
+        <w:t>3 – Herramienta Visual Studio Code</w:t>
       </w:r>
       <w:bookmarkEnd w:id="34"/>
-      <w:proofErr w:type="spellEnd"/>
     </w:p>
     <w:p>
       <w:pPr>
@@ -11331,21 +11149,7 @@
         <w:rPr>
           <w:lang w:val="es-BO"/>
         </w:rPr>
-        <w:t xml:space="preserve"> Una de las características más potentes de Visual Studio </w:t>
-      </w:r>
-      <w:proofErr w:type="spellStart"/>
-      <w:r>
-        <w:rPr>
-          <w:lang w:val="es-BO"/>
-        </w:rPr>
-        <w:t>Code</w:t>
-      </w:r>
-      <w:proofErr w:type="spellEnd"/>
-      <w:r>
-        <w:rPr>
-          <w:lang w:val="es-BO"/>
-        </w:rPr>
-        <w:t xml:space="preserve"> es su ecosistema de extensiones. Los usuarios pueden instalar extensiones para agregar nuevas características y funcionalidades, como soporte para nuevos lenguajes de programación, temas de color, herramientas de productividad y mucho más.</w:t>
+        <w:t xml:space="preserve"> Una de las características más potentes de Visual Studio Code es su ecosistema de extensiones. Los usuarios pueden instalar extensiones para agregar nuevas características y funcionalidades, como soporte para nuevos lenguajes de programación, temas de color, herramientas de productividad y mucho más.</w:t>
       </w:r>
     </w:p>
     <w:p>
@@ -11372,21 +11176,7 @@
         <w:rPr>
           <w:lang w:val="es-BO"/>
         </w:rPr>
-        <w:t xml:space="preserve"> Visual Studio </w:t>
-      </w:r>
-      <w:proofErr w:type="spellStart"/>
-      <w:r>
-        <w:rPr>
-          <w:lang w:val="es-BO"/>
-        </w:rPr>
-        <w:t>Code</w:t>
-      </w:r>
-      <w:proofErr w:type="spellEnd"/>
-      <w:r>
-        <w:rPr>
-          <w:lang w:val="es-BO"/>
-        </w:rPr>
-        <w:t xml:space="preserve"> se integra con varios servicios en la nube, como Azure de Microsoft, facilitando el desarrollo y la implementación de aplicaciones en la nube.</w:t>
+        <w:t xml:space="preserve"> Visual Studio Code se integra con varios servicios en la nube, como Azure de Microsoft, facilitando el desarrollo y la implementación de aplicaciones en la nube.</w:t>
       </w:r>
     </w:p>
     <w:p>
@@ -11425,58 +11215,30 @@
         <w:rPr>
           <w:lang w:val="es-BO"/>
         </w:rPr>
-        <w:t xml:space="preserve">En resumen, Visual Studio </w:t>
-      </w:r>
-      <w:proofErr w:type="spellStart"/>
-      <w:r>
+        <w:t>En resumen, Visual Studio Code es una herramienta poderosa y versátil que proporciona a los desarrolladores un entorno de desarrollo moderno y eficiente para escribir, depurar y colaborar en proyectos de software.</w:t>
+      </w:r>
+    </w:p>
+    <w:p>
+      <w:pPr>
+        <w:pStyle w:val="Ttulo2"/>
+      </w:pPr>
+      <w:bookmarkStart w:id="35" w:name="_Toc166778422"/>
+      <w:r>
+        <w:t>2.5.2 Lenguaje de programación Laravel</w:t>
+      </w:r>
+      <w:bookmarkEnd w:id="35"/>
+    </w:p>
+    <w:p>
+      <w:pPr>
         <w:rPr>
           <w:lang w:val="es-BO"/>
         </w:rPr>
-        <w:t>Code</w:t>
-      </w:r>
-      <w:proofErr w:type="spellEnd"/>
+      </w:pPr>
       <w:r>
         <w:rPr>
           <w:lang w:val="es-BO"/>
         </w:rPr>
-        <w:t xml:space="preserve"> es una herramienta poderosa y versátil que proporciona a los desarrolladores un entorno de desarrollo moderno y eficiente para escribir, depurar y colaborar en proyectos de software.</w:t>
-      </w:r>
-    </w:p>
-    <w:p>
-      <w:pPr>
-        <w:pStyle w:val="Ttulo2"/>
-      </w:pPr>
-      <w:bookmarkStart w:id="35" w:name="_Toc166778422"/>
-      <w:r>
-        <w:t>2.5.2 Lenguaje de programación Laravel</w:t>
-      </w:r>
-      <w:bookmarkEnd w:id="35"/>
-    </w:p>
-    <w:p>
-      <w:pPr>
-        <w:rPr>
-          <w:lang w:val="es-BO"/>
-        </w:rPr>
-      </w:pPr>
-      <w:r>
-        <w:rPr>
-          <w:lang w:val="es-BO"/>
-        </w:rPr>
-        <w:t xml:space="preserve">es un popular </w:t>
-      </w:r>
-      <w:proofErr w:type="spellStart"/>
-      <w:r>
-        <w:rPr>
-          <w:lang w:val="es-BO"/>
-        </w:rPr>
-        <w:t>framework</w:t>
-      </w:r>
-      <w:proofErr w:type="spellEnd"/>
-      <w:r>
-        <w:rPr>
-          <w:lang w:val="es-BO"/>
-        </w:rPr>
-        <w:t xml:space="preserve"> de desarrollo de aplicaciones web con PHP. Aquí tienes una descripción detallada:</w:t>
+        <w:t>es un popular framework de desarrollo de aplicaciones web con PHP. Aquí tienes una descripción detallada:</w:t>
       </w:r>
     </w:p>
     <w:p>
@@ -11502,21 +11264,7 @@
         <w:rPr>
           <w:lang w:val="es-BO"/>
         </w:rPr>
-        <w:t xml:space="preserve"> Laravel es un </w:t>
-      </w:r>
-      <w:proofErr w:type="spellStart"/>
-      <w:r>
-        <w:rPr>
-          <w:lang w:val="es-BO"/>
-        </w:rPr>
-        <w:t>framework</w:t>
-      </w:r>
-      <w:proofErr w:type="spellEnd"/>
-      <w:r>
-        <w:rPr>
-          <w:lang w:val="es-BO"/>
-        </w:rPr>
-        <w:t xml:space="preserve"> de código abierto basado en PHP que sigue el patrón de arquitectura de software Modelo-Vista-Controlador (MVC). Está diseñado para facilitar y acelerar el desarrollo de aplicaciones web modernas y escalables.</w:t>
+        <w:t xml:space="preserve"> Laravel es un framework de código abierto basado en PHP que sigue el patrón de arquitectura de software Modelo-Vista-Controlador (MVC). Está diseñado para facilitar y acelerar el desarrollo de aplicaciones web modernas y escalables.</w:t>
       </w:r>
     </w:p>
     <w:p>
@@ -11542,21 +11290,7 @@
         <w:rPr>
           <w:lang w:val="es-BO"/>
         </w:rPr>
-        <w:t xml:space="preserve"> Una de las características distintivas de Laravel es su sintaxis elegante y expresiva, que permite a los desarrolladores escribir código limpio y legible. Utiliza características como rutas declarativas, migraciones de base de datos y </w:t>
-      </w:r>
-      <w:proofErr w:type="spellStart"/>
-      <w:r>
-        <w:rPr>
-          <w:lang w:val="es-BO"/>
-        </w:rPr>
-        <w:t>Eloquent</w:t>
-      </w:r>
-      <w:proofErr w:type="spellEnd"/>
-      <w:r>
-        <w:rPr>
-          <w:lang w:val="es-BO"/>
-        </w:rPr>
-        <w:t xml:space="preserve"> ORM para simplificar tareas comunes de desarrollo.</w:t>
+        <w:t xml:space="preserve"> Una de las características distintivas de Laravel es su sintaxis elegante y expresiva, que permite a los desarrolladores escribir código limpio y legible. Utiliza características como rutas declarativas, migraciones de base de datos y Eloquent ORM para simplificar tareas comunes de desarrollo.</w:t>
       </w:r>
     </w:p>
     <w:p>
@@ -11597,55 +11331,18 @@
           <w:lang w:val="es-BO"/>
         </w:rPr>
       </w:pPr>
-      <w:proofErr w:type="spellStart"/>
       <w:r>
         <w:rPr>
           <w:b/>
           <w:lang w:val="es-BO"/>
         </w:rPr>
-        <w:t>Eloquent</w:t>
-      </w:r>
-      <w:proofErr w:type="spellEnd"/>
-      <w:r>
-        <w:rPr>
-          <w:b/>
+        <w:t>Eloquent ORM:</w:t>
+      </w:r>
+      <w:r>
+        <w:rPr>
           <w:lang w:val="es-BO"/>
         </w:rPr>
-        <w:t xml:space="preserve"> ORM:</w:t>
-      </w:r>
-      <w:r>
-        <w:rPr>
-          <w:lang w:val="es-BO"/>
-        </w:rPr>
-        <w:t xml:space="preserve"> Laravel incluye </w:t>
-      </w:r>
-      <w:proofErr w:type="spellStart"/>
-      <w:r>
-        <w:rPr>
-          <w:lang w:val="es-BO"/>
-        </w:rPr>
-        <w:t>Eloquent</w:t>
-      </w:r>
-      <w:proofErr w:type="spellEnd"/>
-      <w:r>
-        <w:rPr>
-          <w:lang w:val="es-BO"/>
-        </w:rPr>
-        <w:t>, un ORM (</w:t>
-      </w:r>
-      <w:proofErr w:type="spellStart"/>
-      <w:r>
-        <w:rPr>
-          <w:lang w:val="es-BO"/>
-        </w:rPr>
-        <w:t>Mapeador</w:t>
-      </w:r>
-      <w:proofErr w:type="spellEnd"/>
-      <w:r>
-        <w:rPr>
-          <w:lang w:val="es-BO"/>
-        </w:rPr>
-        <w:t xml:space="preserve"> Objeto-Relacional) que simplifica la interacción con la base de datos. Permite a los desarrolladores trabajar con datos de manera intuitiva utilizando objetos PHP en lugar de escribir consultas SQL directamente.</w:t>
+        <w:t xml:space="preserve"> Laravel incluye Eloquent, un ORM (Mapeador Objeto-Relacional) que simplifica la interacción con la base de datos. Permite a los desarrolladores trabajar con datos de manera intuitiva utilizando objetos PHP en lugar de escribir consultas SQL directamente.</w:t>
       </w:r>
     </w:p>
     <w:p>
@@ -11724,49 +11421,7 @@
         <w:rPr>
           <w:lang w:val="es-BO"/>
         </w:rPr>
-        <w:t xml:space="preserve"> Laravel incluye características de seguridad integradas, como protección contra ataques CSRF (Cross-Site </w:t>
-      </w:r>
-      <w:proofErr w:type="spellStart"/>
-      <w:r>
-        <w:rPr>
-          <w:lang w:val="es-BO"/>
-        </w:rPr>
-        <w:t>Request</w:t>
-      </w:r>
-      <w:proofErr w:type="spellEnd"/>
-      <w:r>
-        <w:rPr>
-          <w:lang w:val="es-BO"/>
-        </w:rPr>
-        <w:t xml:space="preserve"> </w:t>
-      </w:r>
-      <w:proofErr w:type="spellStart"/>
-      <w:r>
-        <w:rPr>
-          <w:lang w:val="es-BO"/>
-        </w:rPr>
-        <w:t>Forgery</w:t>
-      </w:r>
-      <w:proofErr w:type="spellEnd"/>
-      <w:r>
-        <w:rPr>
-          <w:lang w:val="es-BO"/>
-        </w:rPr>
-        <w:t xml:space="preserve">), protección XSS (Cross-Site Scripting) y </w:t>
-      </w:r>
-      <w:proofErr w:type="spellStart"/>
-      <w:r>
-        <w:rPr>
-          <w:lang w:val="es-BO"/>
-        </w:rPr>
-        <w:t>hashing</w:t>
-      </w:r>
-      <w:proofErr w:type="spellEnd"/>
-      <w:r>
-        <w:rPr>
-          <w:lang w:val="es-BO"/>
-        </w:rPr>
-        <w:t xml:space="preserve"> de contraseñas. También proporciona herramientas para la autenticación de usuarios y la autorización de roles y permisos.</w:t>
+        <w:t xml:space="preserve"> Laravel incluye características de seguridad integradas, como protección contra ataques CSRF (Cross-Site Request Forgery), protección XSS (Cross-Site Scripting) y hashing de contraseñas. También proporciona herramientas para la autenticación de usuarios y la autorización de roles y permisos.</w:t>
       </w:r>
     </w:p>
     <w:p>
@@ -11792,35 +11447,7 @@
         <w:rPr>
           <w:lang w:val="es-BO"/>
         </w:rPr>
-        <w:t xml:space="preserve"> Además del </w:t>
-      </w:r>
-      <w:proofErr w:type="spellStart"/>
-      <w:r>
-        <w:rPr>
-          <w:lang w:val="es-BO"/>
-        </w:rPr>
-        <w:t>framework</w:t>
-      </w:r>
-      <w:proofErr w:type="spellEnd"/>
-      <w:r>
-        <w:rPr>
-          <w:lang w:val="es-BO"/>
-        </w:rPr>
-        <w:t xml:space="preserve"> principal, Laravel cuenta con un ecosistema robusto de paquetes y extensiones que amplían su funcionalidad. Estos paquetes pueden ser instalados fácilmente a través de </w:t>
-      </w:r>
-      <w:proofErr w:type="spellStart"/>
-      <w:r>
-        <w:rPr>
-          <w:lang w:val="es-BO"/>
-        </w:rPr>
-        <w:t>Composer</w:t>
-      </w:r>
-      <w:proofErr w:type="spellEnd"/>
-      <w:r>
-        <w:rPr>
-          <w:lang w:val="es-BO"/>
-        </w:rPr>
-        <w:t>, el administrador de dependencias de PHP.</w:t>
+        <w:t xml:space="preserve"> Además del framework principal, Laravel cuenta con un ecosistema robusto de paquetes y extensiones que amplían su funcionalidad. Estos paquetes pueden ser instalados fácilmente a través de Composer, el administrador de dependencias de PHP.</w:t>
       </w:r>
     </w:p>
     <w:p>
@@ -11931,14 +11558,9 @@
       <w:bookmarkStart w:id="37" w:name="_Toc166778423"/>
       <w:r>
         <w:lastRenderedPageBreak/>
-        <w:t xml:space="preserve">2.5.3 Entorno de desarrollo local </w:t>
-      </w:r>
-      <w:proofErr w:type="spellStart"/>
-      <w:r>
-        <w:t>Laragon</w:t>
+        <w:t>2.5.3 Entorno de desarrollo local Laragon</w:t>
       </w:r>
       <w:bookmarkEnd w:id="37"/>
-      <w:proofErr w:type="spellEnd"/>
     </w:p>
     <w:p>
       <w:r>
@@ -12012,69 +11634,8 @@
           </wp:anchor>
         </w:drawing>
       </w:r>
-      <w:proofErr w:type="spellStart"/>
-      <w:r>
-        <w:t>Laragon</w:t>
-      </w:r>
-      <w:proofErr w:type="spellEnd"/>
-      <w:r>
-        <w:t xml:space="preserve"> es un ambiente de desarrollo local que simplifica la creación y gestión de entornos de desarrollo web en tu computadora. Ofrece una instalación rápida y sencilla de un completo </w:t>
-      </w:r>
-      <w:proofErr w:type="spellStart"/>
-      <w:r>
-        <w:t>stack</w:t>
-      </w:r>
-      <w:proofErr w:type="spellEnd"/>
-      <w:r>
-        <w:t xml:space="preserve"> de desarrollo, que incluye servidores web Apache o </w:t>
-      </w:r>
-      <w:proofErr w:type="spellStart"/>
-      <w:r>
-        <w:t>Nginx</w:t>
-      </w:r>
-      <w:proofErr w:type="spellEnd"/>
-      <w:r>
-        <w:t xml:space="preserve">, bases de datos MySQL, </w:t>
-      </w:r>
-      <w:proofErr w:type="spellStart"/>
-      <w:r>
-        <w:t>MariaDB</w:t>
-      </w:r>
-      <w:proofErr w:type="spellEnd"/>
-      <w:r>
-        <w:t xml:space="preserve">, PHP, Node.js y otros componentes esenciales. Con </w:t>
-      </w:r>
-      <w:proofErr w:type="spellStart"/>
-      <w:r>
-        <w:t>Laragon</w:t>
-      </w:r>
-      <w:proofErr w:type="spellEnd"/>
-      <w:r>
-        <w:t xml:space="preserve">, puedes crear múltiples proyectos web y alternar entre diferentes versiones de PHP, Apache, MySQL, y más con facilidad, lo que te permite trabajar en diversos proyectos sin conflictos de versiones. Además, </w:t>
-      </w:r>
-      <w:proofErr w:type="spellStart"/>
-      <w:r>
-        <w:t>Laragon</w:t>
-      </w:r>
-      <w:proofErr w:type="spellEnd"/>
-      <w:r>
-        <w:t xml:space="preserve"> proporciona una interfaz gráfica de usuario intuitiva para administrar tus proyectos, bases de datos y configuraciones de servidor de forma eficiente. También ofrece características avanzadas como la instalación de extensiones y herramientas adicionales con un solo clic, la configuración de dominios virtuales, la gestión de SSL, y la integración con herramientas de desarrollo como </w:t>
-      </w:r>
-      <w:proofErr w:type="spellStart"/>
-      <w:r>
-        <w:t>Composer</w:t>
-      </w:r>
-      <w:proofErr w:type="spellEnd"/>
-      <w:r>
-        <w:t xml:space="preserve"> y Git. En resumen, </w:t>
-      </w:r>
-      <w:proofErr w:type="spellStart"/>
-      <w:r>
-        <w:t>Laragon</w:t>
-      </w:r>
-      <w:proofErr w:type="spellEnd"/>
-      <w:r>
-        <w:t xml:space="preserve"> es una herramienta poderosa y versátil que agiliza el proceso de desarrollo web en tu entorno local.</w:t>
+      <w:r>
+        <w:t>Laragon es un ambiente de desarrollo local que simplifica la creación y gestión de entornos de desarrollo web en tu computadora. Ofrece una instalación rápida y sencilla de un completo stack de desarrollo, que incluye servidores web Apache o Nginx, bases de datos MySQL, MariaDB, PHP, Node.js y otros componentes esenciales. Con Laragon, puedes crear múltiples proyectos web y alternar entre diferentes versiones de PHP, Apache, MySQL, y más con facilidad, lo que te permite trabajar en diversos proyectos sin conflictos de versiones. Además, Laragon proporciona una interfaz gráfica de usuario intuitiva para administrar tus proyectos, bases de datos y configuraciones de servidor de forma eficiente. También ofrece características avanzadas como la instalación de extensiones y herramientas adicionales con un solo clic, la configuración de dominios virtuales, la gestión de SSL, y la integración con herramientas de desarrollo como Composer y Git. En resumen, Laragon es una herramienta poderosa y versátil que agiliza el proceso de desarrollo web en tu entorno local.</w:t>
       </w:r>
     </w:p>
     <w:p/>
@@ -12102,14 +11663,9 @@
         <w:t xml:space="preserve">Figura </w:t>
       </w:r>
       <w:r>
-        <w:t xml:space="preserve">5 – </w:t>
-      </w:r>
-      <w:proofErr w:type="spellStart"/>
-      <w:r>
-        <w:t>Laragon</w:t>
+        <w:t>5 – Laragon</w:t>
       </w:r>
       <w:bookmarkEnd w:id="38"/>
-      <w:proofErr w:type="spellEnd"/>
     </w:p>
     <w:p>
       <w:pPr>
@@ -12205,15 +11761,7 @@
                         <w:txbxContent>
                           <w:p>
                             <w:r>
-                              <w:t xml:space="preserve">En este capítulo se desarrolla la documentación técnica del proyecto siguiendo los lineamientos del Proceso Unificado de </w:t>
-                            </w:r>
-                            <w:proofErr w:type="spellStart"/>
-                            <w:r>
-                              <w:t>Rational</w:t>
-                            </w:r>
-                            <w:proofErr w:type="spellEnd"/>
-                            <w:r>
-                              <w:t xml:space="preserve"> y la Notación UML.</w:t>
+                              <w:t>En este capítulo se desarrolla la documentación técnica del proyecto siguiendo los lineamientos del Proceso Unificado de Rational y la Notación UML.</w:t>
                             </w:r>
                           </w:p>
                         </w:txbxContent>
@@ -12240,15 +11788,7 @@
                   <w:txbxContent>
                     <w:p>
                       <w:r>
-                        <w:t xml:space="preserve">En este capítulo se desarrolla la documentación técnica del proyecto siguiendo los lineamientos del Proceso Unificado de </w:t>
-                      </w:r>
-                      <w:proofErr w:type="spellStart"/>
-                      <w:r>
-                        <w:t>Rational</w:t>
-                      </w:r>
-                      <w:proofErr w:type="spellEnd"/>
-                      <w:r>
-                        <w:t xml:space="preserve"> y la Notación UML.</w:t>
+                        <w:t>En este capítulo se desarrolla la documentación técnica del proyecto siguiendo los lineamientos del Proceso Unificado de Rational y la Notación UML.</w:t>
                       </w:r>
                     </w:p>
                   </w:txbxContent>
@@ -12298,9 +11838,8 @@
         <w:rPr>
           <w:rFonts w:cs="Times New Roman"/>
         </w:rPr>
-        <w:t xml:space="preserve">LLA </w:t>
-      </w:r>
-      <w:proofErr w:type="gramStart"/>
+        <w:t xml:space="preserve">LA </w:t>
+      </w:r>
       <w:r>
         <w:rPr>
           <w:rFonts w:cs="Times New Roman"/>
@@ -12311,15 +11850,8 @@
         <w:rPr>
           <w:rFonts w:cs="Times New Roman"/>
         </w:rPr>
-        <w:t xml:space="preserve"> </w:t>
-      </w:r>
-      <w:r>
-        <w:rPr>
-          <w:rFonts w:cs="Times New Roman"/>
-        </w:rPr>
         <w:t>DE</w:t>
       </w:r>
-      <w:proofErr w:type="gramEnd"/>
       <w:r>
         <w:rPr>
           <w:rFonts w:cs="Times New Roman"/>
@@ -12452,16 +11984,16 @@
         </w:rPr>
         <w:lastRenderedPageBreak/>
         <w:drawing>
-          <wp:anchor distT="0" distB="0" distL="114300" distR="114300" simplePos="0" relativeHeight="252007936" behindDoc="0" locked="0" layoutInCell="1" allowOverlap="1" wp14:anchorId="74A2F495" wp14:editId="50A41FD8">
+          <wp:anchor distT="0" distB="0" distL="114300" distR="114300" simplePos="0" relativeHeight="252007936" behindDoc="0" locked="0" layoutInCell="1" allowOverlap="1" wp14:anchorId="74A2F495" wp14:editId="65F29DF8">
             <wp:simplePos x="0" y="0"/>
             <wp:positionH relativeFrom="margin">
-              <wp:align>center</wp:align>
+              <wp:posOffset>1409446</wp:posOffset>
             </wp:positionH>
             <wp:positionV relativeFrom="paragraph">
-              <wp:posOffset>7692</wp:posOffset>
+              <wp:posOffset>30480</wp:posOffset>
             </wp:positionV>
-            <wp:extent cx="3534410" cy="4699000"/>
-            <wp:effectExtent l="0" t="0" r="8890" b="6350"/>
+            <wp:extent cx="2413635" cy="3209290"/>
+            <wp:effectExtent l="0" t="0" r="5715" b="0"/>
             <wp:wrapSquare wrapText="bothSides"/>
             <wp:docPr id="1" name="Imagen 1" descr="Imagen de WhatsApp 2024-05-08 a las 08"/>
             <wp:cNvGraphicFramePr>
@@ -12477,7 +12009,7 @@
                     </pic:cNvPicPr>
                   </pic:nvPicPr>
                   <pic:blipFill>
-                    <a:blip r:embed="rId22">
+                    <a:blip r:embed="rId22" cstate="print">
                       <a:extLst>
                         <a:ext uri="{28A0092B-C50C-407E-A947-70E740481C1C}">
                           <a14:useLocalDpi xmlns:a14="http://schemas.microsoft.com/office/drawing/2010/main" val="0"/>
@@ -12492,7 +12024,7 @@
                   <pic:spPr bwMode="auto">
                     <a:xfrm>
                       <a:off x="0" y="0"/>
-                      <a:ext cx="3534410" cy="4699000"/>
+                      <a:ext cx="2413635" cy="3209290"/>
                     </a:xfrm>
                     <a:prstGeom prst="rect">
                       <a:avLst/>
@@ -12573,40 +12105,6 @@
         <w:ind w:right="78"/>
         <w:rPr>
           <w:rFonts w:cs="Times New Roman"/>
-        </w:rPr>
-      </w:pPr>
-    </w:p>
-    <w:p>
-      <w:pPr>
-        <w:ind w:right="78"/>
-        <w:rPr>
-          <w:rFonts w:cs="Times New Roman"/>
-          <w:sz w:val="16"/>
-        </w:rPr>
-      </w:pPr>
-    </w:p>
-    <w:p>
-      <w:pPr>
-        <w:ind w:right="78"/>
-        <w:rPr>
-          <w:rFonts w:cs="Times New Roman"/>
-          <w:sz w:val="16"/>
-        </w:rPr>
-      </w:pPr>
-    </w:p>
-    <w:p>
-      <w:pPr>
-        <w:ind w:right="78"/>
-        <w:rPr>
-          <w:rFonts w:cs="Times New Roman"/>
-        </w:rPr>
-      </w:pPr>
-    </w:p>
-    <w:p>
-      <w:pPr>
-        <w:ind w:right="78"/>
-        <w:rPr>
-          <w:rFonts w:cs="Times New Roman"/>
           <w:sz w:val="16"/>
         </w:rPr>
       </w:pPr>
@@ -12646,7 +12144,13 @@
         <w:jc w:val="center"/>
       </w:pPr>
       <w:r>
-        <w:t xml:space="preserve">Fuente: Centro de Salud </w:t>
+        <w:t xml:space="preserve">Fuente: </w:t>
+      </w:r>
+      <w:r>
+        <w:t>Clínica de</w:t>
+      </w:r>
+      <w:r>
+        <w:t xml:space="preserve"> Salud </w:t>
       </w:r>
       <w:r>
         <w:t>Fundación Bartimeo</w:t>
@@ -12680,7 +12184,7 @@
         </w:rPr>
         <w:lastRenderedPageBreak/>
         <w:drawing>
-          <wp:anchor distT="0" distB="0" distL="114300" distR="114300" simplePos="0" relativeHeight="252009984" behindDoc="0" locked="0" layoutInCell="1" allowOverlap="1" wp14:anchorId="217FDD98" wp14:editId="5C032E1D">
+          <wp:anchor distT="0" distB="0" distL="114300" distR="114300" simplePos="0" relativeHeight="252009984" behindDoc="0" locked="0" layoutInCell="1" allowOverlap="1" wp14:anchorId="217FDD98" wp14:editId="276EFD85">
             <wp:simplePos x="0" y="0"/>
             <wp:positionH relativeFrom="margin">
               <wp:posOffset>50507</wp:posOffset>
@@ -12689,7 +12193,7 @@
               <wp:posOffset>659570</wp:posOffset>
             </wp:positionV>
             <wp:extent cx="5427980" cy="3528060"/>
-            <wp:effectExtent l="0" t="0" r="1270" b="0"/>
+            <wp:effectExtent l="0" t="0" r="0" b="8255"/>
             <wp:wrapSquare wrapText="bothSides"/>
             <wp:docPr id="1721736296" name="Imagen 2" descr="Imagen que contiene Texto&#10;&#10;Descripción generada automáticamente"/>
             <wp:cNvGraphicFramePr>
@@ -13018,23 +12522,22 @@
           <w:color w:val="000000" w:themeColor="text1"/>
           <w:szCs w:val="24"/>
         </w:rPr>
-        <w:t xml:space="preserve">En primer lugar, cabe destacar el proceso de captura de información, el cual se lleva a cabo de forma manual, lo que propicia la redacción de datos en un lenguaje posiblemente ilegible o poco claro. Esta situación dificulta la comprensión y accesibilidad de la información, </w:t>
-      </w:r>
-      <w:proofErr w:type="gramStart"/>
-      <w:r>
+        <w:t>En primer lugar, cabe destacar el proceso de captura de información, el cual se lleva a cabo de forma manual, lo que propicia la redacción de datos en un lenguaje posiblemente ilegible o poco claro. Esta situación dificulta la comprensión y accesibilidad de la información, y por ende, su potencial utilización efectiva en la toma de decisiones clínicas.</w:t>
+      </w:r>
+    </w:p>
+    <w:p>
+      <w:pPr>
         <w:rPr>
           <w:color w:val="000000" w:themeColor="text1"/>
           <w:szCs w:val="24"/>
         </w:rPr>
-        <w:t>y</w:t>
-      </w:r>
-      <w:proofErr w:type="gramEnd"/>
+      </w:pPr>
       <w:r>
         <w:rPr>
           <w:color w:val="000000" w:themeColor="text1"/>
           <w:szCs w:val="24"/>
         </w:rPr>
-        <w:t xml:space="preserve"> por ende, su potencial utilización efectiva en la toma de decisiones clínicas.</w:t>
+        <w:t>Otro desafío sustancial radica en la existencia de múltiples expedientes clínicos vinculados a un solo paciente. Este fenómeno conlleva al crecimiento constante y rápido de documentos en formato físico, ocupando valioso espacio en las instalaciones del centro de salud. Esta acumulación no solo resulta ineficiente en términos de espacio, sino que también puede provocar dificultades en la organización y recuperación de la información, lo que aumenta los riesgos de errores y retrasos en la atención médica.</w:t>
       </w:r>
     </w:p>
     <w:p>
@@ -13049,7 +12552,7 @@
           <w:color w:val="000000" w:themeColor="text1"/>
           <w:szCs w:val="24"/>
         </w:rPr>
-        <w:t>Otro desafío sustancial radica en la existencia de múltiples expedientes clínicos vinculados a un solo paciente. Este fenómeno conlleva al crecimiento constante y rápido de documentos en formato físico, ocupando valioso espacio en las instalaciones del centro de salud. Esta acumulación no solo resulta ineficiente en términos de espacio, sino que también puede provocar dificultades en la organización y recuperación de la información, lo que aumenta los riesgos de errores y retrasos en la atención médica.</w:t>
+        <w:t>Además, se presenta la problemática adicional de no contar con un registro preciso de los costos de comisiones de cada servicio que brinda la clínica. Esta falta de información detallada puede afectar la gestión financiera y la toma de decisiones, ya que dificulta la evaluación precisa del rendimiento económico de cada servicio y la planificación estratégica para maximizar la rentabilidad y eficiencia del centro de salud.</w:t>
       </w:r>
     </w:p>
     <w:p>
@@ -13064,8 +12567,32 @@
           <w:color w:val="000000" w:themeColor="text1"/>
           <w:szCs w:val="24"/>
         </w:rPr>
-        <w:t>Además, se presenta la problemática adicional de no contar con un registro preciso de los costos de comisiones de cada servicio que brinda la clínica. Esta falta de información detallada puede afectar la gestión financiera y la toma de decisiones, ya que dificulta la evaluación precisa del rendimiento económico de cada servicio y la planificación estratégica para maximizar la rentabilidad y eficiencia del centro de salud.</w:t>
-      </w:r>
+        <w:t>Por último, se destaca la lentitud en la recuperación y transferencia de la información específica de un paciente. Los procedimientos manuales actuales resultan en una respuesta demorada en la obtención de los datos necesarios, lo cual puede impactar negativamente en la calidad y eficacia de la atención médica brindada, así como en la experiencia del paciente.</w:t>
+      </w:r>
+    </w:p>
+    <w:p>
+      <w:pPr>
+        <w:pStyle w:val="Ttulo1"/>
+      </w:pPr>
+      <w:bookmarkStart w:id="49" w:name="_Toc166778429"/>
+      <w:r>
+        <w:lastRenderedPageBreak/>
+        <w:t>3.5. Objetivos.</w:t>
+      </w:r>
+      <w:bookmarkEnd w:id="49"/>
+      <w:r>
+        <w:t xml:space="preserve">  </w:t>
+      </w:r>
+    </w:p>
+    <w:p>
+      <w:pPr>
+        <w:pStyle w:val="Ttulo3"/>
+      </w:pPr>
+      <w:bookmarkStart w:id="50" w:name="_Toc166778430"/>
+      <w:r>
+        <w:t>3.5.1. Objetivos General.</w:t>
+      </w:r>
+      <w:bookmarkEnd w:id="50"/>
     </w:p>
     <w:p>
       <w:pPr>
@@ -13074,92 +12601,49 @@
           <w:szCs w:val="24"/>
         </w:rPr>
       </w:pPr>
+      <w:bookmarkStart w:id="51" w:name="_Hlk166624004"/>
       <w:r>
         <w:rPr>
           <w:color w:val="000000" w:themeColor="text1"/>
           <w:szCs w:val="24"/>
         </w:rPr>
-        <w:t>Por último, se destaca la lentitud en la recuperación y transferencia de la información específica de un paciente. Los procedimientos manuales actuales resultan en una respuesta demorada en la obtención de los datos necesarios, lo cual puede impactar negativamente en la calidad y eficacia de la atención médica brindada, así como en la experiencia del paciente.</w:t>
-      </w:r>
-    </w:p>
-    <w:p>
-      <w:pPr>
-        <w:pStyle w:val="Ttulo1"/>
-      </w:pPr>
-      <w:bookmarkStart w:id="49" w:name="_Toc166778429"/>
-      <w:r>
-        <w:lastRenderedPageBreak/>
-        <w:t>3.5. Objetivos.</w:t>
-      </w:r>
-      <w:bookmarkEnd w:id="49"/>
-      <w:r>
-        <w:t xml:space="preserve">  </w:t>
-      </w:r>
-    </w:p>
-    <w:p>
-      <w:pPr>
-        <w:pStyle w:val="Ttulo3"/>
-      </w:pPr>
-      <w:bookmarkStart w:id="50" w:name="_Toc166778430"/>
-      <w:r>
-        <w:t>3.5.1. Objetivos General.</w:t>
-      </w:r>
-      <w:bookmarkEnd w:id="50"/>
-    </w:p>
-    <w:p>
-      <w:pPr>
+        <w:t>Desarrollar un sistema de gestión</w:t>
+      </w:r>
+      <w:r>
         <w:rPr>
           <w:color w:val="000000" w:themeColor="text1"/>
           <w:szCs w:val="24"/>
         </w:rPr>
-      </w:pPr>
-      <w:bookmarkStart w:id="51" w:name="_Hlk166624004"/>
+        <w:t xml:space="preserve"> para el control</w:t>
+      </w:r>
       <w:r>
         <w:rPr>
           <w:color w:val="000000" w:themeColor="text1"/>
           <w:szCs w:val="24"/>
         </w:rPr>
-        <w:t>Desarrollar un sistema de gestión</w:t>
+        <w:t xml:space="preserve"> de historias clínicas para </w:t>
       </w:r>
       <w:r>
         <w:rPr>
           <w:color w:val="000000" w:themeColor="text1"/>
           <w:szCs w:val="24"/>
         </w:rPr>
-        <w:t xml:space="preserve"> para el control</w:t>
+        <w:t xml:space="preserve">la </w:t>
       </w:r>
       <w:r>
         <w:rPr>
           <w:color w:val="000000" w:themeColor="text1"/>
           <w:szCs w:val="24"/>
         </w:rPr>
-        <w:t xml:space="preserve"> de historias clínicas para </w:t>
+        <w:t>clínica</w:t>
       </w:r>
       <w:r>
         <w:rPr>
           <w:color w:val="000000" w:themeColor="text1"/>
           <w:szCs w:val="24"/>
         </w:rPr>
-        <w:t xml:space="preserve">la </w:t>
-      </w:r>
-      <w:proofErr w:type="spellStart"/>
-      <w:proofErr w:type="gramStart"/>
-      <w:r>
-        <w:rPr>
-          <w:color w:val="000000" w:themeColor="text1"/>
-          <w:szCs w:val="24"/>
-        </w:rPr>
-        <w:t>clinica</w:t>
-      </w:r>
-      <w:proofErr w:type="spellEnd"/>
-      <w:r>
-        <w:rPr>
-          <w:color w:val="000000" w:themeColor="text1"/>
-          <w:szCs w:val="24"/>
-        </w:rPr>
-        <w:t xml:space="preserve">  “</w:t>
-      </w:r>
-      <w:proofErr w:type="gramEnd"/>
+        <w:t xml:space="preserve"> “</w:t>
+      </w:r>
       <w:r>
         <w:rPr>
           <w:color w:val="000000" w:themeColor="text1"/>
@@ -13299,23 +12783,7 @@
           <w:color w:val="000000" w:themeColor="text1"/>
           <w:szCs w:val="24"/>
         </w:rPr>
-        <w:t xml:space="preserve"> la prioridad de cada requisito del Sistema a través del </w:t>
-      </w:r>
-      <w:proofErr w:type="spellStart"/>
-      <w:r>
-        <w:rPr>
-          <w:color w:val="000000" w:themeColor="text1"/>
-          <w:szCs w:val="24"/>
-        </w:rPr>
-        <w:t>product</w:t>
-      </w:r>
-      <w:proofErr w:type="spellEnd"/>
-      <w:r>
-        <w:rPr>
-          <w:color w:val="000000" w:themeColor="text1"/>
-          <w:szCs w:val="24"/>
-        </w:rPr>
-        <w:t xml:space="preserve"> backlog.</w:t>
+        <w:t xml:space="preserve"> la prioridad de cada requisito del Sistema a través del product backlog.</w:t>
       </w:r>
     </w:p>
     <w:p>
@@ -13336,23 +12804,7 @@
           <w:color w:val="000000" w:themeColor="text1"/>
           <w:szCs w:val="24"/>
         </w:rPr>
-        <w:t>Determinar los ciclos de desarrollo (</w:t>
-      </w:r>
-      <w:proofErr w:type="spellStart"/>
-      <w:r>
-        <w:rPr>
-          <w:color w:val="000000" w:themeColor="text1"/>
-          <w:szCs w:val="24"/>
-        </w:rPr>
-        <w:t>Sprints</w:t>
-      </w:r>
-      <w:proofErr w:type="spellEnd"/>
-      <w:r>
-        <w:rPr>
-          <w:color w:val="000000" w:themeColor="text1"/>
-          <w:szCs w:val="24"/>
-        </w:rPr>
-        <w:t>) necesarios para la creación del sistema.</w:t>
+        <w:t>Determinar los ciclos de desarrollo (Sprints) necesarios para la creación del sistema.</w:t>
       </w:r>
     </w:p>
     <w:p>
@@ -13432,7 +12884,21 @@
           <w:color w:val="000000" w:themeColor="text1"/>
           <w:szCs w:val="24"/>
         </w:rPr>
-        <w:t xml:space="preserve">El presente sistema de información de gestión propuesto está dirigido para el centro de salud Fundación Bartimeo. Que se encuentra ubicada en Km. 9 El Carmen, La Guardia - de Santa cruz de la Sierra – Bolivia. </w:t>
+        <w:t xml:space="preserve">El presente sistema de información de gestión propuesto está dirigido para </w:t>
+      </w:r>
+      <w:r>
+        <w:rPr>
+          <w:color w:val="000000" w:themeColor="text1"/>
+          <w:szCs w:val="24"/>
+        </w:rPr>
+        <w:t>la clinica</w:t>
+      </w:r>
+      <w:r>
+        <w:rPr>
+          <w:color w:val="000000" w:themeColor="text1"/>
+          <w:szCs w:val="24"/>
+        </w:rPr>
+        <w:t xml:space="preserve"> Fundación Bartimeo. Que se encuentra ubicada en Km. 9 El Carmen, La Guardia - de Santa cruz de la Sierra – Bolivia. </w:t>
       </w:r>
     </w:p>
     <w:p>
@@ -13644,18 +13110,8 @@
           <w:sz w:val="22"/>
           <w:lang w:val="es-MX"/>
         </w:rPr>
-        <w:t xml:space="preserve">Google </w:t>
-      </w:r>
-      <w:proofErr w:type="spellStart"/>
-      <w:r>
-        <w:rPr>
-          <w:rFonts w:cs="Times New Roman"/>
-          <w:sz w:val="22"/>
-          <w:lang w:val="es-MX"/>
-        </w:rPr>
-        <w:t>Maps</w:t>
-      </w:r>
-      <w:proofErr w:type="spellEnd"/>
+        <w:t>Google Maps</w:t>
+      </w:r>
       <w:r>
         <w:rPr>
           <w:rFonts w:cs="Times New Roman"/>
@@ -13723,7 +13179,21 @@
           <w:rFonts w:eastAsia="Calibri" w:cs="Times New Roman"/>
           <w:szCs w:val="24"/>
         </w:rPr>
-        <w:t xml:space="preserve"> Los modelos de análisis y diseño que representan la solución a los problemas identificados en el centro de salud Ofelia Sánchez se elaborarán en el periodo comprendido entre los meses de marzo a junio del año 2024. La programación, las pruebas y la implementación final del sistema en la empresa se llevará a delante durante los meses de marzo a junio del año 202</w:t>
+        <w:t xml:space="preserve"> Los modelos de análisis y diseño que representan la solución a los problemas identificados </w:t>
+      </w:r>
+      <w:r>
+        <w:rPr>
+          <w:rFonts w:eastAsia="Calibri" w:cs="Times New Roman"/>
+          <w:szCs w:val="24"/>
+        </w:rPr>
+        <w:t xml:space="preserve">en la clínica Fundación Bartimeo  </w:t>
+      </w:r>
+      <w:r>
+        <w:rPr>
+          <w:rFonts w:eastAsia="Calibri" w:cs="Times New Roman"/>
+          <w:szCs w:val="24"/>
+        </w:rPr>
+        <w:t>se elaborarán en el periodo comprendido entre los meses de marzo a junio del año 2024. La programación, las pruebas y la implementación final del sistema en la empresa se llevará a delante durante los meses de marzo a junio del año 202</w:t>
       </w:r>
       <w:bookmarkEnd w:id="60"/>
       <w:r>
@@ -18217,14 +17687,9 @@
       <w:bookmarkStart w:id="85" w:name="_Toc166354273"/>
       <w:bookmarkStart w:id="86" w:name="_Toc166778441"/>
       <w:r>
-        <w:t xml:space="preserve">3.8.1 Roles Y </w:t>
-      </w:r>
-      <w:proofErr w:type="spellStart"/>
-      <w:r>
-        <w:t>Stakeholders</w:t>
+        <w:t>3.8.1 Roles Y Stakeholders</w:t>
       </w:r>
       <w:bookmarkEnd w:id="84"/>
-      <w:proofErr w:type="spellEnd"/>
       <w:r>
         <w:t>.</w:t>
       </w:r>
@@ -18258,33 +17723,11 @@
           <w:rFonts w:cs="Times New Roman"/>
         </w:rPr>
       </w:pPr>
-      <w:proofErr w:type="spellStart"/>
-      <w:r>
-        <w:rPr>
-          <w:rFonts w:cs="Times New Roman"/>
-        </w:rPr>
-        <w:t>Product</w:t>
-      </w:r>
-      <w:proofErr w:type="spellEnd"/>
-      <w:r>
-        <w:rPr>
-          <w:rFonts w:cs="Times New Roman"/>
-        </w:rPr>
-        <w:t xml:space="preserve"> </w:t>
-      </w:r>
-      <w:proofErr w:type="spellStart"/>
-      <w:r>
-        <w:rPr>
-          <w:rFonts w:cs="Times New Roman"/>
-        </w:rPr>
-        <w:t>Owner</w:t>
-      </w:r>
-      <w:proofErr w:type="spellEnd"/>
-      <w:r>
-        <w:rPr>
-          <w:rFonts w:cs="Times New Roman"/>
-        </w:rPr>
-        <w:t>: Verónica López Terrazas</w:t>
+      <w:r>
+        <w:rPr>
+          <w:rFonts w:cs="Times New Roman"/>
+        </w:rPr>
+        <w:t>Product Owner: Verónica López Terrazas</w:t>
       </w:r>
     </w:p>
     <w:p>
@@ -18316,33 +17759,11 @@
           <w:rFonts w:cs="Times New Roman"/>
         </w:rPr>
       </w:pPr>
-      <w:proofErr w:type="spellStart"/>
-      <w:r>
-        <w:rPr>
-          <w:rFonts w:cs="Times New Roman"/>
-        </w:rPr>
-        <w:t>Development</w:t>
-      </w:r>
-      <w:proofErr w:type="spellEnd"/>
-      <w:r>
-        <w:rPr>
-          <w:rFonts w:cs="Times New Roman"/>
-        </w:rPr>
-        <w:t xml:space="preserve"> </w:t>
-      </w:r>
-      <w:proofErr w:type="spellStart"/>
-      <w:r>
-        <w:rPr>
-          <w:rFonts w:cs="Times New Roman"/>
-        </w:rPr>
-        <w:t>Team</w:t>
-      </w:r>
-      <w:proofErr w:type="spellEnd"/>
-      <w:r>
-        <w:rPr>
-          <w:rFonts w:cs="Times New Roman"/>
-        </w:rPr>
-        <w:t xml:space="preserve">: Verónica López Terrazas </w:t>
+      <w:r>
+        <w:rPr>
+          <w:rFonts w:cs="Times New Roman"/>
+        </w:rPr>
+        <w:t xml:space="preserve">Development Team: Verónica López Terrazas </w:t>
       </w:r>
     </w:p>
     <w:p>
@@ -28658,15 +28079,7 @@
       <w:bookmarkStart w:id="155" w:name="_Toc166778443"/>
       <w:bookmarkStart w:id="156" w:name="_Toc125977"/>
       <w:r>
-        <w:t xml:space="preserve">3.8.3 </w:t>
-      </w:r>
-      <w:proofErr w:type="spellStart"/>
-      <w:r>
-        <w:t>Product</w:t>
-      </w:r>
-      <w:proofErr w:type="spellEnd"/>
-      <w:r>
-        <w:t xml:space="preserve"> Backlog</w:t>
+        <w:t>3.8.3 Product Backlog</w:t>
       </w:r>
       <w:bookmarkEnd w:id="154"/>
       <w:bookmarkEnd w:id="155"/>
@@ -29432,16 +28845,8 @@
               <w:rPr>
                 <w:rFonts w:cs="Times New Roman"/>
               </w:rPr>
-              <w:t xml:space="preserve">Gestionar </w:t>
-            </w:r>
-            <w:proofErr w:type="spellStart"/>
-            <w:r>
-              <w:rPr>
-                <w:rFonts w:cs="Times New Roman"/>
-              </w:rPr>
-              <w:t>Triaje</w:t>
-            </w:r>
-            <w:proofErr w:type="spellEnd"/>
+              <w:t>Gestionar Triaje</w:t>
+            </w:r>
           </w:p>
         </w:tc>
         <w:tc>
@@ -30814,15 +30219,7 @@
       <w:bookmarkStart w:id="161" w:name="_Toc166778444"/>
       <w:bookmarkStart w:id="162" w:name="_Toc125978"/>
       <w:r>
-        <w:t xml:space="preserve">3.8.4 Estimación Del </w:t>
-      </w:r>
-      <w:proofErr w:type="spellStart"/>
-      <w:r>
-        <w:t>Product</w:t>
-      </w:r>
-      <w:proofErr w:type="spellEnd"/>
-      <w:r>
-        <w:t xml:space="preserve"> Backlog</w:t>
+        <w:t>3.8.4 Estimación Del Product Backlog</w:t>
       </w:r>
       <w:bookmarkEnd w:id="160"/>
       <w:bookmarkEnd w:id="161"/>
@@ -30844,39 +30241,7 @@
           <w:rFonts w:eastAsia="Calibri" w:cs="Times New Roman"/>
           <w:szCs w:val="24"/>
         </w:rPr>
-        <w:t xml:space="preserve">Lista de todas las tareas que deben llevarse a cabo para finalizar el Proyecto.  Con el fin de calcular el tiempo y esfuerzo requeridos para las historias de usuario se usa los puntos de historia y usaremos el </w:t>
-      </w:r>
-      <w:proofErr w:type="spellStart"/>
-      <w:r>
-        <w:rPr>
-          <w:rFonts w:eastAsia="Calibri" w:cs="Times New Roman"/>
-          <w:szCs w:val="24"/>
-        </w:rPr>
-        <w:t>Planning</w:t>
-      </w:r>
-      <w:proofErr w:type="spellEnd"/>
-      <w:r>
-        <w:rPr>
-          <w:rFonts w:eastAsia="Calibri" w:cs="Times New Roman"/>
-          <w:szCs w:val="24"/>
-        </w:rPr>
-        <w:t xml:space="preserve"> </w:t>
-      </w:r>
-      <w:proofErr w:type="spellStart"/>
-      <w:r>
-        <w:rPr>
-          <w:rFonts w:eastAsia="Calibri" w:cs="Times New Roman"/>
-          <w:szCs w:val="24"/>
-        </w:rPr>
-        <w:t>Pocker</w:t>
-      </w:r>
-      <w:proofErr w:type="spellEnd"/>
-      <w:r>
-        <w:rPr>
-          <w:rFonts w:eastAsia="Calibri" w:cs="Times New Roman"/>
-          <w:szCs w:val="24"/>
-        </w:rPr>
-        <w:t xml:space="preserve"> para asignar valores a cada una de ellas. </w:t>
+        <w:t xml:space="preserve">Lista de todas las tareas que deben llevarse a cabo para finalizar el Proyecto.  Con el fin de calcular el tiempo y esfuerzo requeridos para las historias de usuario se usa los puntos de historia y usaremos el Planning Pocker para asignar valores a cada una de ellas. </w:t>
       </w:r>
     </w:p>
     <w:p>
@@ -33119,21 +32484,7 @@
         <w:rPr>
           <w:rFonts w:cs="Times New Roman"/>
         </w:rPr>
-        <w:t xml:space="preserve">Descripción de la estimación del </w:t>
-      </w:r>
-      <w:proofErr w:type="spellStart"/>
-      <w:r>
-        <w:rPr>
-          <w:rFonts w:cs="Times New Roman"/>
-        </w:rPr>
-        <w:t>Product</w:t>
-      </w:r>
-      <w:proofErr w:type="spellEnd"/>
-      <w:r>
-        <w:rPr>
-          <w:rFonts w:cs="Times New Roman"/>
-        </w:rPr>
-        <w:t xml:space="preserve"> backlog del Sprint, detallando el módulo, historia de usuario, prioridad, importancia y tiempo.</w:t>
+        <w:t>Descripción de la estimación del Product backlog del Sprint, detallando el módulo, historia de usuario, prioridad, importancia y tiempo.</w:t>
       </w:r>
     </w:p>
     <w:tbl>
@@ -33508,21 +32859,7 @@
               <w:rPr>
                 <w:rFonts w:eastAsia="Times New Roman" w:cs="Times New Roman"/>
               </w:rPr>
-              <w:t xml:space="preserve">Gestionar </w:t>
-            </w:r>
-            <w:proofErr w:type="spellStart"/>
-            <w:r>
-              <w:rPr>
-                <w:rFonts w:eastAsia="Times New Roman" w:cs="Times New Roman"/>
-              </w:rPr>
-              <w:t>Triaje</w:t>
-            </w:r>
-            <w:proofErr w:type="spellEnd"/>
-            <w:r>
-              <w:rPr>
-                <w:rFonts w:eastAsia="Times New Roman" w:cs="Times New Roman"/>
-              </w:rPr>
-              <w:t xml:space="preserve"> </w:t>
+              <w:t xml:space="preserve">Gestionar Triaje </w:t>
             </w:r>
           </w:p>
         </w:tc>
@@ -35806,21 +35143,7 @@
         <w:rPr>
           <w:rFonts w:cs="Times New Roman"/>
         </w:rPr>
-        <w:t xml:space="preserve">Descripción de la estimación del </w:t>
-      </w:r>
-      <w:proofErr w:type="spellStart"/>
-      <w:r>
-        <w:rPr>
-          <w:rFonts w:cs="Times New Roman"/>
-        </w:rPr>
-        <w:t>Product</w:t>
-      </w:r>
-      <w:proofErr w:type="spellEnd"/>
-      <w:r>
-        <w:rPr>
-          <w:rFonts w:cs="Times New Roman"/>
-        </w:rPr>
-        <w:t xml:space="preserve"> backlog del Sprint, detallando el módulo, historia de usuario, prioridad, importancia y tiempo. </w:t>
+        <w:t xml:space="preserve">Descripción de la estimación del Product backlog del Sprint, detallando el módulo, historia de usuario, prioridad, importancia y tiempo. </w:t>
       </w:r>
     </w:p>
     <w:p>
@@ -36826,21 +36149,7 @@
         <w:rPr>
           <w:rFonts w:cs="Times New Roman"/>
         </w:rPr>
-        <w:t xml:space="preserve">Descripción de la estimación del </w:t>
-      </w:r>
-      <w:proofErr w:type="spellStart"/>
-      <w:r>
-        <w:rPr>
-          <w:rFonts w:cs="Times New Roman"/>
-        </w:rPr>
-        <w:t>Product</w:t>
-      </w:r>
-      <w:proofErr w:type="spellEnd"/>
-      <w:r>
-        <w:rPr>
-          <w:rFonts w:cs="Times New Roman"/>
-        </w:rPr>
-        <w:t xml:space="preserve"> backlog del Sprint 3, detallando el módulo, historia de usuario, prioridad, importancia y tiempo. </w:t>
+        <w:t xml:space="preserve">Descripción de la estimación del Product backlog del Sprint 3, detallando el módulo, historia de usuario, prioridad, importancia y tiempo. </w:t>
       </w:r>
     </w:p>
     <w:p>
@@ -36855,21 +36164,7 @@
         <w:rPr>
           <w:rFonts w:cs="Times New Roman"/>
         </w:rPr>
-        <w:t xml:space="preserve">El total del tiempo estimado para la realización de todos los </w:t>
-      </w:r>
-      <w:proofErr w:type="spellStart"/>
-      <w:r>
-        <w:rPr>
-          <w:rFonts w:cs="Times New Roman"/>
-        </w:rPr>
-        <w:t>Sprints</w:t>
-      </w:r>
-      <w:proofErr w:type="spellEnd"/>
-      <w:r>
-        <w:rPr>
-          <w:rFonts w:cs="Times New Roman"/>
-        </w:rPr>
-        <w:t xml:space="preserve"> es de 90 días.</w:t>
+        <w:t>El total del tiempo estimado para la realización de todos los Sprints es de 90 días.</w:t>
       </w:r>
       <w:r>
         <w:rPr>
@@ -39342,7 +38637,6 @@
                 <w:rFonts w:cs="Times New Roman"/>
               </w:rPr>
             </w:pPr>
-            <w:proofErr w:type="spellStart"/>
             <w:r>
               <w:rPr>
                 <w:rFonts w:eastAsia="Times New Roman" w:cs="Times New Roman"/>
@@ -39357,7 +38651,6 @@
               </w:rPr>
               <w:t>condición</w:t>
             </w:r>
-            <w:proofErr w:type="spellEnd"/>
             <w:r>
               <w:rPr>
                 <w:rFonts w:eastAsia="Times New Roman" w:cs="Times New Roman"/>
@@ -39423,7 +38716,6 @@
                 <w:rFonts w:cs="Times New Roman"/>
               </w:rPr>
             </w:pPr>
-            <w:proofErr w:type="spellStart"/>
             <w:r>
               <w:rPr>
                 <w:rFonts w:eastAsia="Times New Roman" w:cs="Times New Roman"/>
@@ -39438,7 +38730,6 @@
               </w:rPr>
               <w:t>condición</w:t>
             </w:r>
-            <w:proofErr w:type="spellEnd"/>
             <w:r>
               <w:rPr>
                 <w:rFonts w:eastAsia="Times New Roman" w:cs="Times New Roman"/>
@@ -39952,21 +39243,12 @@
                 <w:rFonts w:cs="Times New Roman"/>
               </w:rPr>
             </w:pPr>
-            <w:proofErr w:type="spellStart"/>
             <w:r>
               <w:rPr>
                 <w:rFonts w:eastAsia="Times New Roman" w:cs="Times New Roman"/>
                 <w:b/>
               </w:rPr>
-              <w:t>Pre-condición</w:t>
-            </w:r>
-            <w:proofErr w:type="spellEnd"/>
-            <w:r>
-              <w:rPr>
-                <w:rFonts w:eastAsia="Times New Roman" w:cs="Times New Roman"/>
-                <w:b/>
-              </w:rPr>
-              <w:t xml:space="preserve"> </w:t>
+              <w:t xml:space="preserve">Pre-condición </w:t>
             </w:r>
           </w:p>
         </w:tc>
@@ -40019,22 +39301,13 @@
                 <w:rFonts w:cs="Times New Roman"/>
               </w:rPr>
             </w:pPr>
-            <w:proofErr w:type="spellStart"/>
             <w:r>
               <w:rPr>
                 <w:rFonts w:eastAsia="Times New Roman" w:cs="Times New Roman"/>
                 <w:b/>
               </w:rPr>
               <w:lastRenderedPageBreak/>
-              <w:t>Post-condicion</w:t>
-            </w:r>
-            <w:proofErr w:type="spellEnd"/>
-            <w:r>
-              <w:rPr>
-                <w:rFonts w:eastAsia="Times New Roman" w:cs="Times New Roman"/>
-                <w:b/>
-              </w:rPr>
-              <w:t xml:space="preserve"> </w:t>
+              <w:t xml:space="preserve">Post-condicion </w:t>
             </w:r>
           </w:p>
         </w:tc>
@@ -40547,7 +39820,6 @@
                 <w:rFonts w:cs="Times New Roman"/>
               </w:rPr>
             </w:pPr>
-            <w:proofErr w:type="spellStart"/>
             <w:r>
               <w:rPr>
                 <w:rFonts w:eastAsia="Times New Roman" w:cs="Times New Roman"/>
@@ -40562,7 +39834,6 @@
               </w:rPr>
               <w:t>condición</w:t>
             </w:r>
-            <w:proofErr w:type="spellEnd"/>
             <w:r>
               <w:rPr>
                 <w:rFonts w:eastAsia="Times New Roman" w:cs="Times New Roman"/>
@@ -40621,7 +39892,6 @@
                 <w:rFonts w:cs="Times New Roman"/>
               </w:rPr>
             </w:pPr>
-            <w:proofErr w:type="spellStart"/>
             <w:r>
               <w:rPr>
                 <w:rFonts w:eastAsia="Times New Roman" w:cs="Times New Roman"/>
@@ -40636,7 +39906,6 @@
               </w:rPr>
               <w:t>condición</w:t>
             </w:r>
-            <w:proofErr w:type="spellEnd"/>
             <w:r>
               <w:rPr>
                 <w:rFonts w:eastAsia="Times New Roman" w:cs="Times New Roman"/>
@@ -41150,21 +40419,12 @@
                 <w:rFonts w:cs="Times New Roman"/>
               </w:rPr>
             </w:pPr>
-            <w:proofErr w:type="spellStart"/>
             <w:r>
               <w:rPr>
                 <w:rFonts w:eastAsia="Times New Roman" w:cs="Times New Roman"/>
                 <w:b/>
               </w:rPr>
-              <w:t>Pre-condición</w:t>
-            </w:r>
-            <w:proofErr w:type="spellEnd"/>
-            <w:r>
-              <w:rPr>
-                <w:rFonts w:eastAsia="Times New Roman" w:cs="Times New Roman"/>
-                <w:b/>
-              </w:rPr>
-              <w:t xml:space="preserve"> </w:t>
+              <w:t xml:space="preserve">Pre-condición </w:t>
             </w:r>
           </w:p>
         </w:tc>
@@ -41217,22 +40477,13 @@
                 <w:rFonts w:cs="Times New Roman"/>
               </w:rPr>
             </w:pPr>
-            <w:proofErr w:type="spellStart"/>
             <w:r>
               <w:rPr>
                 <w:rFonts w:eastAsia="Times New Roman" w:cs="Times New Roman"/>
                 <w:b/>
               </w:rPr>
               <w:lastRenderedPageBreak/>
-              <w:t>Post-condición</w:t>
-            </w:r>
-            <w:proofErr w:type="spellEnd"/>
-            <w:r>
-              <w:rPr>
-                <w:rFonts w:eastAsia="Times New Roman" w:cs="Times New Roman"/>
-                <w:b/>
-              </w:rPr>
-              <w:t xml:space="preserve"> </w:t>
+              <w:t xml:space="preserve">Post-condición </w:t>
             </w:r>
           </w:p>
         </w:tc>
@@ -41712,21 +40963,12 @@
                 <w:rFonts w:cs="Times New Roman"/>
               </w:rPr>
             </w:pPr>
-            <w:proofErr w:type="spellStart"/>
             <w:r>
               <w:rPr>
                 <w:rFonts w:eastAsia="Times New Roman" w:cs="Times New Roman"/>
                 <w:b/>
               </w:rPr>
-              <w:t>Pre-condicion</w:t>
-            </w:r>
-            <w:proofErr w:type="spellEnd"/>
-            <w:r>
-              <w:rPr>
-                <w:rFonts w:eastAsia="Times New Roman" w:cs="Times New Roman"/>
-                <w:b/>
-              </w:rPr>
-              <w:t xml:space="preserve"> </w:t>
+              <w:t xml:space="preserve">Pre-condicion </w:t>
             </w:r>
           </w:p>
         </w:tc>
@@ -41779,21 +41021,12 @@
                 <w:rFonts w:cs="Times New Roman"/>
               </w:rPr>
             </w:pPr>
-            <w:proofErr w:type="spellStart"/>
             <w:r>
               <w:rPr>
                 <w:rFonts w:eastAsia="Times New Roman" w:cs="Times New Roman"/>
                 <w:b/>
               </w:rPr>
-              <w:t>Post-condicion</w:t>
-            </w:r>
-            <w:proofErr w:type="spellEnd"/>
-            <w:r>
-              <w:rPr>
-                <w:rFonts w:eastAsia="Times New Roman" w:cs="Times New Roman"/>
-                <w:b/>
-              </w:rPr>
-              <w:t xml:space="preserve"> </w:t>
+              <w:t xml:space="preserve">Post-condicion </w:t>
             </w:r>
           </w:p>
         </w:tc>
@@ -49293,6 +48526,7 @@
     <w:lsdException w:name="HTML Sample" w:semiHidden="1" w:unhideWhenUsed="1"/>
     <w:lsdException w:name="HTML Typewriter" w:semiHidden="1" w:unhideWhenUsed="1"/>
     <w:lsdException w:name="HTML Variable" w:semiHidden="1" w:unhideWhenUsed="1"/>
+    <w:lsdException w:name="Normal Table" w:semiHidden="1" w:unhideWhenUsed="1"/>
     <w:lsdException w:name="annotation subject" w:semiHidden="1" w:unhideWhenUsed="1"/>
     <w:lsdException w:name="No List" w:semiHidden="1" w:unhideWhenUsed="1"/>
     <w:lsdException w:name="Outline List 1" w:semiHidden="1" w:unhideWhenUsed="1"/>
@@ -49335,8 +48569,11 @@
     <w:lsdException w:name="Table Contemporary" w:semiHidden="1" w:unhideWhenUsed="1"/>
     <w:lsdException w:name="Table Elegant" w:semiHidden="1" w:unhideWhenUsed="1"/>
     <w:lsdException w:name="Table Professional" w:semiHidden="1" w:unhideWhenUsed="1"/>
+    <w:lsdException w:name="Table Subtle 1" w:semiHidden="1" w:unhideWhenUsed="1"/>
     <w:lsdException w:name="Table Subtle 2" w:semiHidden="1" w:unhideWhenUsed="1"/>
     <w:lsdException w:name="Table Web 1" w:semiHidden="1" w:unhideWhenUsed="1"/>
+    <w:lsdException w:name="Table Web 2" w:semiHidden="1" w:unhideWhenUsed="1"/>
+    <w:lsdException w:name="Table Web 3" w:semiHidden="1" w:unhideWhenUsed="1"/>
     <w:lsdException w:name="Balloon Text" w:semiHidden="1" w:unhideWhenUsed="1"/>
     <w:lsdException w:name="Table Grid" w:uiPriority="39"/>
     <w:lsdException w:name="Table Theme" w:semiHidden="1" w:unhideWhenUsed="1"/>

</xml_diff>

<commit_message>
se subio uin espacio en e el capitulo
</commit_message>
<xml_diff>
--- a/EXAMEN_DE_GRADO_VERONICA_LOPEZ_-_15-05-2024[1].docx
+++ b/EXAMEN_DE_GRADO_VERONICA_LOPEZ_-_15-05-2024[1].docx
@@ -12219,6 +12219,9 @@
                             <w:r>
                               <w:t xml:space="preserve"> y la Notación UML.</w:t>
                             </w:r>
+                            <w:r>
+                              <w:t xml:space="preserve">  </w:t>
+                            </w:r>
                           </w:p>
                         </w:txbxContent>
                       </wps:txbx>
@@ -12253,6 +12256,9 @@
                       <w:proofErr w:type="spellEnd"/>
                       <w:r>
                         <w:t xml:space="preserve"> y la Notación UML.</w:t>
+                      </w:r>
+                      <w:r>
+                        <w:t xml:space="preserve">  </w:t>
                       </w:r>
                     </w:p>
                   </w:txbxContent>

</xml_diff>